<commit_message>
absensi dan konfigurasi absensi done
</commit_message>
<xml_diff>
--- a/deskripsi dan analisa system.docx
+++ b/deskripsi dan analisa system.docx
@@ -1585,6 +1585,1104 @@
         <w:pStyle w:val="ListParagraph"/>
         <w:numPr>
           <w:ilvl w:val="0"/>
+          <w:numId w:val="36"/>
+        </w:numPr>
+        <w:spacing w:line="360" w:lineRule="auto"/>
+        <w:ind w:left="1080"/>
+        <w:jc w:val="both"/>
+        <w:rPr>
+          <w:rFonts w:ascii="Times New Roman" w:hAnsi="Times New Roman" w:cs="Times New Roman"/>
+          <w:sz w:val="24"/>
+          <w:szCs w:val="24"/>
+        </w:rPr>
+      </w:pPr>
+      <w:r>
+        <w:rPr>
+          <w:rFonts w:ascii="Times New Roman" w:hAnsi="Times New Roman" w:cs="Times New Roman"/>
+          <w:sz w:val="24"/>
+          <w:szCs w:val="24"/>
+        </w:rPr>
+        <w:t xml:space="preserve">Alur </w:t>
+      </w:r>
+      <w:proofErr w:type="spellStart"/>
+      <w:r>
+        <w:rPr>
+          <w:rFonts w:ascii="Times New Roman" w:hAnsi="Times New Roman" w:cs="Times New Roman"/>
+          <w:sz w:val="24"/>
+          <w:szCs w:val="24"/>
+        </w:rPr>
+        <w:t>Absensi</w:t>
+      </w:r>
+      <w:proofErr w:type="spellEnd"/>
+      <w:r>
+        <w:rPr>
+          <w:rFonts w:ascii="Times New Roman" w:hAnsi="Times New Roman" w:cs="Times New Roman"/>
+          <w:sz w:val="24"/>
+          <w:szCs w:val="24"/>
+        </w:rPr>
+        <w:t xml:space="preserve"> </w:t>
+      </w:r>
+      <w:proofErr w:type="gramStart"/>
+      <w:r>
+        <w:rPr>
+          <w:rFonts w:ascii="Times New Roman" w:hAnsi="Times New Roman" w:cs="Times New Roman"/>
+          <w:sz w:val="24"/>
+          <w:szCs w:val="24"/>
+        </w:rPr>
+        <w:t>Admin :</w:t>
+      </w:r>
+      <w:proofErr w:type="gramEnd"/>
+    </w:p>
+    <w:p>
+      <w:pPr>
+        <w:pStyle w:val="ListParagraph"/>
+        <w:numPr>
+          <w:ilvl w:val="0"/>
+          <w:numId w:val="21"/>
+        </w:numPr>
+        <w:spacing w:line="360" w:lineRule="auto"/>
+        <w:ind w:left="1440"/>
+        <w:jc w:val="both"/>
+        <w:rPr>
+          <w:rFonts w:ascii="Times New Roman" w:hAnsi="Times New Roman" w:cs="Times New Roman"/>
+          <w:sz w:val="24"/>
+          <w:szCs w:val="24"/>
+        </w:rPr>
+      </w:pPr>
+      <w:r>
+        <w:rPr>
+          <w:rFonts w:ascii="Times New Roman" w:hAnsi="Times New Roman" w:cs="Times New Roman"/>
+          <w:sz w:val="24"/>
+          <w:szCs w:val="24"/>
+        </w:rPr>
+        <w:t xml:space="preserve">Admin </w:t>
+      </w:r>
+      <w:proofErr w:type="spellStart"/>
+      <w:r>
+        <w:rPr>
+          <w:rFonts w:ascii="Times New Roman" w:hAnsi="Times New Roman" w:cs="Times New Roman"/>
+          <w:sz w:val="24"/>
+          <w:szCs w:val="24"/>
+        </w:rPr>
+        <w:t>masuk</w:t>
+      </w:r>
+      <w:proofErr w:type="spellEnd"/>
+      <w:r>
+        <w:rPr>
+          <w:rFonts w:ascii="Times New Roman" w:hAnsi="Times New Roman" w:cs="Times New Roman"/>
+          <w:sz w:val="24"/>
+          <w:szCs w:val="24"/>
+        </w:rPr>
+        <w:t xml:space="preserve"> </w:t>
+      </w:r>
+      <w:proofErr w:type="spellStart"/>
+      <w:r>
+        <w:rPr>
+          <w:rFonts w:ascii="Times New Roman" w:hAnsi="Times New Roman" w:cs="Times New Roman"/>
+          <w:sz w:val="24"/>
+          <w:szCs w:val="24"/>
+        </w:rPr>
+        <w:t>ke</w:t>
+      </w:r>
+      <w:proofErr w:type="spellEnd"/>
+      <w:r>
+        <w:rPr>
+          <w:rFonts w:ascii="Times New Roman" w:hAnsi="Times New Roman" w:cs="Times New Roman"/>
+          <w:sz w:val="24"/>
+          <w:szCs w:val="24"/>
+        </w:rPr>
+        <w:t xml:space="preserve"> menu </w:t>
+      </w:r>
+      <w:proofErr w:type="spellStart"/>
+      <w:r>
+        <w:rPr>
+          <w:rFonts w:ascii="Times New Roman" w:hAnsi="Times New Roman" w:cs="Times New Roman"/>
+          <w:sz w:val="24"/>
+          <w:szCs w:val="24"/>
+        </w:rPr>
+        <w:t>konfigurasi</w:t>
+      </w:r>
+      <w:proofErr w:type="spellEnd"/>
+      <w:r>
+        <w:rPr>
+          <w:rFonts w:ascii="Times New Roman" w:hAnsi="Times New Roman" w:cs="Times New Roman"/>
+          <w:sz w:val="24"/>
+          <w:szCs w:val="24"/>
+        </w:rPr>
+        <w:t xml:space="preserve"> </w:t>
+      </w:r>
+      <w:proofErr w:type="spellStart"/>
+      <w:r>
+        <w:rPr>
+          <w:rFonts w:ascii="Times New Roman" w:hAnsi="Times New Roman" w:cs="Times New Roman"/>
+          <w:sz w:val="24"/>
+          <w:szCs w:val="24"/>
+        </w:rPr>
+        <w:t>absen</w:t>
+      </w:r>
+      <w:proofErr w:type="spellEnd"/>
+      <w:r>
+        <w:rPr>
+          <w:rFonts w:ascii="Times New Roman" w:hAnsi="Times New Roman" w:cs="Times New Roman"/>
+          <w:sz w:val="24"/>
+          <w:szCs w:val="24"/>
+        </w:rPr>
+        <w:t xml:space="preserve">, </w:t>
+      </w:r>
+      <w:proofErr w:type="spellStart"/>
+      <w:r>
+        <w:rPr>
+          <w:rFonts w:ascii="Times New Roman" w:hAnsi="Times New Roman" w:cs="Times New Roman"/>
+          <w:sz w:val="24"/>
+          <w:szCs w:val="24"/>
+        </w:rPr>
+        <w:t>konfigurasi</w:t>
+      </w:r>
+      <w:proofErr w:type="spellEnd"/>
+      <w:r>
+        <w:rPr>
+          <w:rFonts w:ascii="Times New Roman" w:hAnsi="Times New Roman" w:cs="Times New Roman"/>
+          <w:sz w:val="24"/>
+          <w:szCs w:val="24"/>
+        </w:rPr>
+        <w:t xml:space="preserve"> yang di </w:t>
+      </w:r>
+      <w:proofErr w:type="spellStart"/>
+      <w:r>
+        <w:rPr>
+          <w:rFonts w:ascii="Times New Roman" w:hAnsi="Times New Roman" w:cs="Times New Roman"/>
+          <w:sz w:val="24"/>
+          <w:szCs w:val="24"/>
+        </w:rPr>
+        <w:t>atur</w:t>
+      </w:r>
+      <w:proofErr w:type="spellEnd"/>
+      <w:r>
+        <w:rPr>
+          <w:rFonts w:ascii="Times New Roman" w:hAnsi="Times New Roman" w:cs="Times New Roman"/>
+          <w:sz w:val="24"/>
+          <w:szCs w:val="24"/>
+        </w:rPr>
+        <w:t xml:space="preserve"> </w:t>
+      </w:r>
+      <w:proofErr w:type="spellStart"/>
+      <w:r>
+        <w:rPr>
+          <w:rFonts w:ascii="Times New Roman" w:hAnsi="Times New Roman" w:cs="Times New Roman"/>
+          <w:sz w:val="24"/>
+          <w:szCs w:val="24"/>
+        </w:rPr>
+        <w:t>adalah</w:t>
+      </w:r>
+      <w:proofErr w:type="spellEnd"/>
+    </w:p>
+    <w:p>
+      <w:pPr>
+        <w:pStyle w:val="ListParagraph"/>
+        <w:numPr>
+          <w:ilvl w:val="0"/>
+          <w:numId w:val="38"/>
+        </w:numPr>
+        <w:spacing w:line="360" w:lineRule="auto"/>
+        <w:ind w:left="1800"/>
+        <w:jc w:val="both"/>
+        <w:rPr>
+          <w:rFonts w:ascii="Times New Roman" w:hAnsi="Times New Roman" w:cs="Times New Roman"/>
+          <w:sz w:val="24"/>
+          <w:szCs w:val="24"/>
+        </w:rPr>
+      </w:pPr>
+      <w:r>
+        <w:rPr>
+          <w:rFonts w:ascii="Times New Roman" w:hAnsi="Times New Roman" w:cs="Times New Roman"/>
+          <w:sz w:val="24"/>
+          <w:szCs w:val="24"/>
+        </w:rPr>
+        <w:t xml:space="preserve">minimal jam </w:t>
+      </w:r>
+      <w:proofErr w:type="spellStart"/>
+      <w:r>
+        <w:rPr>
+          <w:rFonts w:ascii="Times New Roman" w:hAnsi="Times New Roman" w:cs="Times New Roman"/>
+          <w:sz w:val="24"/>
+          <w:szCs w:val="24"/>
+        </w:rPr>
+        <w:t>masuk</w:t>
+      </w:r>
+      <w:proofErr w:type="spellEnd"/>
+      <w:r>
+        <w:rPr>
+          <w:rFonts w:ascii="Times New Roman" w:hAnsi="Times New Roman" w:cs="Times New Roman"/>
+          <w:sz w:val="24"/>
+          <w:szCs w:val="24"/>
+        </w:rPr>
+        <w:t xml:space="preserve"> </w:t>
+      </w:r>
+      <w:proofErr w:type="spellStart"/>
+      <w:r>
+        <w:rPr>
+          <w:rFonts w:ascii="Times New Roman" w:hAnsi="Times New Roman" w:cs="Times New Roman"/>
+          <w:sz w:val="24"/>
+          <w:szCs w:val="24"/>
+        </w:rPr>
+        <w:t>kerja</w:t>
+      </w:r>
+      <w:proofErr w:type="spellEnd"/>
+    </w:p>
+    <w:p>
+      <w:pPr>
+        <w:pStyle w:val="ListParagraph"/>
+        <w:numPr>
+          <w:ilvl w:val="0"/>
+          <w:numId w:val="38"/>
+        </w:numPr>
+        <w:spacing w:line="360" w:lineRule="auto"/>
+        <w:ind w:left="1800"/>
+        <w:jc w:val="both"/>
+        <w:rPr>
+          <w:rFonts w:ascii="Times New Roman" w:hAnsi="Times New Roman" w:cs="Times New Roman"/>
+          <w:sz w:val="24"/>
+          <w:szCs w:val="24"/>
+        </w:rPr>
+      </w:pPr>
+      <w:proofErr w:type="spellStart"/>
+      <w:r>
+        <w:rPr>
+          <w:rFonts w:ascii="Times New Roman" w:hAnsi="Times New Roman" w:cs="Times New Roman"/>
+          <w:sz w:val="24"/>
+          <w:szCs w:val="24"/>
+        </w:rPr>
+        <w:t>Maksimal</w:t>
+      </w:r>
+      <w:proofErr w:type="spellEnd"/>
+      <w:r>
+        <w:rPr>
+          <w:rFonts w:ascii="Times New Roman" w:hAnsi="Times New Roman" w:cs="Times New Roman"/>
+          <w:sz w:val="24"/>
+          <w:szCs w:val="24"/>
+        </w:rPr>
+        <w:t xml:space="preserve"> jam </w:t>
+      </w:r>
+      <w:proofErr w:type="spellStart"/>
+      <w:r>
+        <w:rPr>
+          <w:rFonts w:ascii="Times New Roman" w:hAnsi="Times New Roman" w:cs="Times New Roman"/>
+          <w:sz w:val="24"/>
+          <w:szCs w:val="24"/>
+        </w:rPr>
+        <w:t>masuk</w:t>
+      </w:r>
+      <w:proofErr w:type="spellEnd"/>
+      <w:r>
+        <w:rPr>
+          <w:rFonts w:ascii="Times New Roman" w:hAnsi="Times New Roman" w:cs="Times New Roman"/>
+          <w:sz w:val="24"/>
+          <w:szCs w:val="24"/>
+        </w:rPr>
+        <w:t xml:space="preserve"> </w:t>
+      </w:r>
+      <w:proofErr w:type="spellStart"/>
+      <w:r>
+        <w:rPr>
+          <w:rFonts w:ascii="Times New Roman" w:hAnsi="Times New Roman" w:cs="Times New Roman"/>
+          <w:sz w:val="24"/>
+          <w:szCs w:val="24"/>
+        </w:rPr>
+        <w:t>kerja</w:t>
+      </w:r>
+      <w:proofErr w:type="spellEnd"/>
+    </w:p>
+    <w:p>
+      <w:pPr>
+        <w:pStyle w:val="ListParagraph"/>
+        <w:numPr>
+          <w:ilvl w:val="0"/>
+          <w:numId w:val="38"/>
+        </w:numPr>
+        <w:spacing w:line="360" w:lineRule="auto"/>
+        <w:ind w:left="1800"/>
+        <w:jc w:val="both"/>
+        <w:rPr>
+          <w:rFonts w:ascii="Times New Roman" w:hAnsi="Times New Roman" w:cs="Times New Roman"/>
+          <w:sz w:val="24"/>
+          <w:szCs w:val="24"/>
+        </w:rPr>
+      </w:pPr>
+      <w:proofErr w:type="spellStart"/>
+      <w:r>
+        <w:rPr>
+          <w:rFonts w:ascii="Times New Roman" w:hAnsi="Times New Roman" w:cs="Times New Roman"/>
+          <w:sz w:val="24"/>
+          <w:szCs w:val="24"/>
+        </w:rPr>
+        <w:t>Durasi</w:t>
+      </w:r>
+      <w:proofErr w:type="spellEnd"/>
+      <w:r>
+        <w:rPr>
+          <w:rFonts w:ascii="Times New Roman" w:hAnsi="Times New Roman" w:cs="Times New Roman"/>
+          <w:sz w:val="24"/>
+          <w:szCs w:val="24"/>
+        </w:rPr>
+        <w:t xml:space="preserve"> jam </w:t>
+      </w:r>
+      <w:proofErr w:type="spellStart"/>
+      <w:r>
+        <w:rPr>
+          <w:rFonts w:ascii="Times New Roman" w:hAnsi="Times New Roman" w:cs="Times New Roman"/>
+          <w:sz w:val="24"/>
+          <w:szCs w:val="24"/>
+        </w:rPr>
+        <w:t>kerja</w:t>
+      </w:r>
+      <w:proofErr w:type="spellEnd"/>
+    </w:p>
+    <w:p>
+      <w:pPr>
+        <w:pStyle w:val="ListParagraph"/>
+        <w:numPr>
+          <w:ilvl w:val="0"/>
+          <w:numId w:val="38"/>
+        </w:numPr>
+        <w:spacing w:line="360" w:lineRule="auto"/>
+        <w:ind w:left="1800"/>
+        <w:jc w:val="both"/>
+        <w:rPr>
+          <w:rFonts w:ascii="Times New Roman" w:hAnsi="Times New Roman" w:cs="Times New Roman"/>
+          <w:sz w:val="24"/>
+          <w:szCs w:val="24"/>
+        </w:rPr>
+      </w:pPr>
+      <w:proofErr w:type="spellStart"/>
+      <w:proofErr w:type="gramStart"/>
+      <w:r>
+        <w:rPr>
+          <w:rFonts w:ascii="Times New Roman" w:hAnsi="Times New Roman" w:cs="Times New Roman"/>
+          <w:sz w:val="24"/>
+          <w:szCs w:val="24"/>
+        </w:rPr>
+        <w:t>Pembobotan</w:t>
+      </w:r>
+      <w:proofErr w:type="spellEnd"/>
+      <w:r>
+        <w:rPr>
+          <w:rFonts w:ascii="Times New Roman" w:hAnsi="Times New Roman" w:cs="Times New Roman"/>
+          <w:sz w:val="24"/>
+          <w:szCs w:val="24"/>
+        </w:rPr>
+        <w:t xml:space="preserve"> :</w:t>
+      </w:r>
+      <w:proofErr w:type="gramEnd"/>
+    </w:p>
+    <w:p>
+      <w:pPr>
+        <w:pStyle w:val="ListParagraph"/>
+        <w:numPr>
+          <w:ilvl w:val="0"/>
+          <w:numId w:val="39"/>
+        </w:numPr>
+        <w:spacing w:line="360" w:lineRule="auto"/>
+        <w:ind w:left="2160"/>
+        <w:jc w:val="both"/>
+        <w:rPr>
+          <w:rFonts w:ascii="Times New Roman" w:hAnsi="Times New Roman" w:cs="Times New Roman"/>
+          <w:sz w:val="24"/>
+          <w:szCs w:val="24"/>
+        </w:rPr>
+      </w:pPr>
+      <w:r>
+        <w:rPr>
+          <w:rFonts w:ascii="Times New Roman" w:hAnsi="Times New Roman" w:cs="Times New Roman"/>
+          <w:sz w:val="24"/>
+          <w:szCs w:val="24"/>
+        </w:rPr>
+        <w:t xml:space="preserve">Interval </w:t>
+      </w:r>
+      <w:proofErr w:type="spellStart"/>
+      <w:r>
+        <w:rPr>
+          <w:rFonts w:ascii="Times New Roman" w:hAnsi="Times New Roman" w:cs="Times New Roman"/>
+          <w:sz w:val="24"/>
+          <w:szCs w:val="24"/>
+        </w:rPr>
+        <w:t>keterlambatan</w:t>
+      </w:r>
+      <w:proofErr w:type="spellEnd"/>
+    </w:p>
+    <w:p>
+      <w:pPr>
+        <w:pStyle w:val="ListParagraph"/>
+        <w:numPr>
+          <w:ilvl w:val="0"/>
+          <w:numId w:val="39"/>
+        </w:numPr>
+        <w:spacing w:line="360" w:lineRule="auto"/>
+        <w:ind w:left="2160"/>
+        <w:jc w:val="both"/>
+        <w:rPr>
+          <w:rFonts w:ascii="Times New Roman" w:hAnsi="Times New Roman" w:cs="Times New Roman"/>
+          <w:sz w:val="24"/>
+          <w:szCs w:val="24"/>
+        </w:rPr>
+      </w:pPr>
+      <w:proofErr w:type="spellStart"/>
+      <w:r>
+        <w:rPr>
+          <w:rFonts w:ascii="Times New Roman" w:hAnsi="Times New Roman" w:cs="Times New Roman"/>
+          <w:sz w:val="24"/>
+          <w:szCs w:val="24"/>
+        </w:rPr>
+        <w:t>Bobot</w:t>
+      </w:r>
+      <w:proofErr w:type="spellEnd"/>
+      <w:r>
+        <w:rPr>
+          <w:rFonts w:ascii="Times New Roman" w:hAnsi="Times New Roman" w:cs="Times New Roman"/>
+          <w:sz w:val="24"/>
+          <w:szCs w:val="24"/>
+        </w:rPr>
+        <w:t xml:space="preserve"> </w:t>
+      </w:r>
+      <w:proofErr w:type="spellStart"/>
+      <w:r>
+        <w:rPr>
+          <w:rFonts w:ascii="Times New Roman" w:hAnsi="Times New Roman" w:cs="Times New Roman"/>
+          <w:sz w:val="24"/>
+          <w:szCs w:val="24"/>
+        </w:rPr>
+        <w:t>keterlambatan</w:t>
+      </w:r>
+      <w:proofErr w:type="spellEnd"/>
+    </w:p>
+    <w:p>
+      <w:pPr>
+        <w:pStyle w:val="ListParagraph"/>
+        <w:numPr>
+          <w:ilvl w:val="0"/>
+          <w:numId w:val="39"/>
+        </w:numPr>
+        <w:spacing w:line="360" w:lineRule="auto"/>
+        <w:ind w:left="2160"/>
+        <w:jc w:val="both"/>
+        <w:rPr>
+          <w:rFonts w:ascii="Times New Roman" w:hAnsi="Times New Roman" w:cs="Times New Roman"/>
+          <w:sz w:val="24"/>
+          <w:szCs w:val="24"/>
+        </w:rPr>
+      </w:pPr>
+      <w:proofErr w:type="spellStart"/>
+      <w:r>
+        <w:rPr>
+          <w:rFonts w:ascii="Times New Roman" w:hAnsi="Times New Roman" w:cs="Times New Roman"/>
+          <w:sz w:val="24"/>
+          <w:szCs w:val="24"/>
+        </w:rPr>
+        <w:t>Maksimal</w:t>
+      </w:r>
+      <w:proofErr w:type="spellEnd"/>
+      <w:r>
+        <w:rPr>
+          <w:rFonts w:ascii="Times New Roman" w:hAnsi="Times New Roman" w:cs="Times New Roman"/>
+          <w:sz w:val="24"/>
+          <w:szCs w:val="24"/>
+        </w:rPr>
+        <w:t xml:space="preserve"> </w:t>
+      </w:r>
+      <w:proofErr w:type="spellStart"/>
+      <w:r>
+        <w:rPr>
+          <w:rFonts w:ascii="Times New Roman" w:hAnsi="Times New Roman" w:cs="Times New Roman"/>
+          <w:sz w:val="24"/>
+          <w:szCs w:val="24"/>
+        </w:rPr>
+        <w:t>bobot</w:t>
+      </w:r>
+      <w:proofErr w:type="spellEnd"/>
+      <w:r>
+        <w:rPr>
+          <w:rFonts w:ascii="Times New Roman" w:hAnsi="Times New Roman" w:cs="Times New Roman"/>
+          <w:sz w:val="24"/>
+          <w:szCs w:val="24"/>
+        </w:rPr>
+        <w:t xml:space="preserve"> </w:t>
+      </w:r>
+      <w:proofErr w:type="spellStart"/>
+      <w:r>
+        <w:rPr>
+          <w:rFonts w:ascii="Times New Roman" w:hAnsi="Times New Roman" w:cs="Times New Roman"/>
+          <w:sz w:val="24"/>
+          <w:szCs w:val="24"/>
+        </w:rPr>
+        <w:t>keterlambatan</w:t>
+      </w:r>
+      <w:proofErr w:type="spellEnd"/>
+    </w:p>
+    <w:p>
+      <w:pPr>
+        <w:pStyle w:val="ListParagraph"/>
+        <w:numPr>
+          <w:ilvl w:val="0"/>
+          <w:numId w:val="40"/>
+        </w:numPr>
+        <w:spacing w:line="360" w:lineRule="auto"/>
+        <w:ind w:left="1800"/>
+        <w:jc w:val="both"/>
+        <w:rPr>
+          <w:rFonts w:ascii="Times New Roman" w:hAnsi="Times New Roman" w:cs="Times New Roman"/>
+          <w:sz w:val="24"/>
+          <w:szCs w:val="24"/>
+        </w:rPr>
+      </w:pPr>
+      <w:r>
+        <w:rPr>
+          <w:rFonts w:ascii="Times New Roman" w:hAnsi="Times New Roman" w:cs="Times New Roman"/>
+          <w:sz w:val="24"/>
+          <w:szCs w:val="24"/>
+        </w:rPr>
+        <w:t>PIC</w:t>
+      </w:r>
+    </w:p>
+    <w:p>
+      <w:pPr>
+        <w:pStyle w:val="ListParagraph"/>
+        <w:numPr>
+          <w:ilvl w:val="0"/>
+          <w:numId w:val="41"/>
+        </w:numPr>
+        <w:spacing w:line="360" w:lineRule="auto"/>
+        <w:ind w:left="2160"/>
+        <w:jc w:val="both"/>
+        <w:rPr>
+          <w:rFonts w:ascii="Times New Roman" w:hAnsi="Times New Roman" w:cs="Times New Roman"/>
+          <w:sz w:val="24"/>
+          <w:szCs w:val="24"/>
+        </w:rPr>
+      </w:pPr>
+      <w:r>
+        <w:rPr>
+          <w:rFonts w:ascii="Times New Roman" w:hAnsi="Times New Roman" w:cs="Times New Roman"/>
+          <w:sz w:val="24"/>
+          <w:szCs w:val="24"/>
+        </w:rPr>
+        <w:t xml:space="preserve">PIC </w:t>
+      </w:r>
+      <w:proofErr w:type="spellStart"/>
+      <w:r>
+        <w:rPr>
+          <w:rFonts w:ascii="Times New Roman" w:hAnsi="Times New Roman" w:cs="Times New Roman"/>
+          <w:sz w:val="24"/>
+          <w:szCs w:val="24"/>
+        </w:rPr>
+        <w:t>nya</w:t>
+      </w:r>
+      <w:proofErr w:type="spellEnd"/>
+      <w:r>
+        <w:rPr>
+          <w:rFonts w:ascii="Times New Roman" w:hAnsi="Times New Roman" w:cs="Times New Roman"/>
+          <w:sz w:val="24"/>
+          <w:szCs w:val="24"/>
+        </w:rPr>
+        <w:t xml:space="preserve"> </w:t>
+      </w:r>
+      <w:proofErr w:type="spellStart"/>
+      <w:r>
+        <w:rPr>
+          <w:rFonts w:ascii="Times New Roman" w:hAnsi="Times New Roman" w:cs="Times New Roman"/>
+          <w:sz w:val="24"/>
+          <w:szCs w:val="24"/>
+        </w:rPr>
+        <w:t>bisa</w:t>
+      </w:r>
+      <w:proofErr w:type="spellEnd"/>
+      <w:r>
+        <w:rPr>
+          <w:rFonts w:ascii="Times New Roman" w:hAnsi="Times New Roman" w:cs="Times New Roman"/>
+          <w:sz w:val="24"/>
+          <w:szCs w:val="24"/>
+        </w:rPr>
+        <w:t xml:space="preserve"> di </w:t>
+      </w:r>
+      <w:proofErr w:type="spellStart"/>
+      <w:r>
+        <w:rPr>
+          <w:rFonts w:ascii="Times New Roman" w:hAnsi="Times New Roman" w:cs="Times New Roman"/>
+          <w:sz w:val="24"/>
+          <w:szCs w:val="24"/>
+        </w:rPr>
+        <w:t>atur</w:t>
+      </w:r>
+      <w:proofErr w:type="spellEnd"/>
+      <w:r>
+        <w:rPr>
+          <w:rFonts w:ascii="Times New Roman" w:hAnsi="Times New Roman" w:cs="Times New Roman"/>
+          <w:sz w:val="24"/>
+          <w:szCs w:val="24"/>
+        </w:rPr>
+        <w:t xml:space="preserve"> </w:t>
+      </w:r>
+      <w:proofErr w:type="spellStart"/>
+      <w:r>
+        <w:rPr>
+          <w:rFonts w:ascii="Times New Roman" w:hAnsi="Times New Roman" w:cs="Times New Roman"/>
+          <w:sz w:val="24"/>
+          <w:szCs w:val="24"/>
+        </w:rPr>
+        <w:t>lebih</w:t>
+      </w:r>
+      <w:proofErr w:type="spellEnd"/>
+      <w:r>
+        <w:rPr>
+          <w:rFonts w:ascii="Times New Roman" w:hAnsi="Times New Roman" w:cs="Times New Roman"/>
+          <w:sz w:val="24"/>
+          <w:szCs w:val="24"/>
+        </w:rPr>
+        <w:t xml:space="preserve"> </w:t>
+      </w:r>
+      <w:proofErr w:type="spellStart"/>
+      <w:r>
+        <w:rPr>
+          <w:rFonts w:ascii="Times New Roman" w:hAnsi="Times New Roman" w:cs="Times New Roman"/>
+          <w:sz w:val="24"/>
+          <w:szCs w:val="24"/>
+        </w:rPr>
+        <w:t>dari</w:t>
+      </w:r>
+      <w:proofErr w:type="spellEnd"/>
+      <w:r>
+        <w:rPr>
+          <w:rFonts w:ascii="Times New Roman" w:hAnsi="Times New Roman" w:cs="Times New Roman"/>
+          <w:sz w:val="24"/>
+          <w:szCs w:val="24"/>
+        </w:rPr>
+        <w:t xml:space="preserve"> </w:t>
+      </w:r>
+      <w:proofErr w:type="spellStart"/>
+      <w:r>
+        <w:rPr>
+          <w:rFonts w:ascii="Times New Roman" w:hAnsi="Times New Roman" w:cs="Times New Roman"/>
+          <w:sz w:val="24"/>
+          <w:szCs w:val="24"/>
+        </w:rPr>
+        <w:t>satu</w:t>
+      </w:r>
+      <w:proofErr w:type="spellEnd"/>
+      <w:r>
+        <w:rPr>
+          <w:rFonts w:ascii="Times New Roman" w:hAnsi="Times New Roman" w:cs="Times New Roman"/>
+          <w:sz w:val="24"/>
+          <w:szCs w:val="24"/>
+        </w:rPr>
+        <w:t xml:space="preserve"> orang</w:t>
+      </w:r>
+      <w:r>
+        <w:rPr>
+          <w:rFonts w:ascii="Times New Roman" w:hAnsi="Times New Roman" w:cs="Times New Roman"/>
+          <w:sz w:val="24"/>
+          <w:szCs w:val="24"/>
+        </w:rPr>
+        <w:t xml:space="preserve"> dan di </w:t>
+      </w:r>
+      <w:proofErr w:type="spellStart"/>
+      <w:r>
+        <w:rPr>
+          <w:rFonts w:ascii="Times New Roman" w:hAnsi="Times New Roman" w:cs="Times New Roman"/>
+          <w:sz w:val="24"/>
+          <w:szCs w:val="24"/>
+        </w:rPr>
+        <w:t>tentukan</w:t>
+      </w:r>
+      <w:proofErr w:type="spellEnd"/>
+      <w:r>
+        <w:rPr>
+          <w:rFonts w:ascii="Times New Roman" w:hAnsi="Times New Roman" w:cs="Times New Roman"/>
+          <w:sz w:val="24"/>
+          <w:szCs w:val="24"/>
+        </w:rPr>
+        <w:t xml:space="preserve"> </w:t>
+      </w:r>
+      <w:proofErr w:type="spellStart"/>
+      <w:r>
+        <w:rPr>
+          <w:rFonts w:ascii="Times New Roman" w:hAnsi="Times New Roman" w:cs="Times New Roman"/>
+          <w:sz w:val="24"/>
+          <w:szCs w:val="24"/>
+        </w:rPr>
+        <w:t>siapa</w:t>
+      </w:r>
+      <w:proofErr w:type="spellEnd"/>
+      <w:r>
+        <w:rPr>
+          <w:rFonts w:ascii="Times New Roman" w:hAnsi="Times New Roman" w:cs="Times New Roman"/>
+          <w:sz w:val="24"/>
+          <w:szCs w:val="24"/>
+        </w:rPr>
+        <w:t xml:space="preserve"> </w:t>
+      </w:r>
+      <w:proofErr w:type="spellStart"/>
+      <w:r>
+        <w:rPr>
+          <w:rFonts w:ascii="Times New Roman" w:hAnsi="Times New Roman" w:cs="Times New Roman"/>
+          <w:sz w:val="24"/>
+          <w:szCs w:val="24"/>
+        </w:rPr>
+        <w:t>saja</w:t>
+      </w:r>
+      <w:proofErr w:type="spellEnd"/>
+      <w:r>
+        <w:rPr>
+          <w:rFonts w:ascii="Times New Roman" w:hAnsi="Times New Roman" w:cs="Times New Roman"/>
+          <w:sz w:val="24"/>
+          <w:szCs w:val="24"/>
+        </w:rPr>
+        <w:t xml:space="preserve"> </w:t>
+      </w:r>
+      <w:proofErr w:type="spellStart"/>
+      <w:r>
+        <w:rPr>
+          <w:rFonts w:ascii="Times New Roman" w:hAnsi="Times New Roman" w:cs="Times New Roman"/>
+          <w:sz w:val="24"/>
+          <w:szCs w:val="24"/>
+        </w:rPr>
+        <w:t>orangnya</w:t>
+      </w:r>
+      <w:proofErr w:type="spellEnd"/>
+      <w:r>
+        <w:rPr>
+          <w:rFonts w:ascii="Times New Roman" w:hAnsi="Times New Roman" w:cs="Times New Roman"/>
+          <w:sz w:val="24"/>
+          <w:szCs w:val="24"/>
+        </w:rPr>
+        <w:t>.</w:t>
+      </w:r>
+    </w:p>
+    <w:p>
+      <w:pPr>
+        <w:pStyle w:val="ListParagraph"/>
+        <w:numPr>
+          <w:ilvl w:val="0"/>
+          <w:numId w:val="41"/>
+        </w:numPr>
+        <w:spacing w:line="360" w:lineRule="auto"/>
+        <w:ind w:left="2160"/>
+        <w:jc w:val="both"/>
+        <w:rPr>
+          <w:rFonts w:ascii="Times New Roman" w:hAnsi="Times New Roman" w:cs="Times New Roman"/>
+          <w:sz w:val="24"/>
+          <w:szCs w:val="24"/>
+        </w:rPr>
+      </w:pPr>
+      <w:proofErr w:type="spellStart"/>
+      <w:r>
+        <w:rPr>
+          <w:rFonts w:ascii="Times New Roman" w:hAnsi="Times New Roman" w:cs="Times New Roman"/>
+          <w:sz w:val="24"/>
+          <w:szCs w:val="24"/>
+        </w:rPr>
+        <w:t>Konfirmasi</w:t>
+      </w:r>
+      <w:proofErr w:type="spellEnd"/>
+      <w:r>
+        <w:rPr>
+          <w:rFonts w:ascii="Times New Roman" w:hAnsi="Times New Roman" w:cs="Times New Roman"/>
+          <w:sz w:val="24"/>
+          <w:szCs w:val="24"/>
+        </w:rPr>
+        <w:t xml:space="preserve"> approval </w:t>
+      </w:r>
+      <w:proofErr w:type="spellStart"/>
+      <w:r>
+        <w:rPr>
+          <w:rFonts w:ascii="Times New Roman" w:hAnsi="Times New Roman" w:cs="Times New Roman"/>
+          <w:sz w:val="24"/>
+          <w:szCs w:val="24"/>
+        </w:rPr>
+        <w:t>bisa</w:t>
+      </w:r>
+      <w:proofErr w:type="spellEnd"/>
+      <w:r>
+        <w:rPr>
+          <w:rFonts w:ascii="Times New Roman" w:hAnsi="Times New Roman" w:cs="Times New Roman"/>
+          <w:sz w:val="24"/>
+          <w:szCs w:val="24"/>
+        </w:rPr>
+        <w:t xml:space="preserve"> </w:t>
+      </w:r>
+      <w:proofErr w:type="spellStart"/>
+      <w:r>
+        <w:rPr>
+          <w:rFonts w:ascii="Times New Roman" w:hAnsi="Times New Roman" w:cs="Times New Roman"/>
+          <w:sz w:val="24"/>
+          <w:szCs w:val="24"/>
+        </w:rPr>
+        <w:t>dilakukan</w:t>
+      </w:r>
+      <w:proofErr w:type="spellEnd"/>
+      <w:r>
+        <w:rPr>
+          <w:rFonts w:ascii="Times New Roman" w:hAnsi="Times New Roman" w:cs="Times New Roman"/>
+          <w:sz w:val="24"/>
+          <w:szCs w:val="24"/>
+        </w:rPr>
+        <w:t xml:space="preserve"> oleh salah </w:t>
+      </w:r>
+      <w:proofErr w:type="spellStart"/>
+      <w:r>
+        <w:rPr>
+          <w:rFonts w:ascii="Times New Roman" w:hAnsi="Times New Roman" w:cs="Times New Roman"/>
+          <w:sz w:val="24"/>
+          <w:szCs w:val="24"/>
+        </w:rPr>
+        <w:t>satu</w:t>
+      </w:r>
+      <w:proofErr w:type="spellEnd"/>
+      <w:r>
+        <w:rPr>
+          <w:rFonts w:ascii="Times New Roman" w:hAnsi="Times New Roman" w:cs="Times New Roman"/>
+          <w:sz w:val="24"/>
+          <w:szCs w:val="24"/>
+        </w:rPr>
+        <w:t xml:space="preserve"> PIC yang </w:t>
+      </w:r>
+      <w:proofErr w:type="spellStart"/>
+      <w:r>
+        <w:rPr>
+          <w:rFonts w:ascii="Times New Roman" w:hAnsi="Times New Roman" w:cs="Times New Roman"/>
+          <w:sz w:val="24"/>
+          <w:szCs w:val="24"/>
+        </w:rPr>
+        <w:t>ditunjuk</w:t>
+      </w:r>
+      <w:proofErr w:type="spellEnd"/>
+      <w:r>
+        <w:rPr>
+          <w:rFonts w:ascii="Times New Roman" w:hAnsi="Times New Roman" w:cs="Times New Roman"/>
+          <w:sz w:val="24"/>
+          <w:szCs w:val="24"/>
+        </w:rPr>
+        <w:t xml:space="preserve"> </w:t>
+      </w:r>
+      <w:proofErr w:type="spellStart"/>
+      <w:r>
+        <w:rPr>
+          <w:rFonts w:ascii="Times New Roman" w:hAnsi="Times New Roman" w:cs="Times New Roman"/>
+          <w:sz w:val="24"/>
+          <w:szCs w:val="24"/>
+        </w:rPr>
+        <w:t>saja</w:t>
+      </w:r>
+      <w:proofErr w:type="spellEnd"/>
+      <w:r>
+        <w:rPr>
+          <w:rFonts w:ascii="Times New Roman" w:hAnsi="Times New Roman" w:cs="Times New Roman"/>
+          <w:sz w:val="24"/>
+          <w:szCs w:val="24"/>
+        </w:rPr>
+        <w:t xml:space="preserve"> </w:t>
+      </w:r>
+      <w:proofErr w:type="spellStart"/>
+      <w:r>
+        <w:rPr>
+          <w:rFonts w:ascii="Times New Roman" w:hAnsi="Times New Roman" w:cs="Times New Roman"/>
+          <w:sz w:val="24"/>
+          <w:szCs w:val="24"/>
+        </w:rPr>
+        <w:t>atau</w:t>
+      </w:r>
+      <w:proofErr w:type="spellEnd"/>
+      <w:r>
+        <w:rPr>
+          <w:rFonts w:ascii="Times New Roman" w:hAnsi="Times New Roman" w:cs="Times New Roman"/>
+          <w:sz w:val="24"/>
+          <w:szCs w:val="24"/>
+        </w:rPr>
+        <w:t xml:space="preserve"> yang </w:t>
+      </w:r>
+      <w:proofErr w:type="spellStart"/>
+      <w:r>
+        <w:rPr>
+          <w:rFonts w:ascii="Times New Roman" w:hAnsi="Times New Roman" w:cs="Times New Roman"/>
+          <w:sz w:val="24"/>
+          <w:szCs w:val="24"/>
+        </w:rPr>
+        <w:t>telah</w:t>
+      </w:r>
+      <w:proofErr w:type="spellEnd"/>
+      <w:r>
+        <w:rPr>
+          <w:rFonts w:ascii="Times New Roman" w:hAnsi="Times New Roman" w:cs="Times New Roman"/>
+          <w:sz w:val="24"/>
+          <w:szCs w:val="24"/>
+        </w:rPr>
+        <w:t xml:space="preserve"> di </w:t>
+      </w:r>
+      <w:proofErr w:type="spellStart"/>
+      <w:r>
+        <w:rPr>
+          <w:rFonts w:ascii="Times New Roman" w:hAnsi="Times New Roman" w:cs="Times New Roman"/>
+          <w:sz w:val="24"/>
+          <w:szCs w:val="24"/>
+        </w:rPr>
+        <w:t>pilih</w:t>
+      </w:r>
+      <w:proofErr w:type="spellEnd"/>
+    </w:p>
+    <w:p>
+      <w:pPr>
+        <w:pStyle w:val="ListParagraph"/>
+        <w:numPr>
+          <w:ilvl w:val="0"/>
+          <w:numId w:val="41"/>
+        </w:numPr>
+        <w:spacing w:line="360" w:lineRule="auto"/>
+        <w:ind w:left="2160"/>
+        <w:jc w:val="both"/>
+        <w:rPr>
+          <w:rFonts w:ascii="Times New Roman" w:hAnsi="Times New Roman" w:cs="Times New Roman"/>
+          <w:sz w:val="24"/>
+          <w:szCs w:val="24"/>
+        </w:rPr>
+      </w:pPr>
+      <w:r>
+        <w:rPr>
+          <w:rFonts w:ascii="Times New Roman" w:hAnsi="Times New Roman" w:cs="Times New Roman"/>
+          <w:sz w:val="24"/>
+          <w:szCs w:val="24"/>
+        </w:rPr>
+        <w:lastRenderedPageBreak/>
+        <w:t xml:space="preserve">PIC </w:t>
+      </w:r>
+      <w:proofErr w:type="spellStart"/>
+      <w:r>
+        <w:rPr>
+          <w:rFonts w:ascii="Times New Roman" w:hAnsi="Times New Roman" w:cs="Times New Roman"/>
+          <w:sz w:val="24"/>
+          <w:szCs w:val="24"/>
+        </w:rPr>
+        <w:t>bisa</w:t>
+      </w:r>
+      <w:proofErr w:type="spellEnd"/>
+      <w:r>
+        <w:rPr>
+          <w:rFonts w:ascii="Times New Roman" w:hAnsi="Times New Roman" w:cs="Times New Roman"/>
+          <w:sz w:val="24"/>
+          <w:szCs w:val="24"/>
+        </w:rPr>
+        <w:t xml:space="preserve"> </w:t>
+      </w:r>
+      <w:proofErr w:type="spellStart"/>
+      <w:r>
+        <w:rPr>
+          <w:rFonts w:ascii="Times New Roman" w:hAnsi="Times New Roman" w:cs="Times New Roman"/>
+          <w:sz w:val="24"/>
+          <w:szCs w:val="24"/>
+        </w:rPr>
+        <w:t>merequest</w:t>
+      </w:r>
+      <w:proofErr w:type="spellEnd"/>
+      <w:r>
+        <w:rPr>
+          <w:rFonts w:ascii="Times New Roman" w:hAnsi="Times New Roman" w:cs="Times New Roman"/>
+          <w:sz w:val="24"/>
+          <w:szCs w:val="24"/>
+        </w:rPr>
+        <w:t xml:space="preserve"> approval </w:t>
+      </w:r>
+      <w:proofErr w:type="spellStart"/>
+      <w:r>
+        <w:rPr>
+          <w:rFonts w:ascii="Times New Roman" w:hAnsi="Times New Roman" w:cs="Times New Roman"/>
+          <w:sz w:val="24"/>
+          <w:szCs w:val="24"/>
+        </w:rPr>
+        <w:t>baru</w:t>
+      </w:r>
+      <w:proofErr w:type="spellEnd"/>
+      <w:r>
+        <w:rPr>
+          <w:rFonts w:ascii="Times New Roman" w:hAnsi="Times New Roman" w:cs="Times New Roman"/>
+          <w:sz w:val="24"/>
+          <w:szCs w:val="24"/>
+        </w:rPr>
+        <w:t xml:space="preserve"> </w:t>
+      </w:r>
+      <w:proofErr w:type="spellStart"/>
+      <w:r>
+        <w:rPr>
+          <w:rFonts w:ascii="Times New Roman" w:hAnsi="Times New Roman" w:cs="Times New Roman"/>
+          <w:sz w:val="24"/>
+          <w:szCs w:val="24"/>
+        </w:rPr>
+        <w:t>sebelum</w:t>
+      </w:r>
+      <w:proofErr w:type="spellEnd"/>
+      <w:r>
+        <w:rPr>
+          <w:rFonts w:ascii="Times New Roman" w:hAnsi="Times New Roman" w:cs="Times New Roman"/>
+          <w:sz w:val="24"/>
+          <w:szCs w:val="24"/>
+        </w:rPr>
+        <w:t xml:space="preserve"> </w:t>
+      </w:r>
+      <w:proofErr w:type="spellStart"/>
+      <w:r>
+        <w:rPr>
+          <w:rFonts w:ascii="Times New Roman" w:hAnsi="Times New Roman" w:cs="Times New Roman"/>
+          <w:sz w:val="24"/>
+          <w:szCs w:val="24"/>
+        </w:rPr>
+        <w:t>melakukan</w:t>
+      </w:r>
+      <w:proofErr w:type="spellEnd"/>
+      <w:r>
+        <w:rPr>
+          <w:rFonts w:ascii="Times New Roman" w:hAnsi="Times New Roman" w:cs="Times New Roman"/>
+          <w:sz w:val="24"/>
+          <w:szCs w:val="24"/>
+        </w:rPr>
+        <w:t xml:space="preserve"> approval </w:t>
+      </w:r>
+      <w:proofErr w:type="spellStart"/>
+      <w:r>
+        <w:rPr>
+          <w:rFonts w:ascii="Times New Roman" w:hAnsi="Times New Roman" w:cs="Times New Roman"/>
+          <w:sz w:val="24"/>
+          <w:szCs w:val="24"/>
+        </w:rPr>
+        <w:t>untuk</w:t>
+      </w:r>
+      <w:proofErr w:type="spellEnd"/>
+      <w:r>
+        <w:rPr>
+          <w:rFonts w:ascii="Times New Roman" w:hAnsi="Times New Roman" w:cs="Times New Roman"/>
+          <w:sz w:val="24"/>
+          <w:szCs w:val="24"/>
+        </w:rPr>
+        <w:t xml:space="preserve"> </w:t>
+      </w:r>
+      <w:proofErr w:type="spellStart"/>
+      <w:r>
+        <w:rPr>
+          <w:rFonts w:ascii="Times New Roman" w:hAnsi="Times New Roman" w:cs="Times New Roman"/>
+          <w:sz w:val="24"/>
+          <w:szCs w:val="24"/>
+        </w:rPr>
+        <w:t>absen</w:t>
+      </w:r>
+      <w:proofErr w:type="spellEnd"/>
+      <w:r>
+        <w:rPr>
+          <w:rFonts w:ascii="Times New Roman" w:hAnsi="Times New Roman" w:cs="Times New Roman"/>
+          <w:sz w:val="24"/>
+          <w:szCs w:val="24"/>
+        </w:rPr>
+        <w:t>.</w:t>
+      </w:r>
+    </w:p>
+    <w:p>
+      <w:pPr>
+        <w:pStyle w:val="ListParagraph"/>
+        <w:numPr>
+          <w:ilvl w:val="0"/>
           <w:numId w:val="15"/>
         </w:numPr>
         <w:spacing w:line="360" w:lineRule="auto"/>
@@ -1605,6 +2703,23 @@
         <w:t xml:space="preserve">Alur </w:t>
       </w:r>
       <w:proofErr w:type="spellStart"/>
+      <w:r>
+        <w:rPr>
+          <w:rFonts w:ascii="Times New Roman" w:hAnsi="Times New Roman" w:cs="Times New Roman"/>
+          <w:sz w:val="24"/>
+          <w:szCs w:val="24"/>
+        </w:rPr>
+        <w:t>absensi</w:t>
+      </w:r>
+      <w:proofErr w:type="spellEnd"/>
+      <w:r>
+        <w:rPr>
+          <w:rFonts w:ascii="Times New Roman" w:hAnsi="Times New Roman" w:cs="Times New Roman"/>
+          <w:sz w:val="24"/>
+          <w:szCs w:val="24"/>
+        </w:rPr>
+        <w:t xml:space="preserve"> </w:t>
+      </w:r>
       <w:proofErr w:type="gramStart"/>
       <w:r>
         <w:rPr>
@@ -1612,9 +2727,8 @@
           <w:sz w:val="24"/>
           <w:szCs w:val="24"/>
         </w:rPr>
-        <w:t>absensi</w:t>
-      </w:r>
-      <w:proofErr w:type="spellEnd"/>
+        <w:t>user</w:t>
+      </w:r>
       <w:r>
         <w:rPr>
           <w:rFonts w:ascii="Times New Roman" w:hAnsi="Times New Roman" w:cs="Times New Roman"/>
@@ -1907,7 +3021,25 @@
           <w:sz w:val="24"/>
           <w:szCs w:val="24"/>
         </w:rPr>
-        <w:t xml:space="preserve"> celebrates, dan </w:t>
+        <w:t xml:space="preserve"> </w:t>
+      </w:r>
+      <w:proofErr w:type="spellStart"/>
+      <w:r>
+        <w:rPr>
+          <w:rFonts w:ascii="Times New Roman" w:hAnsi="Times New Roman" w:cs="Times New Roman"/>
+          <w:sz w:val="24"/>
+          <w:szCs w:val="24"/>
+        </w:rPr>
+        <w:t>celerates</w:t>
+      </w:r>
+      <w:proofErr w:type="spellEnd"/>
+      <w:r>
+        <w:rPr>
+          <w:rFonts w:ascii="Times New Roman" w:hAnsi="Times New Roman" w:cs="Times New Roman"/>
+          <w:sz w:val="24"/>
+          <w:szCs w:val="24"/>
+        </w:rPr>
+        <w:t xml:space="preserve">, dan </w:t>
       </w:r>
       <w:proofErr w:type="spellStart"/>
       <w:r>
@@ -3163,7 +4295,7 @@
           <w:sz w:val="24"/>
           <w:szCs w:val="24"/>
         </w:rPr>
-        <w:t>our_company</w:t>
+        <w:t>konfigurasi_absen</w:t>
       </w:r>
       <w:proofErr w:type="spellEnd"/>
       <w:r>
@@ -3341,7 +4473,6 @@
           <w:sz w:val="24"/>
           <w:szCs w:val="24"/>
         </w:rPr>
-        <w:lastRenderedPageBreak/>
         <w:t xml:space="preserve">Jika </w:t>
       </w:r>
       <w:proofErr w:type="spellStart"/>
@@ -5037,7 +6168,7 @@
           <w:sz w:val="24"/>
           <w:szCs w:val="24"/>
         </w:rPr>
-        <w:t>our_company</w:t>
+        <w:t>konfigurasi_absen</w:t>
       </w:r>
       <w:proofErr w:type="spellEnd"/>
       <w:r>
@@ -5224,6 +6355,7 @@
           <w:sz w:val="24"/>
           <w:szCs w:val="24"/>
         </w:rPr>
+        <w:lastRenderedPageBreak/>
         <w:t xml:space="preserve">HR </w:t>
       </w:r>
       <w:proofErr w:type="spellStart"/>
@@ -6028,7 +7160,7 @@
           <w:sz w:val="24"/>
           <w:szCs w:val="24"/>
         </w:rPr>
-        <w:t>our_company</w:t>
+        <w:t>konfigurasi_absen</w:t>
       </w:r>
       <w:proofErr w:type="spellEnd"/>
       <w:r>
@@ -7570,7 +8702,6 @@
           <w:sz w:val="24"/>
           <w:szCs w:val="24"/>
         </w:rPr>
-        <w:lastRenderedPageBreak/>
         <w:t xml:space="preserve">Jika </w:t>
       </w:r>
       <w:proofErr w:type="spellStart"/>
@@ -9141,6 +10272,7 @@
           <w:sz w:val="24"/>
           <w:szCs w:val="24"/>
         </w:rPr>
+        <w:lastRenderedPageBreak/>
         <w:t>Karyawan</w:t>
       </w:r>
       <w:proofErr w:type="spellEnd"/>
@@ -11166,7 +12298,7 @@
           <w:sz w:val="24"/>
           <w:szCs w:val="24"/>
         </w:rPr>
-        <w:t>our_company</w:t>
+        <w:t>konfigurasi_absen</w:t>
       </w:r>
       <w:proofErr w:type="spellEnd"/>
       <w:r>
@@ -11460,7 +12592,6 @@
           <w:sz w:val="24"/>
           <w:szCs w:val="24"/>
         </w:rPr>
-        <w:lastRenderedPageBreak/>
         <w:t>Faktor</w:t>
       </w:r>
       <w:proofErr w:type="spellEnd"/>
@@ -12774,7 +13905,13 @@
     </w:p>
     <w:p>
       <w:pPr>
+        <w:pStyle w:val="ListParagraph"/>
+        <w:numPr>
+          <w:ilvl w:val="0"/>
+          <w:numId w:val="15"/>
+        </w:numPr>
         <w:spacing w:line="360" w:lineRule="auto"/>
+        <w:ind w:left="1800"/>
         <w:jc w:val="both"/>
         <w:rPr>
           <w:rFonts w:ascii="Times New Roman" w:hAnsi="Times New Roman" w:cs="Times New Roman"/>
@@ -12782,10 +13919,1162 @@
           <w:szCs w:val="24"/>
         </w:rPr>
       </w:pPr>
+      <w:proofErr w:type="spellStart"/>
+      <w:r>
+        <w:rPr>
+          <w:rFonts w:ascii="Times New Roman" w:hAnsi="Times New Roman" w:cs="Times New Roman"/>
+          <w:sz w:val="24"/>
+          <w:szCs w:val="24"/>
+        </w:rPr>
+        <w:t>Absen</w:t>
+      </w:r>
+      <w:proofErr w:type="spellEnd"/>
+      <w:r>
+        <w:rPr>
+          <w:rFonts w:ascii="Times New Roman" w:hAnsi="Times New Roman" w:cs="Times New Roman"/>
+          <w:sz w:val="24"/>
+          <w:szCs w:val="24"/>
+        </w:rPr>
+        <w:t xml:space="preserve"> </w:t>
+      </w:r>
+      <w:proofErr w:type="spellStart"/>
+      <w:r>
+        <w:rPr>
+          <w:rFonts w:ascii="Times New Roman" w:hAnsi="Times New Roman" w:cs="Times New Roman"/>
+          <w:sz w:val="24"/>
+          <w:szCs w:val="24"/>
+        </w:rPr>
+        <w:t>untuk</w:t>
+      </w:r>
+      <w:proofErr w:type="spellEnd"/>
+      <w:r>
+        <w:rPr>
+          <w:rFonts w:ascii="Times New Roman" w:hAnsi="Times New Roman" w:cs="Times New Roman"/>
+          <w:sz w:val="24"/>
+          <w:szCs w:val="24"/>
+        </w:rPr>
+        <w:t xml:space="preserve"> </w:t>
+      </w:r>
+      <w:proofErr w:type="spellStart"/>
+      <w:r>
+        <w:rPr>
+          <w:rFonts w:ascii="Times New Roman" w:hAnsi="Times New Roman" w:cs="Times New Roman"/>
+          <w:sz w:val="24"/>
+          <w:szCs w:val="24"/>
+        </w:rPr>
+        <w:t>cuti</w:t>
+      </w:r>
+      <w:proofErr w:type="spellEnd"/>
+      <w:r>
+        <w:rPr>
+          <w:rFonts w:ascii="Times New Roman" w:hAnsi="Times New Roman" w:cs="Times New Roman"/>
+          <w:sz w:val="24"/>
+          <w:szCs w:val="24"/>
+        </w:rPr>
+        <w:t xml:space="preserve"> </w:t>
+      </w:r>
+      <w:proofErr w:type="spellStart"/>
+      <w:r>
+        <w:rPr>
+          <w:rFonts w:ascii="Times New Roman" w:hAnsi="Times New Roman" w:cs="Times New Roman"/>
+          <w:sz w:val="24"/>
+          <w:szCs w:val="24"/>
+        </w:rPr>
+        <w:t>harian</w:t>
+      </w:r>
+      <w:proofErr w:type="spellEnd"/>
+      <w:r>
+        <w:rPr>
+          <w:rFonts w:ascii="Times New Roman" w:hAnsi="Times New Roman" w:cs="Times New Roman"/>
+          <w:sz w:val="24"/>
+          <w:szCs w:val="24"/>
+        </w:rPr>
+        <w:t>.</w:t>
+      </w:r>
     </w:p>
     <w:p>
       <w:pPr>
+        <w:pStyle w:val="ListParagraph"/>
+        <w:numPr>
+          <w:ilvl w:val="0"/>
+          <w:numId w:val="34"/>
+        </w:numPr>
         <w:spacing w:line="360" w:lineRule="auto"/>
+        <w:ind w:left="2160"/>
+        <w:jc w:val="both"/>
+        <w:rPr>
+          <w:rFonts w:ascii="Times New Roman" w:hAnsi="Times New Roman" w:cs="Times New Roman"/>
+          <w:sz w:val="24"/>
+          <w:szCs w:val="24"/>
+        </w:rPr>
+      </w:pPr>
+      <w:proofErr w:type="spellStart"/>
+      <w:r>
+        <w:rPr>
+          <w:rFonts w:ascii="Times New Roman" w:hAnsi="Times New Roman" w:cs="Times New Roman"/>
+          <w:sz w:val="24"/>
+          <w:szCs w:val="24"/>
+        </w:rPr>
+        <w:t>Saat</w:t>
+      </w:r>
+      <w:proofErr w:type="spellEnd"/>
+      <w:r>
+        <w:rPr>
+          <w:rFonts w:ascii="Times New Roman" w:hAnsi="Times New Roman" w:cs="Times New Roman"/>
+          <w:sz w:val="24"/>
+          <w:szCs w:val="24"/>
+        </w:rPr>
+        <w:t xml:space="preserve"> user </w:t>
+      </w:r>
+      <w:proofErr w:type="spellStart"/>
+      <w:r>
+        <w:rPr>
+          <w:rFonts w:ascii="Times New Roman" w:hAnsi="Times New Roman" w:cs="Times New Roman"/>
+          <w:sz w:val="24"/>
+          <w:szCs w:val="24"/>
+        </w:rPr>
+        <w:t>masuk</w:t>
+      </w:r>
+      <w:proofErr w:type="spellEnd"/>
+      <w:r>
+        <w:rPr>
+          <w:rFonts w:ascii="Times New Roman" w:hAnsi="Times New Roman" w:cs="Times New Roman"/>
+          <w:sz w:val="24"/>
+          <w:szCs w:val="24"/>
+        </w:rPr>
+        <w:t xml:space="preserve"> </w:t>
+      </w:r>
+      <w:proofErr w:type="spellStart"/>
+      <w:r>
+        <w:rPr>
+          <w:rFonts w:ascii="Times New Roman" w:hAnsi="Times New Roman" w:cs="Times New Roman"/>
+          <w:sz w:val="24"/>
+          <w:szCs w:val="24"/>
+        </w:rPr>
+        <w:t>ke</w:t>
+      </w:r>
+      <w:proofErr w:type="spellEnd"/>
+      <w:r>
+        <w:rPr>
+          <w:rFonts w:ascii="Times New Roman" w:hAnsi="Times New Roman" w:cs="Times New Roman"/>
+          <w:sz w:val="24"/>
+          <w:szCs w:val="24"/>
+        </w:rPr>
+        <w:t xml:space="preserve"> menu </w:t>
+      </w:r>
+      <w:proofErr w:type="spellStart"/>
+      <w:r>
+        <w:rPr>
+          <w:rFonts w:ascii="Times New Roman" w:hAnsi="Times New Roman" w:cs="Times New Roman"/>
+          <w:sz w:val="24"/>
+          <w:szCs w:val="24"/>
+        </w:rPr>
+        <w:t>absen</w:t>
+      </w:r>
+      <w:proofErr w:type="spellEnd"/>
+      <w:r>
+        <w:rPr>
+          <w:rFonts w:ascii="Times New Roman" w:hAnsi="Times New Roman" w:cs="Times New Roman"/>
+          <w:sz w:val="24"/>
+          <w:szCs w:val="24"/>
+        </w:rPr>
+        <w:t xml:space="preserve">, system </w:t>
+      </w:r>
+      <w:proofErr w:type="spellStart"/>
+      <w:r>
+        <w:rPr>
+          <w:rFonts w:ascii="Times New Roman" w:hAnsi="Times New Roman" w:cs="Times New Roman"/>
+          <w:sz w:val="24"/>
+          <w:szCs w:val="24"/>
+        </w:rPr>
+        <w:t>akan</w:t>
+      </w:r>
+      <w:proofErr w:type="spellEnd"/>
+      <w:r>
+        <w:rPr>
+          <w:rFonts w:ascii="Times New Roman" w:hAnsi="Times New Roman" w:cs="Times New Roman"/>
+          <w:sz w:val="24"/>
+          <w:szCs w:val="24"/>
+        </w:rPr>
+        <w:t xml:space="preserve"> </w:t>
+      </w:r>
+      <w:proofErr w:type="spellStart"/>
+      <w:r>
+        <w:rPr>
+          <w:rFonts w:ascii="Times New Roman" w:hAnsi="Times New Roman" w:cs="Times New Roman"/>
+          <w:sz w:val="24"/>
+          <w:szCs w:val="24"/>
+        </w:rPr>
+        <w:t>melakukan</w:t>
+      </w:r>
+      <w:proofErr w:type="spellEnd"/>
+      <w:r>
+        <w:rPr>
+          <w:rFonts w:ascii="Times New Roman" w:hAnsi="Times New Roman" w:cs="Times New Roman"/>
+          <w:sz w:val="24"/>
+          <w:szCs w:val="24"/>
+        </w:rPr>
+        <w:t xml:space="preserve"> </w:t>
+      </w:r>
+      <w:proofErr w:type="spellStart"/>
+      <w:r>
+        <w:rPr>
+          <w:rFonts w:ascii="Times New Roman" w:hAnsi="Times New Roman" w:cs="Times New Roman"/>
+          <w:sz w:val="24"/>
+          <w:szCs w:val="24"/>
+        </w:rPr>
+        <w:t>pengecekan</w:t>
+      </w:r>
+      <w:proofErr w:type="spellEnd"/>
+      <w:r>
+        <w:rPr>
+          <w:rFonts w:ascii="Times New Roman" w:hAnsi="Times New Roman" w:cs="Times New Roman"/>
+          <w:sz w:val="24"/>
+          <w:szCs w:val="24"/>
+        </w:rPr>
+        <w:t xml:space="preserve"> </w:t>
+      </w:r>
+      <w:proofErr w:type="spellStart"/>
+      <w:r>
+        <w:rPr>
+          <w:rFonts w:ascii="Times New Roman" w:hAnsi="Times New Roman" w:cs="Times New Roman"/>
+          <w:sz w:val="24"/>
+          <w:szCs w:val="24"/>
+        </w:rPr>
+        <w:t>apakah</w:t>
+      </w:r>
+      <w:proofErr w:type="spellEnd"/>
+      <w:r>
+        <w:rPr>
+          <w:rFonts w:ascii="Times New Roman" w:hAnsi="Times New Roman" w:cs="Times New Roman"/>
+          <w:sz w:val="24"/>
+          <w:szCs w:val="24"/>
+        </w:rPr>
+        <w:t xml:space="preserve"> </w:t>
+      </w:r>
+      <w:proofErr w:type="spellStart"/>
+      <w:r>
+        <w:rPr>
+          <w:rFonts w:ascii="Times New Roman" w:hAnsi="Times New Roman" w:cs="Times New Roman"/>
+          <w:sz w:val="24"/>
+          <w:szCs w:val="24"/>
+        </w:rPr>
+        <w:t>dia</w:t>
+      </w:r>
+      <w:proofErr w:type="spellEnd"/>
+      <w:r>
+        <w:rPr>
+          <w:rFonts w:ascii="Times New Roman" w:hAnsi="Times New Roman" w:cs="Times New Roman"/>
+          <w:sz w:val="24"/>
+          <w:szCs w:val="24"/>
+        </w:rPr>
+        <w:t xml:space="preserve"> </w:t>
+      </w:r>
+      <w:proofErr w:type="spellStart"/>
+      <w:r>
+        <w:rPr>
+          <w:rFonts w:ascii="Times New Roman" w:hAnsi="Times New Roman" w:cs="Times New Roman"/>
+          <w:sz w:val="24"/>
+          <w:szCs w:val="24"/>
+        </w:rPr>
+        <w:t>sedang</w:t>
+      </w:r>
+      <w:proofErr w:type="spellEnd"/>
+      <w:r>
+        <w:rPr>
+          <w:rFonts w:ascii="Times New Roman" w:hAnsi="Times New Roman" w:cs="Times New Roman"/>
+          <w:sz w:val="24"/>
+          <w:szCs w:val="24"/>
+        </w:rPr>
+        <w:t xml:space="preserve"> </w:t>
+      </w:r>
+      <w:proofErr w:type="spellStart"/>
+      <w:r>
+        <w:rPr>
+          <w:rFonts w:ascii="Times New Roman" w:hAnsi="Times New Roman" w:cs="Times New Roman"/>
+          <w:sz w:val="24"/>
+          <w:szCs w:val="24"/>
+        </w:rPr>
+        <w:t>cuti</w:t>
+      </w:r>
+      <w:proofErr w:type="spellEnd"/>
+      <w:r>
+        <w:rPr>
+          <w:rFonts w:ascii="Times New Roman" w:hAnsi="Times New Roman" w:cs="Times New Roman"/>
+          <w:sz w:val="24"/>
+          <w:szCs w:val="24"/>
+        </w:rPr>
+        <w:t xml:space="preserve"> </w:t>
+      </w:r>
+      <w:proofErr w:type="spellStart"/>
+      <w:r>
+        <w:rPr>
+          <w:rFonts w:ascii="Times New Roman" w:hAnsi="Times New Roman" w:cs="Times New Roman"/>
+          <w:sz w:val="24"/>
+          <w:szCs w:val="24"/>
+        </w:rPr>
+        <w:t>atau</w:t>
+      </w:r>
+      <w:proofErr w:type="spellEnd"/>
+      <w:r>
+        <w:rPr>
+          <w:rFonts w:ascii="Times New Roman" w:hAnsi="Times New Roman" w:cs="Times New Roman"/>
+          <w:sz w:val="24"/>
+          <w:szCs w:val="24"/>
+        </w:rPr>
+        <w:t xml:space="preserve"> </w:t>
+      </w:r>
+      <w:proofErr w:type="spellStart"/>
+      <w:proofErr w:type="gramStart"/>
+      <w:r>
+        <w:rPr>
+          <w:rFonts w:ascii="Times New Roman" w:hAnsi="Times New Roman" w:cs="Times New Roman"/>
+          <w:sz w:val="24"/>
+          <w:szCs w:val="24"/>
+        </w:rPr>
+        <w:t>tidak</w:t>
+      </w:r>
+      <w:proofErr w:type="spellEnd"/>
+      <w:r>
+        <w:rPr>
+          <w:rFonts w:ascii="Times New Roman" w:hAnsi="Times New Roman" w:cs="Times New Roman"/>
+          <w:sz w:val="24"/>
+          <w:szCs w:val="24"/>
+        </w:rPr>
+        <w:t xml:space="preserve"> ?</w:t>
+      </w:r>
+      <w:proofErr w:type="gramEnd"/>
+      <w:r>
+        <w:rPr>
+          <w:rFonts w:ascii="Times New Roman" w:hAnsi="Times New Roman" w:cs="Times New Roman"/>
+          <w:sz w:val="24"/>
+          <w:szCs w:val="24"/>
+        </w:rPr>
+        <w:t xml:space="preserve"> </w:t>
+      </w:r>
+      <w:proofErr w:type="spellStart"/>
+      <w:r>
+        <w:rPr>
+          <w:rFonts w:ascii="Times New Roman" w:hAnsi="Times New Roman" w:cs="Times New Roman"/>
+          <w:sz w:val="24"/>
+          <w:szCs w:val="24"/>
+        </w:rPr>
+        <w:t>jika</w:t>
+      </w:r>
+      <w:proofErr w:type="spellEnd"/>
+      <w:r>
+        <w:rPr>
+          <w:rFonts w:ascii="Times New Roman" w:hAnsi="Times New Roman" w:cs="Times New Roman"/>
+          <w:sz w:val="24"/>
+          <w:szCs w:val="24"/>
+        </w:rPr>
+        <w:t xml:space="preserve"> </w:t>
+      </w:r>
+      <w:proofErr w:type="spellStart"/>
+      <w:r>
+        <w:rPr>
+          <w:rFonts w:ascii="Times New Roman" w:hAnsi="Times New Roman" w:cs="Times New Roman"/>
+          <w:sz w:val="24"/>
+          <w:szCs w:val="24"/>
+        </w:rPr>
+        <w:t>dia</w:t>
+      </w:r>
+      <w:proofErr w:type="spellEnd"/>
+      <w:r>
+        <w:rPr>
+          <w:rFonts w:ascii="Times New Roman" w:hAnsi="Times New Roman" w:cs="Times New Roman"/>
+          <w:sz w:val="24"/>
+          <w:szCs w:val="24"/>
+        </w:rPr>
+        <w:t xml:space="preserve"> </w:t>
+      </w:r>
+      <w:proofErr w:type="spellStart"/>
+      <w:r>
+        <w:rPr>
+          <w:rFonts w:ascii="Times New Roman" w:hAnsi="Times New Roman" w:cs="Times New Roman"/>
+          <w:sz w:val="24"/>
+          <w:szCs w:val="24"/>
+        </w:rPr>
+        <w:t>sedang</w:t>
+      </w:r>
+      <w:proofErr w:type="spellEnd"/>
+      <w:r>
+        <w:rPr>
+          <w:rFonts w:ascii="Times New Roman" w:hAnsi="Times New Roman" w:cs="Times New Roman"/>
+          <w:sz w:val="24"/>
+          <w:szCs w:val="24"/>
+        </w:rPr>
+        <w:t xml:space="preserve"> </w:t>
+      </w:r>
+      <w:proofErr w:type="spellStart"/>
+      <w:r>
+        <w:rPr>
+          <w:rFonts w:ascii="Times New Roman" w:hAnsi="Times New Roman" w:cs="Times New Roman"/>
+          <w:sz w:val="24"/>
+          <w:szCs w:val="24"/>
+        </w:rPr>
+        <w:t>cuti</w:t>
+      </w:r>
+      <w:proofErr w:type="spellEnd"/>
+      <w:r>
+        <w:rPr>
+          <w:rFonts w:ascii="Times New Roman" w:hAnsi="Times New Roman" w:cs="Times New Roman"/>
+          <w:sz w:val="24"/>
+          <w:szCs w:val="24"/>
+        </w:rPr>
+        <w:t xml:space="preserve"> </w:t>
+      </w:r>
+      <w:proofErr w:type="spellStart"/>
+      <w:r>
+        <w:rPr>
+          <w:rFonts w:ascii="Times New Roman" w:hAnsi="Times New Roman" w:cs="Times New Roman"/>
+          <w:sz w:val="24"/>
+          <w:szCs w:val="24"/>
+        </w:rPr>
+        <w:t>maka</w:t>
+      </w:r>
+      <w:proofErr w:type="spellEnd"/>
+      <w:r>
+        <w:rPr>
+          <w:rFonts w:ascii="Times New Roman" w:hAnsi="Times New Roman" w:cs="Times New Roman"/>
+          <w:sz w:val="24"/>
+          <w:szCs w:val="24"/>
+        </w:rPr>
+        <w:t xml:space="preserve"> </w:t>
+      </w:r>
+      <w:proofErr w:type="spellStart"/>
+      <w:r>
+        <w:rPr>
+          <w:rFonts w:ascii="Times New Roman" w:hAnsi="Times New Roman" w:cs="Times New Roman"/>
+          <w:sz w:val="24"/>
+          <w:szCs w:val="24"/>
+        </w:rPr>
+        <w:t>akan</w:t>
+      </w:r>
+      <w:proofErr w:type="spellEnd"/>
+      <w:r>
+        <w:rPr>
+          <w:rFonts w:ascii="Times New Roman" w:hAnsi="Times New Roman" w:cs="Times New Roman"/>
+          <w:sz w:val="24"/>
+          <w:szCs w:val="24"/>
+        </w:rPr>
+        <w:t xml:space="preserve"> </w:t>
+      </w:r>
+      <w:proofErr w:type="spellStart"/>
+      <w:r>
+        <w:rPr>
+          <w:rFonts w:ascii="Times New Roman" w:hAnsi="Times New Roman" w:cs="Times New Roman"/>
+          <w:sz w:val="24"/>
+          <w:szCs w:val="24"/>
+        </w:rPr>
+        <w:t>ada</w:t>
+      </w:r>
+      <w:proofErr w:type="spellEnd"/>
+      <w:r>
+        <w:rPr>
+          <w:rFonts w:ascii="Times New Roman" w:hAnsi="Times New Roman" w:cs="Times New Roman"/>
+          <w:sz w:val="24"/>
+          <w:szCs w:val="24"/>
+        </w:rPr>
+        <w:t xml:space="preserve"> warning yang </w:t>
+      </w:r>
+      <w:proofErr w:type="spellStart"/>
+      <w:r>
+        <w:rPr>
+          <w:rFonts w:ascii="Times New Roman" w:hAnsi="Times New Roman" w:cs="Times New Roman"/>
+          <w:sz w:val="24"/>
+          <w:szCs w:val="24"/>
+        </w:rPr>
+        <w:t>menyatakan</w:t>
+      </w:r>
+      <w:proofErr w:type="spellEnd"/>
+      <w:r>
+        <w:rPr>
+          <w:rFonts w:ascii="Times New Roman" w:hAnsi="Times New Roman" w:cs="Times New Roman"/>
+          <w:sz w:val="24"/>
+          <w:szCs w:val="24"/>
+        </w:rPr>
+        <w:t xml:space="preserve"> </w:t>
+      </w:r>
+      <w:proofErr w:type="spellStart"/>
+      <w:r>
+        <w:rPr>
+          <w:rFonts w:ascii="Times New Roman" w:hAnsi="Times New Roman" w:cs="Times New Roman"/>
+          <w:sz w:val="24"/>
+          <w:szCs w:val="24"/>
+        </w:rPr>
+        <w:t>bahwa</w:t>
+      </w:r>
+      <w:proofErr w:type="spellEnd"/>
+      <w:r>
+        <w:rPr>
+          <w:rFonts w:ascii="Times New Roman" w:hAnsi="Times New Roman" w:cs="Times New Roman"/>
+          <w:sz w:val="24"/>
+          <w:szCs w:val="24"/>
+        </w:rPr>
+        <w:t xml:space="preserve"> </w:t>
+      </w:r>
+      <w:proofErr w:type="spellStart"/>
+      <w:r>
+        <w:rPr>
+          <w:rFonts w:ascii="Times New Roman" w:hAnsi="Times New Roman" w:cs="Times New Roman"/>
+          <w:sz w:val="24"/>
+          <w:szCs w:val="24"/>
+        </w:rPr>
+        <w:t>dia</w:t>
+      </w:r>
+      <w:proofErr w:type="spellEnd"/>
+      <w:r>
+        <w:rPr>
+          <w:rFonts w:ascii="Times New Roman" w:hAnsi="Times New Roman" w:cs="Times New Roman"/>
+          <w:sz w:val="24"/>
+          <w:szCs w:val="24"/>
+        </w:rPr>
+        <w:t xml:space="preserve"> </w:t>
+      </w:r>
+      <w:proofErr w:type="spellStart"/>
+      <w:r>
+        <w:rPr>
+          <w:rFonts w:ascii="Times New Roman" w:hAnsi="Times New Roman" w:cs="Times New Roman"/>
+          <w:sz w:val="24"/>
+          <w:szCs w:val="24"/>
+        </w:rPr>
+        <w:t>sedang</w:t>
+      </w:r>
+      <w:proofErr w:type="spellEnd"/>
+      <w:r>
+        <w:rPr>
+          <w:rFonts w:ascii="Times New Roman" w:hAnsi="Times New Roman" w:cs="Times New Roman"/>
+          <w:sz w:val="24"/>
+          <w:szCs w:val="24"/>
+        </w:rPr>
+        <w:t xml:space="preserve"> </w:t>
+      </w:r>
+      <w:proofErr w:type="spellStart"/>
+      <w:r>
+        <w:rPr>
+          <w:rFonts w:ascii="Times New Roman" w:hAnsi="Times New Roman" w:cs="Times New Roman"/>
+          <w:sz w:val="24"/>
+          <w:szCs w:val="24"/>
+        </w:rPr>
+        <w:t>cuti</w:t>
+      </w:r>
+      <w:proofErr w:type="spellEnd"/>
+      <w:r>
+        <w:rPr>
+          <w:rFonts w:ascii="Times New Roman" w:hAnsi="Times New Roman" w:cs="Times New Roman"/>
+          <w:sz w:val="24"/>
+          <w:szCs w:val="24"/>
+        </w:rPr>
+        <w:t xml:space="preserve">, dan </w:t>
+      </w:r>
+      <w:proofErr w:type="spellStart"/>
+      <w:r>
+        <w:rPr>
+          <w:rFonts w:ascii="Times New Roman" w:hAnsi="Times New Roman" w:cs="Times New Roman"/>
+          <w:sz w:val="24"/>
+          <w:szCs w:val="24"/>
+        </w:rPr>
+        <w:t>akan</w:t>
+      </w:r>
+      <w:proofErr w:type="spellEnd"/>
+      <w:r>
+        <w:rPr>
+          <w:rFonts w:ascii="Times New Roman" w:hAnsi="Times New Roman" w:cs="Times New Roman"/>
+          <w:sz w:val="24"/>
+          <w:szCs w:val="24"/>
+        </w:rPr>
+        <w:t xml:space="preserve"> </w:t>
+      </w:r>
+      <w:proofErr w:type="spellStart"/>
+      <w:r>
+        <w:rPr>
+          <w:rFonts w:ascii="Times New Roman" w:hAnsi="Times New Roman" w:cs="Times New Roman"/>
+          <w:sz w:val="24"/>
+          <w:szCs w:val="24"/>
+        </w:rPr>
+        <w:t>ada</w:t>
+      </w:r>
+      <w:proofErr w:type="spellEnd"/>
+      <w:r>
+        <w:rPr>
+          <w:rFonts w:ascii="Times New Roman" w:hAnsi="Times New Roman" w:cs="Times New Roman"/>
+          <w:sz w:val="24"/>
+          <w:szCs w:val="24"/>
+        </w:rPr>
+        <w:t xml:space="preserve"> t</w:t>
+      </w:r>
+      <w:proofErr w:type="spellStart"/>
+      <w:r>
+        <w:rPr>
+          <w:rFonts w:ascii="Times New Roman" w:hAnsi="Times New Roman" w:cs="Times New Roman"/>
+          <w:sz w:val="24"/>
+          <w:szCs w:val="24"/>
+        </w:rPr>
+        <w:t>ombol</w:t>
+      </w:r>
+      <w:proofErr w:type="spellEnd"/>
+      <w:r>
+        <w:rPr>
+          <w:rFonts w:ascii="Times New Roman" w:hAnsi="Times New Roman" w:cs="Times New Roman"/>
+          <w:sz w:val="24"/>
+          <w:szCs w:val="24"/>
+        </w:rPr>
+        <w:t xml:space="preserve"> </w:t>
+      </w:r>
+      <w:proofErr w:type="spellStart"/>
+      <w:r>
+        <w:rPr>
+          <w:rFonts w:ascii="Times New Roman" w:hAnsi="Times New Roman" w:cs="Times New Roman"/>
+          <w:sz w:val="24"/>
+          <w:szCs w:val="24"/>
+        </w:rPr>
+        <w:t>batalkan</w:t>
+      </w:r>
+      <w:proofErr w:type="spellEnd"/>
+      <w:r>
+        <w:rPr>
+          <w:rFonts w:ascii="Times New Roman" w:hAnsi="Times New Roman" w:cs="Times New Roman"/>
+          <w:sz w:val="24"/>
+          <w:szCs w:val="24"/>
+        </w:rPr>
+        <w:t xml:space="preserve"> </w:t>
+      </w:r>
+      <w:proofErr w:type="spellStart"/>
+      <w:r>
+        <w:rPr>
+          <w:rFonts w:ascii="Times New Roman" w:hAnsi="Times New Roman" w:cs="Times New Roman"/>
+          <w:sz w:val="24"/>
+          <w:szCs w:val="24"/>
+        </w:rPr>
+        <w:t>cuti</w:t>
+      </w:r>
+      <w:proofErr w:type="spellEnd"/>
+      <w:r>
+        <w:rPr>
+          <w:rFonts w:ascii="Times New Roman" w:hAnsi="Times New Roman" w:cs="Times New Roman"/>
+          <w:sz w:val="24"/>
+          <w:szCs w:val="24"/>
+        </w:rPr>
+        <w:t xml:space="preserve"> </w:t>
+      </w:r>
+      <w:proofErr w:type="spellStart"/>
+      <w:r>
+        <w:rPr>
+          <w:rFonts w:ascii="Times New Roman" w:hAnsi="Times New Roman" w:cs="Times New Roman"/>
+          <w:sz w:val="24"/>
+          <w:szCs w:val="24"/>
+        </w:rPr>
+        <w:t>jika</w:t>
+      </w:r>
+      <w:proofErr w:type="spellEnd"/>
+      <w:r>
+        <w:rPr>
+          <w:rFonts w:ascii="Times New Roman" w:hAnsi="Times New Roman" w:cs="Times New Roman"/>
+          <w:sz w:val="24"/>
+          <w:szCs w:val="24"/>
+        </w:rPr>
+        <w:t xml:space="preserve"> </w:t>
+      </w:r>
+      <w:proofErr w:type="spellStart"/>
+      <w:r>
+        <w:rPr>
+          <w:rFonts w:ascii="Times New Roman" w:hAnsi="Times New Roman" w:cs="Times New Roman"/>
+          <w:sz w:val="24"/>
+          <w:szCs w:val="24"/>
+        </w:rPr>
+        <w:t>karyawan</w:t>
+      </w:r>
+      <w:proofErr w:type="spellEnd"/>
+      <w:r>
+        <w:rPr>
+          <w:rFonts w:ascii="Times New Roman" w:hAnsi="Times New Roman" w:cs="Times New Roman"/>
+          <w:sz w:val="24"/>
+          <w:szCs w:val="24"/>
+        </w:rPr>
+        <w:t xml:space="preserve"> </w:t>
+      </w:r>
+      <w:proofErr w:type="spellStart"/>
+      <w:r>
+        <w:rPr>
+          <w:rFonts w:ascii="Times New Roman" w:hAnsi="Times New Roman" w:cs="Times New Roman"/>
+          <w:sz w:val="24"/>
+          <w:szCs w:val="24"/>
+        </w:rPr>
+        <w:t>ingin</w:t>
+      </w:r>
+      <w:proofErr w:type="spellEnd"/>
+      <w:r>
+        <w:rPr>
+          <w:rFonts w:ascii="Times New Roman" w:hAnsi="Times New Roman" w:cs="Times New Roman"/>
+          <w:sz w:val="24"/>
+          <w:szCs w:val="24"/>
+        </w:rPr>
+        <w:t xml:space="preserve"> </w:t>
+      </w:r>
+      <w:proofErr w:type="spellStart"/>
+      <w:r>
+        <w:rPr>
+          <w:rFonts w:ascii="Times New Roman" w:hAnsi="Times New Roman" w:cs="Times New Roman"/>
+          <w:sz w:val="24"/>
+          <w:szCs w:val="24"/>
+        </w:rPr>
+        <w:t>membatalkan</w:t>
+      </w:r>
+      <w:proofErr w:type="spellEnd"/>
+      <w:r>
+        <w:rPr>
+          <w:rFonts w:ascii="Times New Roman" w:hAnsi="Times New Roman" w:cs="Times New Roman"/>
+          <w:sz w:val="24"/>
+          <w:szCs w:val="24"/>
+        </w:rPr>
+        <w:t xml:space="preserve"> </w:t>
+      </w:r>
+      <w:proofErr w:type="spellStart"/>
+      <w:r>
+        <w:rPr>
+          <w:rFonts w:ascii="Times New Roman" w:hAnsi="Times New Roman" w:cs="Times New Roman"/>
+          <w:sz w:val="24"/>
+          <w:szCs w:val="24"/>
+        </w:rPr>
+        <w:t>cuti</w:t>
+      </w:r>
+      <w:proofErr w:type="spellEnd"/>
+      <w:r>
+        <w:rPr>
+          <w:rFonts w:ascii="Times New Roman" w:hAnsi="Times New Roman" w:cs="Times New Roman"/>
+          <w:sz w:val="24"/>
+          <w:szCs w:val="24"/>
+        </w:rPr>
+        <w:t>.</w:t>
+      </w:r>
+    </w:p>
+    <w:p>
+      <w:pPr>
+        <w:pStyle w:val="ListParagraph"/>
+        <w:numPr>
+          <w:ilvl w:val="0"/>
+          <w:numId w:val="35"/>
+        </w:numPr>
+        <w:spacing w:line="360" w:lineRule="auto"/>
+        <w:ind w:left="2520"/>
+        <w:jc w:val="both"/>
+        <w:rPr>
+          <w:rFonts w:ascii="Times New Roman" w:hAnsi="Times New Roman" w:cs="Times New Roman"/>
+          <w:sz w:val="24"/>
+          <w:szCs w:val="24"/>
+        </w:rPr>
+      </w:pPr>
+      <w:r>
+        <w:rPr>
+          <w:rFonts w:ascii="Times New Roman" w:hAnsi="Times New Roman" w:cs="Times New Roman"/>
+          <w:sz w:val="24"/>
+          <w:szCs w:val="24"/>
+        </w:rPr>
+        <w:lastRenderedPageBreak/>
+        <w:t xml:space="preserve">Jika </w:t>
+      </w:r>
+      <w:proofErr w:type="spellStart"/>
+      <w:r>
+        <w:rPr>
+          <w:rFonts w:ascii="Times New Roman" w:hAnsi="Times New Roman" w:cs="Times New Roman"/>
+          <w:sz w:val="24"/>
+          <w:szCs w:val="24"/>
+        </w:rPr>
+        <w:t>dia</w:t>
+      </w:r>
+      <w:proofErr w:type="spellEnd"/>
+      <w:r>
+        <w:rPr>
+          <w:rFonts w:ascii="Times New Roman" w:hAnsi="Times New Roman" w:cs="Times New Roman"/>
+          <w:sz w:val="24"/>
+          <w:szCs w:val="24"/>
+        </w:rPr>
+        <w:t xml:space="preserve"> </w:t>
+      </w:r>
+      <w:proofErr w:type="spellStart"/>
+      <w:r>
+        <w:rPr>
+          <w:rFonts w:ascii="Times New Roman" w:hAnsi="Times New Roman" w:cs="Times New Roman"/>
+          <w:sz w:val="24"/>
+          <w:szCs w:val="24"/>
+        </w:rPr>
+        <w:t>menekan</w:t>
+      </w:r>
+      <w:proofErr w:type="spellEnd"/>
+      <w:r>
+        <w:rPr>
+          <w:rFonts w:ascii="Times New Roman" w:hAnsi="Times New Roman" w:cs="Times New Roman"/>
+          <w:sz w:val="24"/>
+          <w:szCs w:val="24"/>
+        </w:rPr>
+        <w:t xml:space="preserve"> </w:t>
+      </w:r>
+      <w:proofErr w:type="spellStart"/>
+      <w:r>
+        <w:rPr>
+          <w:rFonts w:ascii="Times New Roman" w:hAnsi="Times New Roman" w:cs="Times New Roman"/>
+          <w:sz w:val="24"/>
+          <w:szCs w:val="24"/>
+        </w:rPr>
+        <w:t>tombol</w:t>
+      </w:r>
+      <w:proofErr w:type="spellEnd"/>
+      <w:r>
+        <w:rPr>
+          <w:rFonts w:ascii="Times New Roman" w:hAnsi="Times New Roman" w:cs="Times New Roman"/>
+          <w:sz w:val="24"/>
+          <w:szCs w:val="24"/>
+        </w:rPr>
+        <w:t xml:space="preserve"> </w:t>
+      </w:r>
+      <w:proofErr w:type="spellStart"/>
+      <w:r>
+        <w:rPr>
+          <w:rFonts w:ascii="Times New Roman" w:hAnsi="Times New Roman" w:cs="Times New Roman"/>
+          <w:sz w:val="24"/>
+          <w:szCs w:val="24"/>
+        </w:rPr>
+        <w:t>batalkan</w:t>
+      </w:r>
+      <w:proofErr w:type="spellEnd"/>
+      <w:r>
+        <w:rPr>
+          <w:rFonts w:ascii="Times New Roman" w:hAnsi="Times New Roman" w:cs="Times New Roman"/>
+          <w:sz w:val="24"/>
+          <w:szCs w:val="24"/>
+        </w:rPr>
+        <w:t xml:space="preserve"> </w:t>
+      </w:r>
+      <w:proofErr w:type="spellStart"/>
+      <w:r>
+        <w:rPr>
+          <w:rFonts w:ascii="Times New Roman" w:hAnsi="Times New Roman" w:cs="Times New Roman"/>
+          <w:sz w:val="24"/>
+          <w:szCs w:val="24"/>
+        </w:rPr>
+        <w:t>cuti</w:t>
+      </w:r>
+      <w:proofErr w:type="spellEnd"/>
+      <w:r>
+        <w:rPr>
+          <w:rFonts w:ascii="Times New Roman" w:hAnsi="Times New Roman" w:cs="Times New Roman"/>
+          <w:sz w:val="24"/>
+          <w:szCs w:val="24"/>
+        </w:rPr>
+        <w:t xml:space="preserve"> </w:t>
+      </w:r>
+      <w:proofErr w:type="spellStart"/>
+      <w:r>
+        <w:rPr>
+          <w:rFonts w:ascii="Times New Roman" w:hAnsi="Times New Roman" w:cs="Times New Roman"/>
+          <w:sz w:val="24"/>
+          <w:szCs w:val="24"/>
+        </w:rPr>
+        <w:t>maka</w:t>
+      </w:r>
+      <w:proofErr w:type="spellEnd"/>
+      <w:r>
+        <w:rPr>
+          <w:rFonts w:ascii="Times New Roman" w:hAnsi="Times New Roman" w:cs="Times New Roman"/>
+          <w:sz w:val="24"/>
+          <w:szCs w:val="24"/>
+        </w:rPr>
+        <w:t xml:space="preserve"> </w:t>
+      </w:r>
+      <w:proofErr w:type="spellStart"/>
+      <w:r>
+        <w:rPr>
+          <w:rFonts w:ascii="Times New Roman" w:hAnsi="Times New Roman" w:cs="Times New Roman"/>
+          <w:sz w:val="24"/>
+          <w:szCs w:val="24"/>
+        </w:rPr>
+        <w:t>dia</w:t>
+      </w:r>
+      <w:proofErr w:type="spellEnd"/>
+      <w:r>
+        <w:rPr>
+          <w:rFonts w:ascii="Times New Roman" w:hAnsi="Times New Roman" w:cs="Times New Roman"/>
+          <w:sz w:val="24"/>
+          <w:szCs w:val="24"/>
+        </w:rPr>
+        <w:t xml:space="preserve"> </w:t>
+      </w:r>
+      <w:proofErr w:type="spellStart"/>
+      <w:r>
+        <w:rPr>
+          <w:rFonts w:ascii="Times New Roman" w:hAnsi="Times New Roman" w:cs="Times New Roman"/>
+          <w:sz w:val="24"/>
+          <w:szCs w:val="24"/>
+        </w:rPr>
+        <w:t>akan</w:t>
+      </w:r>
+      <w:proofErr w:type="spellEnd"/>
+      <w:r>
+        <w:rPr>
+          <w:rFonts w:ascii="Times New Roman" w:hAnsi="Times New Roman" w:cs="Times New Roman"/>
+          <w:sz w:val="24"/>
+          <w:szCs w:val="24"/>
+        </w:rPr>
+        <w:t xml:space="preserve"> </w:t>
+      </w:r>
+      <w:proofErr w:type="spellStart"/>
+      <w:r>
+        <w:rPr>
+          <w:rFonts w:ascii="Times New Roman" w:hAnsi="Times New Roman" w:cs="Times New Roman"/>
+          <w:sz w:val="24"/>
+          <w:szCs w:val="24"/>
+        </w:rPr>
+        <w:t>diminta</w:t>
+      </w:r>
+      <w:proofErr w:type="spellEnd"/>
+      <w:r>
+        <w:rPr>
+          <w:rFonts w:ascii="Times New Roman" w:hAnsi="Times New Roman" w:cs="Times New Roman"/>
+          <w:sz w:val="24"/>
+          <w:szCs w:val="24"/>
+        </w:rPr>
+        <w:t xml:space="preserve"> </w:t>
+      </w:r>
+      <w:proofErr w:type="spellStart"/>
+      <w:r>
+        <w:rPr>
+          <w:rFonts w:ascii="Times New Roman" w:hAnsi="Times New Roman" w:cs="Times New Roman"/>
+          <w:sz w:val="24"/>
+          <w:szCs w:val="24"/>
+        </w:rPr>
+        <w:t>untuk</w:t>
+      </w:r>
+      <w:proofErr w:type="spellEnd"/>
+      <w:r>
+        <w:rPr>
+          <w:rFonts w:ascii="Times New Roman" w:hAnsi="Times New Roman" w:cs="Times New Roman"/>
+          <w:sz w:val="24"/>
+          <w:szCs w:val="24"/>
+        </w:rPr>
+        <w:t xml:space="preserve"> </w:t>
+      </w:r>
+      <w:proofErr w:type="spellStart"/>
+      <w:r>
+        <w:rPr>
+          <w:rFonts w:ascii="Times New Roman" w:hAnsi="Times New Roman" w:cs="Times New Roman"/>
+          <w:sz w:val="24"/>
+          <w:szCs w:val="24"/>
+        </w:rPr>
+        <w:t>mengisi</w:t>
+      </w:r>
+      <w:proofErr w:type="spellEnd"/>
+      <w:r>
+        <w:rPr>
+          <w:rFonts w:ascii="Times New Roman" w:hAnsi="Times New Roman" w:cs="Times New Roman"/>
+          <w:sz w:val="24"/>
+          <w:szCs w:val="24"/>
+        </w:rPr>
+        <w:t xml:space="preserve"> notes </w:t>
+      </w:r>
+      <w:proofErr w:type="spellStart"/>
+      <w:r>
+        <w:rPr>
+          <w:rFonts w:ascii="Times New Roman" w:hAnsi="Times New Roman" w:cs="Times New Roman"/>
+          <w:sz w:val="24"/>
+          <w:szCs w:val="24"/>
+        </w:rPr>
+        <w:t>kenapa</w:t>
+      </w:r>
+      <w:proofErr w:type="spellEnd"/>
+      <w:r>
+        <w:rPr>
+          <w:rFonts w:ascii="Times New Roman" w:hAnsi="Times New Roman" w:cs="Times New Roman"/>
+          <w:sz w:val="24"/>
+          <w:szCs w:val="24"/>
+        </w:rPr>
+        <w:t xml:space="preserve"> </w:t>
+      </w:r>
+      <w:proofErr w:type="spellStart"/>
+      <w:r>
+        <w:rPr>
+          <w:rFonts w:ascii="Times New Roman" w:hAnsi="Times New Roman" w:cs="Times New Roman"/>
+          <w:sz w:val="24"/>
+          <w:szCs w:val="24"/>
+        </w:rPr>
+        <w:t>melakukan</w:t>
+      </w:r>
+      <w:proofErr w:type="spellEnd"/>
+      <w:r>
+        <w:rPr>
+          <w:rFonts w:ascii="Times New Roman" w:hAnsi="Times New Roman" w:cs="Times New Roman"/>
+          <w:sz w:val="24"/>
+          <w:szCs w:val="24"/>
+        </w:rPr>
+        <w:t xml:space="preserve"> </w:t>
+      </w:r>
+      <w:proofErr w:type="spellStart"/>
+      <w:r>
+        <w:rPr>
+          <w:rFonts w:ascii="Times New Roman" w:hAnsi="Times New Roman" w:cs="Times New Roman"/>
+          <w:sz w:val="24"/>
+          <w:szCs w:val="24"/>
+        </w:rPr>
+        <w:t>pembatalan</w:t>
+      </w:r>
+      <w:proofErr w:type="spellEnd"/>
+      <w:r>
+        <w:rPr>
+          <w:rFonts w:ascii="Times New Roman" w:hAnsi="Times New Roman" w:cs="Times New Roman"/>
+          <w:sz w:val="24"/>
+          <w:szCs w:val="24"/>
+        </w:rPr>
+        <w:t xml:space="preserve"> </w:t>
+      </w:r>
+      <w:proofErr w:type="spellStart"/>
+      <w:r>
+        <w:rPr>
+          <w:rFonts w:ascii="Times New Roman" w:hAnsi="Times New Roman" w:cs="Times New Roman"/>
+          <w:sz w:val="24"/>
+          <w:szCs w:val="24"/>
+        </w:rPr>
+        <w:t>cuti</w:t>
+      </w:r>
+      <w:proofErr w:type="spellEnd"/>
+      <w:r>
+        <w:rPr>
+          <w:rFonts w:ascii="Times New Roman" w:hAnsi="Times New Roman" w:cs="Times New Roman"/>
+          <w:sz w:val="24"/>
+          <w:szCs w:val="24"/>
+        </w:rPr>
+        <w:t xml:space="preserve"> dan </w:t>
+      </w:r>
+      <w:proofErr w:type="spellStart"/>
+      <w:r>
+        <w:rPr>
+          <w:rFonts w:ascii="Times New Roman" w:hAnsi="Times New Roman" w:cs="Times New Roman"/>
+          <w:sz w:val="24"/>
+          <w:szCs w:val="24"/>
+        </w:rPr>
+        <w:t>harus</w:t>
+      </w:r>
+      <w:proofErr w:type="spellEnd"/>
+      <w:r>
+        <w:rPr>
+          <w:rFonts w:ascii="Times New Roman" w:hAnsi="Times New Roman" w:cs="Times New Roman"/>
+          <w:sz w:val="24"/>
+          <w:szCs w:val="24"/>
+        </w:rPr>
+        <w:t xml:space="preserve"> </w:t>
+      </w:r>
+      <w:proofErr w:type="spellStart"/>
+      <w:r>
+        <w:rPr>
+          <w:rFonts w:ascii="Times New Roman" w:hAnsi="Times New Roman" w:cs="Times New Roman"/>
+          <w:sz w:val="24"/>
+          <w:szCs w:val="24"/>
+        </w:rPr>
+        <w:t>ada</w:t>
+      </w:r>
+      <w:proofErr w:type="spellEnd"/>
+      <w:r>
+        <w:rPr>
+          <w:rFonts w:ascii="Times New Roman" w:hAnsi="Times New Roman" w:cs="Times New Roman"/>
+          <w:sz w:val="24"/>
+          <w:szCs w:val="24"/>
+        </w:rPr>
+        <w:t xml:space="preserve"> approval </w:t>
+      </w:r>
+      <w:proofErr w:type="spellStart"/>
+      <w:r>
+        <w:rPr>
+          <w:rFonts w:ascii="Times New Roman" w:hAnsi="Times New Roman" w:cs="Times New Roman"/>
+          <w:sz w:val="24"/>
+          <w:szCs w:val="24"/>
+        </w:rPr>
+        <w:t>dari</w:t>
+      </w:r>
+      <w:proofErr w:type="spellEnd"/>
+      <w:r>
+        <w:rPr>
+          <w:rFonts w:ascii="Times New Roman" w:hAnsi="Times New Roman" w:cs="Times New Roman"/>
+          <w:sz w:val="24"/>
+          <w:szCs w:val="24"/>
+        </w:rPr>
+        <w:t xml:space="preserve"> HR </w:t>
+      </w:r>
+      <w:proofErr w:type="spellStart"/>
+      <w:r>
+        <w:rPr>
+          <w:rFonts w:ascii="Times New Roman" w:hAnsi="Times New Roman" w:cs="Times New Roman"/>
+          <w:sz w:val="24"/>
+          <w:szCs w:val="24"/>
+        </w:rPr>
+        <w:t>untuk</w:t>
+      </w:r>
+      <w:proofErr w:type="spellEnd"/>
+      <w:r>
+        <w:rPr>
+          <w:rFonts w:ascii="Times New Roman" w:hAnsi="Times New Roman" w:cs="Times New Roman"/>
+          <w:sz w:val="24"/>
+          <w:szCs w:val="24"/>
+        </w:rPr>
+        <w:t xml:space="preserve"> </w:t>
+      </w:r>
+      <w:proofErr w:type="spellStart"/>
+      <w:r>
+        <w:rPr>
+          <w:rFonts w:ascii="Times New Roman" w:hAnsi="Times New Roman" w:cs="Times New Roman"/>
+          <w:sz w:val="24"/>
+          <w:szCs w:val="24"/>
+        </w:rPr>
+        <w:t>pembatalan</w:t>
+      </w:r>
+      <w:proofErr w:type="spellEnd"/>
+      <w:r>
+        <w:rPr>
+          <w:rFonts w:ascii="Times New Roman" w:hAnsi="Times New Roman" w:cs="Times New Roman"/>
+          <w:sz w:val="24"/>
+          <w:szCs w:val="24"/>
+        </w:rPr>
+        <w:t xml:space="preserve"> </w:t>
+      </w:r>
+      <w:proofErr w:type="spellStart"/>
+      <w:r>
+        <w:rPr>
+          <w:rFonts w:ascii="Times New Roman" w:hAnsi="Times New Roman" w:cs="Times New Roman"/>
+          <w:sz w:val="24"/>
+          <w:szCs w:val="24"/>
+        </w:rPr>
+        <w:t>cuti</w:t>
+      </w:r>
+      <w:proofErr w:type="spellEnd"/>
+      <w:r>
+        <w:rPr>
+          <w:rFonts w:ascii="Times New Roman" w:hAnsi="Times New Roman" w:cs="Times New Roman"/>
+          <w:sz w:val="24"/>
+          <w:szCs w:val="24"/>
+        </w:rPr>
+        <w:t xml:space="preserve"> yang di </w:t>
+      </w:r>
+      <w:proofErr w:type="spellStart"/>
+      <w:r>
+        <w:rPr>
+          <w:rFonts w:ascii="Times New Roman" w:hAnsi="Times New Roman" w:cs="Times New Roman"/>
+          <w:sz w:val="24"/>
+          <w:szCs w:val="24"/>
+        </w:rPr>
+        <w:t>ajukan</w:t>
+      </w:r>
+      <w:proofErr w:type="spellEnd"/>
+      <w:r>
+        <w:rPr>
+          <w:rFonts w:ascii="Times New Roman" w:hAnsi="Times New Roman" w:cs="Times New Roman"/>
+          <w:sz w:val="24"/>
+          <w:szCs w:val="24"/>
+        </w:rPr>
+        <w:t>.</w:t>
+      </w:r>
+    </w:p>
+    <w:p>
+      <w:pPr>
+        <w:spacing w:line="360" w:lineRule="auto"/>
+        <w:ind w:left="2160"/>
         <w:jc w:val="both"/>
         <w:rPr>
           <w:rFonts w:ascii="Times New Roman" w:hAnsi="Times New Roman" w:cs="Times New Roman"/>
@@ -16161,7 +18450,6 @@
           <w:sz w:val="24"/>
           <w:szCs w:val="24"/>
         </w:rPr>
-        <w:lastRenderedPageBreak/>
         <w:t xml:space="preserve">Jika </w:t>
       </w:r>
       <w:proofErr w:type="spellStart"/>
@@ -17394,7 +19682,16 @@
           <w:sz w:val="24"/>
           <w:szCs w:val="24"/>
         </w:rPr>
-        <w:t xml:space="preserve"> jam </w:t>
+        <w:t xml:space="preserve"> </w:t>
+      </w:r>
+      <w:r>
+        <w:rPr>
+          <w:rFonts w:ascii="Times New Roman" w:hAnsi="Times New Roman" w:cs="Times New Roman"/>
+          <w:sz w:val="24"/>
+          <w:szCs w:val="24"/>
+        </w:rPr>
+        <w:lastRenderedPageBreak/>
+        <w:t xml:space="preserve">jam </w:t>
       </w:r>
       <w:proofErr w:type="spellStart"/>
       <w:r>
@@ -21839,7 +24136,6 @@
           <w:sz w:val="24"/>
           <w:szCs w:val="24"/>
         </w:rPr>
-        <w:lastRenderedPageBreak/>
         <w:t>menjadi</w:t>
       </w:r>
       <w:proofErr w:type="spellEnd"/>
@@ -23114,6 +25410,7 @@
           <w:sz w:val="24"/>
           <w:szCs w:val="24"/>
         </w:rPr>
+        <w:lastRenderedPageBreak/>
         <w:t>Keperluannya</w:t>
       </w:r>
       <w:proofErr w:type="spellEnd"/>
@@ -26168,7 +28465,6 @@
           <w:sz w:val="24"/>
           <w:szCs w:val="24"/>
         </w:rPr>
-        <w:lastRenderedPageBreak/>
         <w:t>Apakah</w:t>
       </w:r>
       <w:proofErr w:type="spellEnd"/>
@@ -26629,6 +28925,7 @@
           <w:sz w:val="24"/>
           <w:szCs w:val="24"/>
         </w:rPr>
+        <w:lastRenderedPageBreak/>
         <w:t xml:space="preserve">Transport (focus </w:t>
       </w:r>
       <w:proofErr w:type="spellStart"/>
@@ -29269,7 +31566,6 @@
           <w:sz w:val="24"/>
           <w:szCs w:val="24"/>
         </w:rPr>
-        <w:lastRenderedPageBreak/>
         <w:t xml:space="preserve">Jika </w:t>
       </w:r>
       <w:proofErr w:type="spellStart"/>
@@ -30192,6 +32488,7 @@
           <w:sz w:val="24"/>
           <w:szCs w:val="24"/>
         </w:rPr>
+        <w:lastRenderedPageBreak/>
         <w:t>Karyawan</w:t>
       </w:r>
       <w:proofErr w:type="spellEnd"/>
@@ -32419,7 +34716,6 @@
           <w:sz w:val="24"/>
           <w:szCs w:val="24"/>
         </w:rPr>
-        <w:lastRenderedPageBreak/>
         <w:t>KK</w:t>
       </w:r>
     </w:p>
@@ -32568,6 +34864,7 @@
           <w:sz w:val="24"/>
           <w:szCs w:val="24"/>
         </w:rPr>
+        <w:lastRenderedPageBreak/>
         <w:t>Bonus</w:t>
       </w:r>
     </w:p>
@@ -33243,9 +35540,9 @@
     </w:lvl>
   </w:abstractNum>
   <w:abstractNum w:abstractNumId="4" w15:restartNumberingAfterBreak="0">
-    <w:nsid w:val="195050E9"/>
+    <w:nsid w:val="15B201D0"/>
     <w:multiLevelType w:val="hybridMultilevel"/>
-    <w:tmpl w:val="5CB4CA16"/>
+    <w:tmpl w:val="785836B0"/>
     <w:lvl w:ilvl="0" w:tplc="04090005">
       <w:start w:val="1"/>
       <w:numFmt w:val="bullet"/>
@@ -33356,16 +35653,16 @@
     </w:lvl>
   </w:abstractNum>
   <w:abstractNum w:abstractNumId="5" w15:restartNumberingAfterBreak="0">
-    <w:nsid w:val="23523418"/>
+    <w:nsid w:val="195050E9"/>
     <w:multiLevelType w:val="hybridMultilevel"/>
-    <w:tmpl w:val="92240074"/>
-    <w:lvl w:ilvl="0" w:tplc="0409000B">
+    <w:tmpl w:val="5CB4CA16"/>
+    <w:lvl w:ilvl="0" w:tplc="04090005">
       <w:start w:val="1"/>
       <w:numFmt w:val="bullet"/>
-      <w:lvlText w:val=""/>
+      <w:lvlText w:val=""/>
       <w:lvlJc w:val="left"/>
       <w:pPr>
-        <w:ind w:left="720" w:hanging="360"/>
+        <w:ind w:left="2880" w:hanging="360"/>
       </w:pPr>
       <w:rPr>
         <w:rFonts w:ascii="Wingdings" w:hAnsi="Wingdings" w:hint="default"/>
@@ -33377,7 +35674,7 @@
       <w:lvlText w:val="o"/>
       <w:lvlJc w:val="left"/>
       <w:pPr>
-        <w:ind w:left="1440" w:hanging="360"/>
+        <w:ind w:left="3600" w:hanging="360"/>
       </w:pPr>
       <w:rPr>
         <w:rFonts w:ascii="Courier New" w:hAnsi="Courier New" w:cs="Courier New" w:hint="default"/>
@@ -33389,7 +35686,7 @@
       <w:lvlText w:val=""/>
       <w:lvlJc w:val="left"/>
       <w:pPr>
-        <w:ind w:left="2160" w:hanging="360"/>
+        <w:ind w:left="4320" w:hanging="360"/>
       </w:pPr>
       <w:rPr>
         <w:rFonts w:ascii="Wingdings" w:hAnsi="Wingdings" w:hint="default"/>
@@ -33401,7 +35698,7 @@
       <w:lvlText w:val=""/>
       <w:lvlJc w:val="left"/>
       <w:pPr>
-        <w:ind w:left="2880" w:hanging="360"/>
+        <w:ind w:left="5040" w:hanging="360"/>
       </w:pPr>
       <w:rPr>
         <w:rFonts w:ascii="Symbol" w:hAnsi="Symbol" w:hint="default"/>
@@ -33413,7 +35710,7 @@
       <w:lvlText w:val="o"/>
       <w:lvlJc w:val="left"/>
       <w:pPr>
-        <w:ind w:left="3600" w:hanging="360"/>
+        <w:ind w:left="5760" w:hanging="360"/>
       </w:pPr>
       <w:rPr>
         <w:rFonts w:ascii="Courier New" w:hAnsi="Courier New" w:cs="Courier New" w:hint="default"/>
@@ -33425,7 +35722,7 @@
       <w:lvlText w:val=""/>
       <w:lvlJc w:val="left"/>
       <w:pPr>
-        <w:ind w:left="4320" w:hanging="360"/>
+        <w:ind w:left="6480" w:hanging="360"/>
       </w:pPr>
       <w:rPr>
         <w:rFonts w:ascii="Wingdings" w:hAnsi="Wingdings" w:hint="default"/>
@@ -33437,7 +35734,7 @@
       <w:lvlText w:val=""/>
       <w:lvlJc w:val="left"/>
       <w:pPr>
-        <w:ind w:left="5040" w:hanging="360"/>
+        <w:ind w:left="7200" w:hanging="360"/>
       </w:pPr>
       <w:rPr>
         <w:rFonts w:ascii="Symbol" w:hAnsi="Symbol" w:hint="default"/>
@@ -33449,7 +35746,7 @@
       <w:lvlText w:val="o"/>
       <w:lvlJc w:val="left"/>
       <w:pPr>
-        <w:ind w:left="5760" w:hanging="360"/>
+        <w:ind w:left="7920" w:hanging="360"/>
       </w:pPr>
       <w:rPr>
         <w:rFonts w:ascii="Courier New" w:hAnsi="Courier New" w:cs="Courier New" w:hint="default"/>
@@ -33461,7 +35758,7 @@
       <w:lvlText w:val=""/>
       <w:lvlJc w:val="left"/>
       <w:pPr>
-        <w:ind w:left="6480" w:hanging="360"/>
+        <w:ind w:left="8640" w:hanging="360"/>
       </w:pPr>
       <w:rPr>
         <w:rFonts w:ascii="Wingdings" w:hAnsi="Wingdings" w:hint="default"/>
@@ -33469,9 +35766,9 @@
     </w:lvl>
   </w:abstractNum>
   <w:abstractNum w:abstractNumId="6" w15:restartNumberingAfterBreak="0">
-    <w:nsid w:val="262A5805"/>
+    <w:nsid w:val="1A6301AA"/>
     <w:multiLevelType w:val="hybridMultilevel"/>
-    <w:tmpl w:val="F6C6CF26"/>
+    <w:tmpl w:val="ED22ECE4"/>
     <w:lvl w:ilvl="0" w:tplc="0409000B">
       <w:start w:val="1"/>
       <w:numFmt w:val="bullet"/>
@@ -33582,6 +35879,232 @@
     </w:lvl>
   </w:abstractNum>
   <w:abstractNum w:abstractNumId="7" w15:restartNumberingAfterBreak="0">
+    <w:nsid w:val="23523418"/>
+    <w:multiLevelType w:val="hybridMultilevel"/>
+    <w:tmpl w:val="92240074"/>
+    <w:lvl w:ilvl="0" w:tplc="0409000B">
+      <w:start w:val="1"/>
+      <w:numFmt w:val="bullet"/>
+      <w:lvlText w:val=""/>
+      <w:lvlJc w:val="left"/>
+      <w:pPr>
+        <w:ind w:left="720" w:hanging="360"/>
+      </w:pPr>
+      <w:rPr>
+        <w:rFonts w:ascii="Wingdings" w:hAnsi="Wingdings" w:hint="default"/>
+      </w:rPr>
+    </w:lvl>
+    <w:lvl w:ilvl="1" w:tplc="04090003" w:tentative="1">
+      <w:start w:val="1"/>
+      <w:numFmt w:val="bullet"/>
+      <w:lvlText w:val="o"/>
+      <w:lvlJc w:val="left"/>
+      <w:pPr>
+        <w:ind w:left="1440" w:hanging="360"/>
+      </w:pPr>
+      <w:rPr>
+        <w:rFonts w:ascii="Courier New" w:hAnsi="Courier New" w:cs="Courier New" w:hint="default"/>
+      </w:rPr>
+    </w:lvl>
+    <w:lvl w:ilvl="2" w:tplc="04090005" w:tentative="1">
+      <w:start w:val="1"/>
+      <w:numFmt w:val="bullet"/>
+      <w:lvlText w:val=""/>
+      <w:lvlJc w:val="left"/>
+      <w:pPr>
+        <w:ind w:left="2160" w:hanging="360"/>
+      </w:pPr>
+      <w:rPr>
+        <w:rFonts w:ascii="Wingdings" w:hAnsi="Wingdings" w:hint="default"/>
+      </w:rPr>
+    </w:lvl>
+    <w:lvl w:ilvl="3" w:tplc="04090001" w:tentative="1">
+      <w:start w:val="1"/>
+      <w:numFmt w:val="bullet"/>
+      <w:lvlText w:val=""/>
+      <w:lvlJc w:val="left"/>
+      <w:pPr>
+        <w:ind w:left="2880" w:hanging="360"/>
+      </w:pPr>
+      <w:rPr>
+        <w:rFonts w:ascii="Symbol" w:hAnsi="Symbol" w:hint="default"/>
+      </w:rPr>
+    </w:lvl>
+    <w:lvl w:ilvl="4" w:tplc="04090003" w:tentative="1">
+      <w:start w:val="1"/>
+      <w:numFmt w:val="bullet"/>
+      <w:lvlText w:val="o"/>
+      <w:lvlJc w:val="left"/>
+      <w:pPr>
+        <w:ind w:left="3600" w:hanging="360"/>
+      </w:pPr>
+      <w:rPr>
+        <w:rFonts w:ascii="Courier New" w:hAnsi="Courier New" w:cs="Courier New" w:hint="default"/>
+      </w:rPr>
+    </w:lvl>
+    <w:lvl w:ilvl="5" w:tplc="04090005" w:tentative="1">
+      <w:start w:val="1"/>
+      <w:numFmt w:val="bullet"/>
+      <w:lvlText w:val=""/>
+      <w:lvlJc w:val="left"/>
+      <w:pPr>
+        <w:ind w:left="4320" w:hanging="360"/>
+      </w:pPr>
+      <w:rPr>
+        <w:rFonts w:ascii="Wingdings" w:hAnsi="Wingdings" w:hint="default"/>
+      </w:rPr>
+    </w:lvl>
+    <w:lvl w:ilvl="6" w:tplc="04090001" w:tentative="1">
+      <w:start w:val="1"/>
+      <w:numFmt w:val="bullet"/>
+      <w:lvlText w:val=""/>
+      <w:lvlJc w:val="left"/>
+      <w:pPr>
+        <w:ind w:left="5040" w:hanging="360"/>
+      </w:pPr>
+      <w:rPr>
+        <w:rFonts w:ascii="Symbol" w:hAnsi="Symbol" w:hint="default"/>
+      </w:rPr>
+    </w:lvl>
+    <w:lvl w:ilvl="7" w:tplc="04090003" w:tentative="1">
+      <w:start w:val="1"/>
+      <w:numFmt w:val="bullet"/>
+      <w:lvlText w:val="o"/>
+      <w:lvlJc w:val="left"/>
+      <w:pPr>
+        <w:ind w:left="5760" w:hanging="360"/>
+      </w:pPr>
+      <w:rPr>
+        <w:rFonts w:ascii="Courier New" w:hAnsi="Courier New" w:cs="Courier New" w:hint="default"/>
+      </w:rPr>
+    </w:lvl>
+    <w:lvl w:ilvl="8" w:tplc="04090005" w:tentative="1">
+      <w:start w:val="1"/>
+      <w:numFmt w:val="bullet"/>
+      <w:lvlText w:val=""/>
+      <w:lvlJc w:val="left"/>
+      <w:pPr>
+        <w:ind w:left="6480" w:hanging="360"/>
+      </w:pPr>
+      <w:rPr>
+        <w:rFonts w:ascii="Wingdings" w:hAnsi="Wingdings" w:hint="default"/>
+      </w:rPr>
+    </w:lvl>
+  </w:abstractNum>
+  <w:abstractNum w:abstractNumId="8" w15:restartNumberingAfterBreak="0">
+    <w:nsid w:val="262A5805"/>
+    <w:multiLevelType w:val="hybridMultilevel"/>
+    <w:tmpl w:val="F6C6CF26"/>
+    <w:lvl w:ilvl="0" w:tplc="0409000B">
+      <w:start w:val="1"/>
+      <w:numFmt w:val="bullet"/>
+      <w:lvlText w:val=""/>
+      <w:lvlJc w:val="left"/>
+      <w:pPr>
+        <w:ind w:left="1440" w:hanging="360"/>
+      </w:pPr>
+      <w:rPr>
+        <w:rFonts w:ascii="Wingdings" w:hAnsi="Wingdings" w:hint="default"/>
+      </w:rPr>
+    </w:lvl>
+    <w:lvl w:ilvl="1" w:tplc="04090003" w:tentative="1">
+      <w:start w:val="1"/>
+      <w:numFmt w:val="bullet"/>
+      <w:lvlText w:val="o"/>
+      <w:lvlJc w:val="left"/>
+      <w:pPr>
+        <w:ind w:left="2160" w:hanging="360"/>
+      </w:pPr>
+      <w:rPr>
+        <w:rFonts w:ascii="Courier New" w:hAnsi="Courier New" w:cs="Courier New" w:hint="default"/>
+      </w:rPr>
+    </w:lvl>
+    <w:lvl w:ilvl="2" w:tplc="04090005" w:tentative="1">
+      <w:start w:val="1"/>
+      <w:numFmt w:val="bullet"/>
+      <w:lvlText w:val=""/>
+      <w:lvlJc w:val="left"/>
+      <w:pPr>
+        <w:ind w:left="2880" w:hanging="360"/>
+      </w:pPr>
+      <w:rPr>
+        <w:rFonts w:ascii="Wingdings" w:hAnsi="Wingdings" w:hint="default"/>
+      </w:rPr>
+    </w:lvl>
+    <w:lvl w:ilvl="3" w:tplc="04090001" w:tentative="1">
+      <w:start w:val="1"/>
+      <w:numFmt w:val="bullet"/>
+      <w:lvlText w:val=""/>
+      <w:lvlJc w:val="left"/>
+      <w:pPr>
+        <w:ind w:left="3600" w:hanging="360"/>
+      </w:pPr>
+      <w:rPr>
+        <w:rFonts w:ascii="Symbol" w:hAnsi="Symbol" w:hint="default"/>
+      </w:rPr>
+    </w:lvl>
+    <w:lvl w:ilvl="4" w:tplc="04090003" w:tentative="1">
+      <w:start w:val="1"/>
+      <w:numFmt w:val="bullet"/>
+      <w:lvlText w:val="o"/>
+      <w:lvlJc w:val="left"/>
+      <w:pPr>
+        <w:ind w:left="4320" w:hanging="360"/>
+      </w:pPr>
+      <w:rPr>
+        <w:rFonts w:ascii="Courier New" w:hAnsi="Courier New" w:cs="Courier New" w:hint="default"/>
+      </w:rPr>
+    </w:lvl>
+    <w:lvl w:ilvl="5" w:tplc="04090005" w:tentative="1">
+      <w:start w:val="1"/>
+      <w:numFmt w:val="bullet"/>
+      <w:lvlText w:val=""/>
+      <w:lvlJc w:val="left"/>
+      <w:pPr>
+        <w:ind w:left="5040" w:hanging="360"/>
+      </w:pPr>
+      <w:rPr>
+        <w:rFonts w:ascii="Wingdings" w:hAnsi="Wingdings" w:hint="default"/>
+      </w:rPr>
+    </w:lvl>
+    <w:lvl w:ilvl="6" w:tplc="04090001" w:tentative="1">
+      <w:start w:val="1"/>
+      <w:numFmt w:val="bullet"/>
+      <w:lvlText w:val=""/>
+      <w:lvlJc w:val="left"/>
+      <w:pPr>
+        <w:ind w:left="5760" w:hanging="360"/>
+      </w:pPr>
+      <w:rPr>
+        <w:rFonts w:ascii="Symbol" w:hAnsi="Symbol" w:hint="default"/>
+      </w:rPr>
+    </w:lvl>
+    <w:lvl w:ilvl="7" w:tplc="04090003" w:tentative="1">
+      <w:start w:val="1"/>
+      <w:numFmt w:val="bullet"/>
+      <w:lvlText w:val="o"/>
+      <w:lvlJc w:val="left"/>
+      <w:pPr>
+        <w:ind w:left="6480" w:hanging="360"/>
+      </w:pPr>
+      <w:rPr>
+        <w:rFonts w:ascii="Courier New" w:hAnsi="Courier New" w:cs="Courier New" w:hint="default"/>
+      </w:rPr>
+    </w:lvl>
+    <w:lvl w:ilvl="8" w:tplc="04090005" w:tentative="1">
+      <w:start w:val="1"/>
+      <w:numFmt w:val="bullet"/>
+      <w:lvlText w:val=""/>
+      <w:lvlJc w:val="left"/>
+      <w:pPr>
+        <w:ind w:left="7200" w:hanging="360"/>
+      </w:pPr>
+      <w:rPr>
+        <w:rFonts w:ascii="Wingdings" w:hAnsi="Wingdings" w:hint="default"/>
+      </w:rPr>
+    </w:lvl>
+  </w:abstractNum>
+  <w:abstractNum w:abstractNumId="9" w15:restartNumberingAfterBreak="0">
     <w:nsid w:val="26D90F44"/>
     <w:multiLevelType w:val="hybridMultilevel"/>
     <w:tmpl w:val="97C629A8"/>
@@ -33694,7 +36217,7 @@
       </w:rPr>
     </w:lvl>
   </w:abstractNum>
-  <w:abstractNum w:abstractNumId="8" w15:restartNumberingAfterBreak="0">
+  <w:abstractNum w:abstractNumId="10" w15:restartNumberingAfterBreak="0">
     <w:nsid w:val="279C3352"/>
     <w:multiLevelType w:val="hybridMultilevel"/>
     <w:tmpl w:val="205E2BF2"/>
@@ -33807,7 +36330,7 @@
       </w:rPr>
     </w:lvl>
   </w:abstractNum>
-  <w:abstractNum w:abstractNumId="9" w15:restartNumberingAfterBreak="0">
+  <w:abstractNum w:abstractNumId="11" w15:restartNumberingAfterBreak="0">
     <w:nsid w:val="297401EA"/>
     <w:multiLevelType w:val="hybridMultilevel"/>
     <w:tmpl w:val="1FEE4978"/>
@@ -33920,7 +36443,7 @@
       </w:rPr>
     </w:lvl>
   </w:abstractNum>
-  <w:abstractNum w:abstractNumId="10" w15:restartNumberingAfterBreak="0">
+  <w:abstractNum w:abstractNumId="12" w15:restartNumberingAfterBreak="0">
     <w:nsid w:val="29D34B3A"/>
     <w:multiLevelType w:val="hybridMultilevel"/>
     <w:tmpl w:val="AFFC0532"/>
@@ -34033,7 +36556,7 @@
       </w:rPr>
     </w:lvl>
   </w:abstractNum>
-  <w:abstractNum w:abstractNumId="11" w15:restartNumberingAfterBreak="0">
+  <w:abstractNum w:abstractNumId="13" w15:restartNumberingAfterBreak="0">
     <w:nsid w:val="2C475682"/>
     <w:multiLevelType w:val="hybridMultilevel"/>
     <w:tmpl w:val="03F4EBC6"/>
@@ -34146,7 +36669,7 @@
       </w:rPr>
     </w:lvl>
   </w:abstractNum>
-  <w:abstractNum w:abstractNumId="12" w15:restartNumberingAfterBreak="0">
+  <w:abstractNum w:abstractNumId="14" w15:restartNumberingAfterBreak="0">
     <w:nsid w:val="2D387055"/>
     <w:multiLevelType w:val="hybridMultilevel"/>
     <w:tmpl w:val="6C7C4734"/>
@@ -34259,7 +36782,120 @@
       </w:rPr>
     </w:lvl>
   </w:abstractNum>
-  <w:abstractNum w:abstractNumId="13" w15:restartNumberingAfterBreak="0">
+  <w:abstractNum w:abstractNumId="15" w15:restartNumberingAfterBreak="0">
+    <w:nsid w:val="307253E7"/>
+    <w:multiLevelType w:val="hybridMultilevel"/>
+    <w:tmpl w:val="FDF07AEA"/>
+    <w:lvl w:ilvl="0" w:tplc="0409000D">
+      <w:start w:val="1"/>
+      <w:numFmt w:val="bullet"/>
+      <w:lvlText w:val=""/>
+      <w:lvlJc w:val="left"/>
+      <w:pPr>
+        <w:ind w:left="2160" w:hanging="360"/>
+      </w:pPr>
+      <w:rPr>
+        <w:rFonts w:ascii="Wingdings" w:hAnsi="Wingdings" w:hint="default"/>
+      </w:rPr>
+    </w:lvl>
+    <w:lvl w:ilvl="1" w:tplc="04090003" w:tentative="1">
+      <w:start w:val="1"/>
+      <w:numFmt w:val="bullet"/>
+      <w:lvlText w:val="o"/>
+      <w:lvlJc w:val="left"/>
+      <w:pPr>
+        <w:ind w:left="2880" w:hanging="360"/>
+      </w:pPr>
+      <w:rPr>
+        <w:rFonts w:ascii="Courier New" w:hAnsi="Courier New" w:cs="Courier New" w:hint="default"/>
+      </w:rPr>
+    </w:lvl>
+    <w:lvl w:ilvl="2" w:tplc="04090005" w:tentative="1">
+      <w:start w:val="1"/>
+      <w:numFmt w:val="bullet"/>
+      <w:lvlText w:val=""/>
+      <w:lvlJc w:val="left"/>
+      <w:pPr>
+        <w:ind w:left="3600" w:hanging="360"/>
+      </w:pPr>
+      <w:rPr>
+        <w:rFonts w:ascii="Wingdings" w:hAnsi="Wingdings" w:hint="default"/>
+      </w:rPr>
+    </w:lvl>
+    <w:lvl w:ilvl="3" w:tplc="04090001" w:tentative="1">
+      <w:start w:val="1"/>
+      <w:numFmt w:val="bullet"/>
+      <w:lvlText w:val=""/>
+      <w:lvlJc w:val="left"/>
+      <w:pPr>
+        <w:ind w:left="4320" w:hanging="360"/>
+      </w:pPr>
+      <w:rPr>
+        <w:rFonts w:ascii="Symbol" w:hAnsi="Symbol" w:hint="default"/>
+      </w:rPr>
+    </w:lvl>
+    <w:lvl w:ilvl="4" w:tplc="04090003" w:tentative="1">
+      <w:start w:val="1"/>
+      <w:numFmt w:val="bullet"/>
+      <w:lvlText w:val="o"/>
+      <w:lvlJc w:val="left"/>
+      <w:pPr>
+        <w:ind w:left="5040" w:hanging="360"/>
+      </w:pPr>
+      <w:rPr>
+        <w:rFonts w:ascii="Courier New" w:hAnsi="Courier New" w:cs="Courier New" w:hint="default"/>
+      </w:rPr>
+    </w:lvl>
+    <w:lvl w:ilvl="5" w:tplc="04090005" w:tentative="1">
+      <w:start w:val="1"/>
+      <w:numFmt w:val="bullet"/>
+      <w:lvlText w:val=""/>
+      <w:lvlJc w:val="left"/>
+      <w:pPr>
+        <w:ind w:left="5760" w:hanging="360"/>
+      </w:pPr>
+      <w:rPr>
+        <w:rFonts w:ascii="Wingdings" w:hAnsi="Wingdings" w:hint="default"/>
+      </w:rPr>
+    </w:lvl>
+    <w:lvl w:ilvl="6" w:tplc="04090001" w:tentative="1">
+      <w:start w:val="1"/>
+      <w:numFmt w:val="bullet"/>
+      <w:lvlText w:val=""/>
+      <w:lvlJc w:val="left"/>
+      <w:pPr>
+        <w:ind w:left="6480" w:hanging="360"/>
+      </w:pPr>
+      <w:rPr>
+        <w:rFonts w:ascii="Symbol" w:hAnsi="Symbol" w:hint="default"/>
+      </w:rPr>
+    </w:lvl>
+    <w:lvl w:ilvl="7" w:tplc="04090003" w:tentative="1">
+      <w:start w:val="1"/>
+      <w:numFmt w:val="bullet"/>
+      <w:lvlText w:val="o"/>
+      <w:lvlJc w:val="left"/>
+      <w:pPr>
+        <w:ind w:left="7200" w:hanging="360"/>
+      </w:pPr>
+      <w:rPr>
+        <w:rFonts w:ascii="Courier New" w:hAnsi="Courier New" w:cs="Courier New" w:hint="default"/>
+      </w:rPr>
+    </w:lvl>
+    <w:lvl w:ilvl="8" w:tplc="04090005" w:tentative="1">
+      <w:start w:val="1"/>
+      <w:numFmt w:val="bullet"/>
+      <w:lvlText w:val=""/>
+      <w:lvlJc w:val="left"/>
+      <w:pPr>
+        <w:ind w:left="7920" w:hanging="360"/>
+      </w:pPr>
+      <w:rPr>
+        <w:rFonts w:ascii="Wingdings" w:hAnsi="Wingdings" w:hint="default"/>
+      </w:rPr>
+    </w:lvl>
+  </w:abstractNum>
+  <w:abstractNum w:abstractNumId="16" w15:restartNumberingAfterBreak="0">
     <w:nsid w:val="343F0A94"/>
     <w:multiLevelType w:val="hybridMultilevel"/>
     <w:tmpl w:val="F312926A"/>
@@ -34372,10 +37008,123 @@
       </w:rPr>
     </w:lvl>
   </w:abstractNum>
-  <w:abstractNum w:abstractNumId="14" w15:restartNumberingAfterBreak="0">
+  <w:abstractNum w:abstractNumId="17" w15:restartNumberingAfterBreak="0">
+    <w:nsid w:val="3B2F4780"/>
+    <w:multiLevelType w:val="hybridMultilevel"/>
+    <w:tmpl w:val="8864F34E"/>
+    <w:lvl w:ilvl="0" w:tplc="04090005">
+      <w:start w:val="1"/>
+      <w:numFmt w:val="bullet"/>
+      <w:lvlText w:val=""/>
+      <w:lvlJc w:val="left"/>
+      <w:pPr>
+        <w:ind w:left="2160" w:hanging="360"/>
+      </w:pPr>
+      <w:rPr>
+        <w:rFonts w:ascii="Wingdings" w:hAnsi="Wingdings" w:hint="default"/>
+      </w:rPr>
+    </w:lvl>
+    <w:lvl w:ilvl="1" w:tplc="04090003" w:tentative="1">
+      <w:start w:val="1"/>
+      <w:numFmt w:val="bullet"/>
+      <w:lvlText w:val="o"/>
+      <w:lvlJc w:val="left"/>
+      <w:pPr>
+        <w:ind w:left="2880" w:hanging="360"/>
+      </w:pPr>
+      <w:rPr>
+        <w:rFonts w:ascii="Courier New" w:hAnsi="Courier New" w:cs="Courier New" w:hint="default"/>
+      </w:rPr>
+    </w:lvl>
+    <w:lvl w:ilvl="2" w:tplc="04090005" w:tentative="1">
+      <w:start w:val="1"/>
+      <w:numFmt w:val="bullet"/>
+      <w:lvlText w:val=""/>
+      <w:lvlJc w:val="left"/>
+      <w:pPr>
+        <w:ind w:left="3600" w:hanging="360"/>
+      </w:pPr>
+      <w:rPr>
+        <w:rFonts w:ascii="Wingdings" w:hAnsi="Wingdings" w:hint="default"/>
+      </w:rPr>
+    </w:lvl>
+    <w:lvl w:ilvl="3" w:tplc="04090001" w:tentative="1">
+      <w:start w:val="1"/>
+      <w:numFmt w:val="bullet"/>
+      <w:lvlText w:val=""/>
+      <w:lvlJc w:val="left"/>
+      <w:pPr>
+        <w:ind w:left="4320" w:hanging="360"/>
+      </w:pPr>
+      <w:rPr>
+        <w:rFonts w:ascii="Symbol" w:hAnsi="Symbol" w:hint="default"/>
+      </w:rPr>
+    </w:lvl>
+    <w:lvl w:ilvl="4" w:tplc="04090003" w:tentative="1">
+      <w:start w:val="1"/>
+      <w:numFmt w:val="bullet"/>
+      <w:lvlText w:val="o"/>
+      <w:lvlJc w:val="left"/>
+      <w:pPr>
+        <w:ind w:left="5040" w:hanging="360"/>
+      </w:pPr>
+      <w:rPr>
+        <w:rFonts w:ascii="Courier New" w:hAnsi="Courier New" w:cs="Courier New" w:hint="default"/>
+      </w:rPr>
+    </w:lvl>
+    <w:lvl w:ilvl="5" w:tplc="04090005" w:tentative="1">
+      <w:start w:val="1"/>
+      <w:numFmt w:val="bullet"/>
+      <w:lvlText w:val=""/>
+      <w:lvlJc w:val="left"/>
+      <w:pPr>
+        <w:ind w:left="5760" w:hanging="360"/>
+      </w:pPr>
+      <w:rPr>
+        <w:rFonts w:ascii="Wingdings" w:hAnsi="Wingdings" w:hint="default"/>
+      </w:rPr>
+    </w:lvl>
+    <w:lvl w:ilvl="6" w:tplc="04090001" w:tentative="1">
+      <w:start w:val="1"/>
+      <w:numFmt w:val="bullet"/>
+      <w:lvlText w:val=""/>
+      <w:lvlJc w:val="left"/>
+      <w:pPr>
+        <w:ind w:left="6480" w:hanging="360"/>
+      </w:pPr>
+      <w:rPr>
+        <w:rFonts w:ascii="Symbol" w:hAnsi="Symbol" w:hint="default"/>
+      </w:rPr>
+    </w:lvl>
+    <w:lvl w:ilvl="7" w:tplc="04090003" w:tentative="1">
+      <w:start w:val="1"/>
+      <w:numFmt w:val="bullet"/>
+      <w:lvlText w:val="o"/>
+      <w:lvlJc w:val="left"/>
+      <w:pPr>
+        <w:ind w:left="7200" w:hanging="360"/>
+      </w:pPr>
+      <w:rPr>
+        <w:rFonts w:ascii="Courier New" w:hAnsi="Courier New" w:cs="Courier New" w:hint="default"/>
+      </w:rPr>
+    </w:lvl>
+    <w:lvl w:ilvl="8" w:tplc="04090005" w:tentative="1">
+      <w:start w:val="1"/>
+      <w:numFmt w:val="bullet"/>
+      <w:lvlText w:val=""/>
+      <w:lvlJc w:val="left"/>
+      <w:pPr>
+        <w:ind w:left="7920" w:hanging="360"/>
+      </w:pPr>
+      <w:rPr>
+        <w:rFonts w:ascii="Wingdings" w:hAnsi="Wingdings" w:hint="default"/>
+      </w:rPr>
+    </w:lvl>
+  </w:abstractNum>
+  <w:abstractNum w:abstractNumId="18" w15:restartNumberingAfterBreak="0">
     <w:nsid w:val="3E2A148D"/>
     <w:multiLevelType w:val="hybridMultilevel"/>
-    <w:tmpl w:val="238657E0"/>
+    <w:tmpl w:val="D65E724A"/>
     <w:lvl w:ilvl="0" w:tplc="04090003">
       <w:start w:val="1"/>
       <w:numFmt w:val="bullet"/>
@@ -34485,17 +37234,17 @@
       </w:rPr>
     </w:lvl>
   </w:abstractNum>
-  <w:abstractNum w:abstractNumId="15" w15:restartNumberingAfterBreak="0">
-    <w:nsid w:val="418B4042"/>
+  <w:abstractNum w:abstractNumId="19" w15:restartNumberingAfterBreak="0">
+    <w:nsid w:val="3E8C4DEC"/>
     <w:multiLevelType w:val="hybridMultilevel"/>
-    <w:tmpl w:val="F93870A8"/>
-    <w:lvl w:ilvl="0" w:tplc="0409000B">
+    <w:tmpl w:val="377E6D8C"/>
+    <w:lvl w:ilvl="0" w:tplc="0409000D">
       <w:start w:val="1"/>
       <w:numFmt w:val="bullet"/>
-      <w:lvlText w:val=""/>
+      <w:lvlText w:val=""/>
       <w:lvlJc w:val="left"/>
       <w:pPr>
-        <w:ind w:left="1440" w:hanging="360"/>
+        <w:ind w:left="2520" w:hanging="360"/>
       </w:pPr>
       <w:rPr>
         <w:rFonts w:ascii="Wingdings" w:hAnsi="Wingdings" w:hint="default"/>
@@ -34507,7 +37256,7 @@
       <w:lvlText w:val="o"/>
       <w:lvlJc w:val="left"/>
       <w:pPr>
-        <w:ind w:left="2160" w:hanging="360"/>
+        <w:ind w:left="3240" w:hanging="360"/>
       </w:pPr>
       <w:rPr>
         <w:rFonts w:ascii="Courier New" w:hAnsi="Courier New" w:cs="Courier New" w:hint="default"/>
@@ -34519,7 +37268,7 @@
       <w:lvlText w:val=""/>
       <w:lvlJc w:val="left"/>
       <w:pPr>
-        <w:ind w:left="2880" w:hanging="360"/>
+        <w:ind w:left="3960" w:hanging="360"/>
       </w:pPr>
       <w:rPr>
         <w:rFonts w:ascii="Wingdings" w:hAnsi="Wingdings" w:hint="default"/>
@@ -34531,7 +37280,7 @@
       <w:lvlText w:val=""/>
       <w:lvlJc w:val="left"/>
       <w:pPr>
-        <w:ind w:left="3600" w:hanging="360"/>
+        <w:ind w:left="4680" w:hanging="360"/>
       </w:pPr>
       <w:rPr>
         <w:rFonts w:ascii="Symbol" w:hAnsi="Symbol" w:hint="default"/>
@@ -34543,7 +37292,7 @@
       <w:lvlText w:val="o"/>
       <w:lvlJc w:val="left"/>
       <w:pPr>
-        <w:ind w:left="4320" w:hanging="360"/>
+        <w:ind w:left="5400" w:hanging="360"/>
       </w:pPr>
       <w:rPr>
         <w:rFonts w:ascii="Courier New" w:hAnsi="Courier New" w:cs="Courier New" w:hint="default"/>
@@ -34555,7 +37304,7 @@
       <w:lvlText w:val=""/>
       <w:lvlJc w:val="left"/>
       <w:pPr>
-        <w:ind w:left="5040" w:hanging="360"/>
+        <w:ind w:left="6120" w:hanging="360"/>
       </w:pPr>
       <w:rPr>
         <w:rFonts w:ascii="Wingdings" w:hAnsi="Wingdings" w:hint="default"/>
@@ -34567,7 +37316,7 @@
       <w:lvlText w:val=""/>
       <w:lvlJc w:val="left"/>
       <w:pPr>
-        <w:ind w:left="5760" w:hanging="360"/>
+        <w:ind w:left="6840" w:hanging="360"/>
       </w:pPr>
       <w:rPr>
         <w:rFonts w:ascii="Symbol" w:hAnsi="Symbol" w:hint="default"/>
@@ -34579,7 +37328,7 @@
       <w:lvlText w:val="o"/>
       <w:lvlJc w:val="left"/>
       <w:pPr>
-        <w:ind w:left="6480" w:hanging="360"/>
+        <w:ind w:left="7560" w:hanging="360"/>
       </w:pPr>
       <w:rPr>
         <w:rFonts w:ascii="Courier New" w:hAnsi="Courier New" w:cs="Courier New" w:hint="default"/>
@@ -34591,24 +37340,24 @@
       <w:lvlText w:val=""/>
       <w:lvlJc w:val="left"/>
       <w:pPr>
-        <w:ind w:left="7200" w:hanging="360"/>
+        <w:ind w:left="8280" w:hanging="360"/>
       </w:pPr>
       <w:rPr>
         <w:rFonts w:ascii="Wingdings" w:hAnsi="Wingdings" w:hint="default"/>
       </w:rPr>
     </w:lvl>
   </w:abstractNum>
-  <w:abstractNum w:abstractNumId="16" w15:restartNumberingAfterBreak="0">
-    <w:nsid w:val="4A6E2845"/>
+  <w:abstractNum w:abstractNumId="20" w15:restartNumberingAfterBreak="0">
+    <w:nsid w:val="418B4042"/>
     <w:multiLevelType w:val="hybridMultilevel"/>
-    <w:tmpl w:val="583EC700"/>
-    <w:lvl w:ilvl="0" w:tplc="04090005">
+    <w:tmpl w:val="F93870A8"/>
+    <w:lvl w:ilvl="0" w:tplc="0409000B">
       <w:start w:val="1"/>
       <w:numFmt w:val="bullet"/>
-      <w:lvlText w:val=""/>
+      <w:lvlText w:val=""/>
       <w:lvlJc w:val="left"/>
       <w:pPr>
-        <w:ind w:left="2520" w:hanging="360"/>
+        <w:ind w:left="1440" w:hanging="360"/>
       </w:pPr>
       <w:rPr>
         <w:rFonts w:ascii="Wingdings" w:hAnsi="Wingdings" w:hint="default"/>
@@ -34620,7 +37369,7 @@
       <w:lvlText w:val="o"/>
       <w:lvlJc w:val="left"/>
       <w:pPr>
-        <w:ind w:left="3240" w:hanging="360"/>
+        <w:ind w:left="2160" w:hanging="360"/>
       </w:pPr>
       <w:rPr>
         <w:rFonts w:ascii="Courier New" w:hAnsi="Courier New" w:cs="Courier New" w:hint="default"/>
@@ -34632,7 +37381,7 @@
       <w:lvlText w:val=""/>
       <w:lvlJc w:val="left"/>
       <w:pPr>
-        <w:ind w:left="3960" w:hanging="360"/>
+        <w:ind w:left="2880" w:hanging="360"/>
       </w:pPr>
       <w:rPr>
         <w:rFonts w:ascii="Wingdings" w:hAnsi="Wingdings" w:hint="default"/>
@@ -34644,7 +37393,7 @@
       <w:lvlText w:val=""/>
       <w:lvlJc w:val="left"/>
       <w:pPr>
-        <w:ind w:left="4680" w:hanging="360"/>
+        <w:ind w:left="3600" w:hanging="360"/>
       </w:pPr>
       <w:rPr>
         <w:rFonts w:ascii="Symbol" w:hAnsi="Symbol" w:hint="default"/>
@@ -34656,7 +37405,7 @@
       <w:lvlText w:val="o"/>
       <w:lvlJc w:val="left"/>
       <w:pPr>
-        <w:ind w:left="5400" w:hanging="360"/>
+        <w:ind w:left="4320" w:hanging="360"/>
       </w:pPr>
       <w:rPr>
         <w:rFonts w:ascii="Courier New" w:hAnsi="Courier New" w:cs="Courier New" w:hint="default"/>
@@ -34668,7 +37417,7 @@
       <w:lvlText w:val=""/>
       <w:lvlJc w:val="left"/>
       <w:pPr>
-        <w:ind w:left="6120" w:hanging="360"/>
+        <w:ind w:left="5040" w:hanging="360"/>
       </w:pPr>
       <w:rPr>
         <w:rFonts w:ascii="Wingdings" w:hAnsi="Wingdings" w:hint="default"/>
@@ -34680,7 +37429,7 @@
       <w:lvlText w:val=""/>
       <w:lvlJc w:val="left"/>
       <w:pPr>
-        <w:ind w:left="6840" w:hanging="360"/>
+        <w:ind w:left="5760" w:hanging="360"/>
       </w:pPr>
       <w:rPr>
         <w:rFonts w:ascii="Symbol" w:hAnsi="Symbol" w:hint="default"/>
@@ -34692,7 +37441,7 @@
       <w:lvlText w:val="o"/>
       <w:lvlJc w:val="left"/>
       <w:pPr>
-        <w:ind w:left="7560" w:hanging="360"/>
+        <w:ind w:left="6480" w:hanging="360"/>
       </w:pPr>
       <w:rPr>
         <w:rFonts w:ascii="Courier New" w:hAnsi="Courier New" w:cs="Courier New" w:hint="default"/>
@@ -34704,24 +37453,24 @@
       <w:lvlText w:val=""/>
       <w:lvlJc w:val="left"/>
       <w:pPr>
-        <w:ind w:left="8280" w:hanging="360"/>
+        <w:ind w:left="7200" w:hanging="360"/>
       </w:pPr>
       <w:rPr>
         <w:rFonts w:ascii="Wingdings" w:hAnsi="Wingdings" w:hint="default"/>
       </w:rPr>
     </w:lvl>
   </w:abstractNum>
-  <w:abstractNum w:abstractNumId="17" w15:restartNumberingAfterBreak="0">
-    <w:nsid w:val="4ACE172C"/>
+  <w:abstractNum w:abstractNumId="21" w15:restartNumberingAfterBreak="0">
+    <w:nsid w:val="4A6E2845"/>
     <w:multiLevelType w:val="hybridMultilevel"/>
-    <w:tmpl w:val="FDECCBE2"/>
-    <w:lvl w:ilvl="0" w:tplc="0409000B">
+    <w:tmpl w:val="583EC700"/>
+    <w:lvl w:ilvl="0" w:tplc="04090005">
       <w:start w:val="1"/>
       <w:numFmt w:val="bullet"/>
-      <w:lvlText w:val=""/>
+      <w:lvlText w:val=""/>
       <w:lvlJc w:val="left"/>
       <w:pPr>
-        <w:ind w:left="1440" w:hanging="360"/>
+        <w:ind w:left="2520" w:hanging="360"/>
       </w:pPr>
       <w:rPr>
         <w:rFonts w:ascii="Wingdings" w:hAnsi="Wingdings" w:hint="default"/>
@@ -34733,7 +37482,7 @@
       <w:lvlText w:val="o"/>
       <w:lvlJc w:val="left"/>
       <w:pPr>
-        <w:ind w:left="2160" w:hanging="360"/>
+        <w:ind w:left="3240" w:hanging="360"/>
       </w:pPr>
       <w:rPr>
         <w:rFonts w:ascii="Courier New" w:hAnsi="Courier New" w:cs="Courier New" w:hint="default"/>
@@ -34745,7 +37494,7 @@
       <w:lvlText w:val=""/>
       <w:lvlJc w:val="left"/>
       <w:pPr>
-        <w:ind w:left="2880" w:hanging="360"/>
+        <w:ind w:left="3960" w:hanging="360"/>
       </w:pPr>
       <w:rPr>
         <w:rFonts w:ascii="Wingdings" w:hAnsi="Wingdings" w:hint="default"/>
@@ -34757,7 +37506,7 @@
       <w:lvlText w:val=""/>
       <w:lvlJc w:val="left"/>
       <w:pPr>
-        <w:ind w:left="3600" w:hanging="360"/>
+        <w:ind w:left="4680" w:hanging="360"/>
       </w:pPr>
       <w:rPr>
         <w:rFonts w:ascii="Symbol" w:hAnsi="Symbol" w:hint="default"/>
@@ -34769,7 +37518,7 @@
       <w:lvlText w:val="o"/>
       <w:lvlJc w:val="left"/>
       <w:pPr>
-        <w:ind w:left="4320" w:hanging="360"/>
+        <w:ind w:left="5400" w:hanging="360"/>
       </w:pPr>
       <w:rPr>
         <w:rFonts w:ascii="Courier New" w:hAnsi="Courier New" w:cs="Courier New" w:hint="default"/>
@@ -34781,7 +37530,7 @@
       <w:lvlText w:val=""/>
       <w:lvlJc w:val="left"/>
       <w:pPr>
-        <w:ind w:left="5040" w:hanging="360"/>
+        <w:ind w:left="6120" w:hanging="360"/>
       </w:pPr>
       <w:rPr>
         <w:rFonts w:ascii="Wingdings" w:hAnsi="Wingdings" w:hint="default"/>
@@ -34793,7 +37542,7 @@
       <w:lvlText w:val=""/>
       <w:lvlJc w:val="left"/>
       <w:pPr>
-        <w:ind w:left="5760" w:hanging="360"/>
+        <w:ind w:left="6840" w:hanging="360"/>
       </w:pPr>
       <w:rPr>
         <w:rFonts w:ascii="Symbol" w:hAnsi="Symbol" w:hint="default"/>
@@ -34805,7 +37554,7 @@
       <w:lvlText w:val="o"/>
       <w:lvlJc w:val="left"/>
       <w:pPr>
-        <w:ind w:left="6480" w:hanging="360"/>
+        <w:ind w:left="7560" w:hanging="360"/>
       </w:pPr>
       <w:rPr>
         <w:rFonts w:ascii="Courier New" w:hAnsi="Courier New" w:cs="Courier New" w:hint="default"/>
@@ -34817,17 +37566,17 @@
       <w:lvlText w:val=""/>
       <w:lvlJc w:val="left"/>
       <w:pPr>
-        <w:ind w:left="7200" w:hanging="360"/>
+        <w:ind w:left="8280" w:hanging="360"/>
       </w:pPr>
       <w:rPr>
         <w:rFonts w:ascii="Wingdings" w:hAnsi="Wingdings" w:hint="default"/>
       </w:rPr>
     </w:lvl>
   </w:abstractNum>
-  <w:abstractNum w:abstractNumId="18" w15:restartNumberingAfterBreak="0">
-    <w:nsid w:val="4E8B7BA4"/>
+  <w:abstractNum w:abstractNumId="22" w15:restartNumberingAfterBreak="0">
+    <w:nsid w:val="4ACE172C"/>
     <w:multiLevelType w:val="hybridMultilevel"/>
-    <w:tmpl w:val="D70ECE08"/>
+    <w:tmpl w:val="D8BE7FB2"/>
     <w:lvl w:ilvl="0" w:tplc="0409000B">
       <w:start w:val="1"/>
       <w:numFmt w:val="bullet"/>
@@ -34937,17 +37686,17 @@
       </w:rPr>
     </w:lvl>
   </w:abstractNum>
-  <w:abstractNum w:abstractNumId="19" w15:restartNumberingAfterBreak="0">
-    <w:nsid w:val="511A2004"/>
+  <w:abstractNum w:abstractNumId="23" w15:restartNumberingAfterBreak="0">
+    <w:nsid w:val="4E8B7BA4"/>
     <w:multiLevelType w:val="hybridMultilevel"/>
-    <w:tmpl w:val="E69A6280"/>
+    <w:tmpl w:val="D70ECE08"/>
     <w:lvl w:ilvl="0" w:tplc="0409000B">
       <w:start w:val="1"/>
       <w:numFmt w:val="bullet"/>
       <w:lvlText w:val=""/>
       <w:lvlJc w:val="left"/>
       <w:pPr>
-        <w:ind w:left="1710" w:hanging="360"/>
+        <w:ind w:left="1440" w:hanging="360"/>
       </w:pPr>
       <w:rPr>
         <w:rFonts w:ascii="Wingdings" w:hAnsi="Wingdings" w:hint="default"/>
@@ -34959,7 +37708,7 @@
       <w:lvlText w:val="o"/>
       <w:lvlJc w:val="left"/>
       <w:pPr>
-        <w:ind w:left="2430" w:hanging="360"/>
+        <w:ind w:left="2160" w:hanging="360"/>
       </w:pPr>
       <w:rPr>
         <w:rFonts w:ascii="Courier New" w:hAnsi="Courier New" w:cs="Courier New" w:hint="default"/>
@@ -34971,7 +37720,7 @@
       <w:lvlText w:val=""/>
       <w:lvlJc w:val="left"/>
       <w:pPr>
-        <w:ind w:left="3150" w:hanging="360"/>
+        <w:ind w:left="2880" w:hanging="360"/>
       </w:pPr>
       <w:rPr>
         <w:rFonts w:ascii="Wingdings" w:hAnsi="Wingdings" w:hint="default"/>
@@ -34983,7 +37732,7 @@
       <w:lvlText w:val=""/>
       <w:lvlJc w:val="left"/>
       <w:pPr>
-        <w:ind w:left="3870" w:hanging="360"/>
+        <w:ind w:left="3600" w:hanging="360"/>
       </w:pPr>
       <w:rPr>
         <w:rFonts w:ascii="Symbol" w:hAnsi="Symbol" w:hint="default"/>
@@ -34995,7 +37744,7 @@
       <w:lvlText w:val="o"/>
       <w:lvlJc w:val="left"/>
       <w:pPr>
-        <w:ind w:left="4590" w:hanging="360"/>
+        <w:ind w:left="4320" w:hanging="360"/>
       </w:pPr>
       <w:rPr>
         <w:rFonts w:ascii="Courier New" w:hAnsi="Courier New" w:cs="Courier New" w:hint="default"/>
@@ -35007,7 +37756,7 @@
       <w:lvlText w:val=""/>
       <w:lvlJc w:val="left"/>
       <w:pPr>
-        <w:ind w:left="5310" w:hanging="360"/>
+        <w:ind w:left="5040" w:hanging="360"/>
       </w:pPr>
       <w:rPr>
         <w:rFonts w:ascii="Wingdings" w:hAnsi="Wingdings" w:hint="default"/>
@@ -35019,7 +37768,7 @@
       <w:lvlText w:val=""/>
       <w:lvlJc w:val="left"/>
       <w:pPr>
-        <w:ind w:left="6030" w:hanging="360"/>
+        <w:ind w:left="5760" w:hanging="360"/>
       </w:pPr>
       <w:rPr>
         <w:rFonts w:ascii="Symbol" w:hAnsi="Symbol" w:hint="default"/>
@@ -35031,7 +37780,7 @@
       <w:lvlText w:val="o"/>
       <w:lvlJc w:val="left"/>
       <w:pPr>
-        <w:ind w:left="6750" w:hanging="360"/>
+        <w:ind w:left="6480" w:hanging="360"/>
       </w:pPr>
       <w:rPr>
         <w:rFonts w:ascii="Courier New" w:hAnsi="Courier New" w:cs="Courier New" w:hint="default"/>
@@ -35043,14 +37792,240 @@
       <w:lvlText w:val=""/>
       <w:lvlJc w:val="left"/>
       <w:pPr>
-        <w:ind w:left="7470" w:hanging="360"/>
+        <w:ind w:left="7200" w:hanging="360"/>
       </w:pPr>
       <w:rPr>
         <w:rFonts w:ascii="Wingdings" w:hAnsi="Wingdings" w:hint="default"/>
       </w:rPr>
     </w:lvl>
   </w:abstractNum>
-  <w:abstractNum w:abstractNumId="20" w15:restartNumberingAfterBreak="0">
+  <w:abstractNum w:abstractNumId="24" w15:restartNumberingAfterBreak="0">
+    <w:nsid w:val="511A2004"/>
+    <w:multiLevelType w:val="hybridMultilevel"/>
+    <w:tmpl w:val="E69A6280"/>
+    <w:lvl w:ilvl="0" w:tplc="0409000B">
+      <w:start w:val="1"/>
+      <w:numFmt w:val="bullet"/>
+      <w:lvlText w:val=""/>
+      <w:lvlJc w:val="left"/>
+      <w:pPr>
+        <w:ind w:left="1710" w:hanging="360"/>
+      </w:pPr>
+      <w:rPr>
+        <w:rFonts w:ascii="Wingdings" w:hAnsi="Wingdings" w:hint="default"/>
+      </w:rPr>
+    </w:lvl>
+    <w:lvl w:ilvl="1" w:tplc="04090003" w:tentative="1">
+      <w:start w:val="1"/>
+      <w:numFmt w:val="bullet"/>
+      <w:lvlText w:val="o"/>
+      <w:lvlJc w:val="left"/>
+      <w:pPr>
+        <w:ind w:left="2430" w:hanging="360"/>
+      </w:pPr>
+      <w:rPr>
+        <w:rFonts w:ascii="Courier New" w:hAnsi="Courier New" w:cs="Courier New" w:hint="default"/>
+      </w:rPr>
+    </w:lvl>
+    <w:lvl w:ilvl="2" w:tplc="04090005" w:tentative="1">
+      <w:start w:val="1"/>
+      <w:numFmt w:val="bullet"/>
+      <w:lvlText w:val=""/>
+      <w:lvlJc w:val="left"/>
+      <w:pPr>
+        <w:ind w:left="3150" w:hanging="360"/>
+      </w:pPr>
+      <w:rPr>
+        <w:rFonts w:ascii="Wingdings" w:hAnsi="Wingdings" w:hint="default"/>
+      </w:rPr>
+    </w:lvl>
+    <w:lvl w:ilvl="3" w:tplc="04090001" w:tentative="1">
+      <w:start w:val="1"/>
+      <w:numFmt w:val="bullet"/>
+      <w:lvlText w:val=""/>
+      <w:lvlJc w:val="left"/>
+      <w:pPr>
+        <w:ind w:left="3870" w:hanging="360"/>
+      </w:pPr>
+      <w:rPr>
+        <w:rFonts w:ascii="Symbol" w:hAnsi="Symbol" w:hint="default"/>
+      </w:rPr>
+    </w:lvl>
+    <w:lvl w:ilvl="4" w:tplc="04090003" w:tentative="1">
+      <w:start w:val="1"/>
+      <w:numFmt w:val="bullet"/>
+      <w:lvlText w:val="o"/>
+      <w:lvlJc w:val="left"/>
+      <w:pPr>
+        <w:ind w:left="4590" w:hanging="360"/>
+      </w:pPr>
+      <w:rPr>
+        <w:rFonts w:ascii="Courier New" w:hAnsi="Courier New" w:cs="Courier New" w:hint="default"/>
+      </w:rPr>
+    </w:lvl>
+    <w:lvl w:ilvl="5" w:tplc="04090005" w:tentative="1">
+      <w:start w:val="1"/>
+      <w:numFmt w:val="bullet"/>
+      <w:lvlText w:val=""/>
+      <w:lvlJc w:val="left"/>
+      <w:pPr>
+        <w:ind w:left="5310" w:hanging="360"/>
+      </w:pPr>
+      <w:rPr>
+        <w:rFonts w:ascii="Wingdings" w:hAnsi="Wingdings" w:hint="default"/>
+      </w:rPr>
+    </w:lvl>
+    <w:lvl w:ilvl="6" w:tplc="04090001" w:tentative="1">
+      <w:start w:val="1"/>
+      <w:numFmt w:val="bullet"/>
+      <w:lvlText w:val=""/>
+      <w:lvlJc w:val="left"/>
+      <w:pPr>
+        <w:ind w:left="6030" w:hanging="360"/>
+      </w:pPr>
+      <w:rPr>
+        <w:rFonts w:ascii="Symbol" w:hAnsi="Symbol" w:hint="default"/>
+      </w:rPr>
+    </w:lvl>
+    <w:lvl w:ilvl="7" w:tplc="04090003" w:tentative="1">
+      <w:start w:val="1"/>
+      <w:numFmt w:val="bullet"/>
+      <w:lvlText w:val="o"/>
+      <w:lvlJc w:val="left"/>
+      <w:pPr>
+        <w:ind w:left="6750" w:hanging="360"/>
+      </w:pPr>
+      <w:rPr>
+        <w:rFonts w:ascii="Courier New" w:hAnsi="Courier New" w:cs="Courier New" w:hint="default"/>
+      </w:rPr>
+    </w:lvl>
+    <w:lvl w:ilvl="8" w:tplc="04090005" w:tentative="1">
+      <w:start w:val="1"/>
+      <w:numFmt w:val="bullet"/>
+      <w:lvlText w:val=""/>
+      <w:lvlJc w:val="left"/>
+      <w:pPr>
+        <w:ind w:left="7470" w:hanging="360"/>
+      </w:pPr>
+      <w:rPr>
+        <w:rFonts w:ascii="Wingdings" w:hAnsi="Wingdings" w:hint="default"/>
+      </w:rPr>
+    </w:lvl>
+  </w:abstractNum>
+  <w:abstractNum w:abstractNumId="25" w15:restartNumberingAfterBreak="0">
+    <w:nsid w:val="53076CE0"/>
+    <w:multiLevelType w:val="hybridMultilevel"/>
+    <w:tmpl w:val="1EBEDD9C"/>
+    <w:lvl w:ilvl="0" w:tplc="04090005">
+      <w:start w:val="1"/>
+      <w:numFmt w:val="bullet"/>
+      <w:lvlText w:val=""/>
+      <w:lvlJc w:val="left"/>
+      <w:pPr>
+        <w:ind w:left="2520" w:hanging="360"/>
+      </w:pPr>
+      <w:rPr>
+        <w:rFonts w:ascii="Wingdings" w:hAnsi="Wingdings" w:hint="default"/>
+      </w:rPr>
+    </w:lvl>
+    <w:lvl w:ilvl="1" w:tplc="04090003" w:tentative="1">
+      <w:start w:val="1"/>
+      <w:numFmt w:val="bullet"/>
+      <w:lvlText w:val="o"/>
+      <w:lvlJc w:val="left"/>
+      <w:pPr>
+        <w:ind w:left="3240" w:hanging="360"/>
+      </w:pPr>
+      <w:rPr>
+        <w:rFonts w:ascii="Courier New" w:hAnsi="Courier New" w:cs="Courier New" w:hint="default"/>
+      </w:rPr>
+    </w:lvl>
+    <w:lvl w:ilvl="2" w:tplc="04090005" w:tentative="1">
+      <w:start w:val="1"/>
+      <w:numFmt w:val="bullet"/>
+      <w:lvlText w:val=""/>
+      <w:lvlJc w:val="left"/>
+      <w:pPr>
+        <w:ind w:left="3960" w:hanging="360"/>
+      </w:pPr>
+      <w:rPr>
+        <w:rFonts w:ascii="Wingdings" w:hAnsi="Wingdings" w:hint="default"/>
+      </w:rPr>
+    </w:lvl>
+    <w:lvl w:ilvl="3" w:tplc="04090001" w:tentative="1">
+      <w:start w:val="1"/>
+      <w:numFmt w:val="bullet"/>
+      <w:lvlText w:val=""/>
+      <w:lvlJc w:val="left"/>
+      <w:pPr>
+        <w:ind w:left="4680" w:hanging="360"/>
+      </w:pPr>
+      <w:rPr>
+        <w:rFonts w:ascii="Symbol" w:hAnsi="Symbol" w:hint="default"/>
+      </w:rPr>
+    </w:lvl>
+    <w:lvl w:ilvl="4" w:tplc="04090003" w:tentative="1">
+      <w:start w:val="1"/>
+      <w:numFmt w:val="bullet"/>
+      <w:lvlText w:val="o"/>
+      <w:lvlJc w:val="left"/>
+      <w:pPr>
+        <w:ind w:left="5400" w:hanging="360"/>
+      </w:pPr>
+      <w:rPr>
+        <w:rFonts w:ascii="Courier New" w:hAnsi="Courier New" w:cs="Courier New" w:hint="default"/>
+      </w:rPr>
+    </w:lvl>
+    <w:lvl w:ilvl="5" w:tplc="04090005" w:tentative="1">
+      <w:start w:val="1"/>
+      <w:numFmt w:val="bullet"/>
+      <w:lvlText w:val=""/>
+      <w:lvlJc w:val="left"/>
+      <w:pPr>
+        <w:ind w:left="6120" w:hanging="360"/>
+      </w:pPr>
+      <w:rPr>
+        <w:rFonts w:ascii="Wingdings" w:hAnsi="Wingdings" w:hint="default"/>
+      </w:rPr>
+    </w:lvl>
+    <w:lvl w:ilvl="6" w:tplc="04090001" w:tentative="1">
+      <w:start w:val="1"/>
+      <w:numFmt w:val="bullet"/>
+      <w:lvlText w:val=""/>
+      <w:lvlJc w:val="left"/>
+      <w:pPr>
+        <w:ind w:left="6840" w:hanging="360"/>
+      </w:pPr>
+      <w:rPr>
+        <w:rFonts w:ascii="Symbol" w:hAnsi="Symbol" w:hint="default"/>
+      </w:rPr>
+    </w:lvl>
+    <w:lvl w:ilvl="7" w:tplc="04090003" w:tentative="1">
+      <w:start w:val="1"/>
+      <w:numFmt w:val="bullet"/>
+      <w:lvlText w:val="o"/>
+      <w:lvlJc w:val="left"/>
+      <w:pPr>
+        <w:ind w:left="7560" w:hanging="360"/>
+      </w:pPr>
+      <w:rPr>
+        <w:rFonts w:ascii="Courier New" w:hAnsi="Courier New" w:cs="Courier New" w:hint="default"/>
+      </w:rPr>
+    </w:lvl>
+    <w:lvl w:ilvl="8" w:tplc="04090005" w:tentative="1">
+      <w:start w:val="1"/>
+      <w:numFmt w:val="bullet"/>
+      <w:lvlText w:val=""/>
+      <w:lvlJc w:val="left"/>
+      <w:pPr>
+        <w:ind w:left="8280" w:hanging="360"/>
+      </w:pPr>
+      <w:rPr>
+        <w:rFonts w:ascii="Wingdings" w:hAnsi="Wingdings" w:hint="default"/>
+      </w:rPr>
+    </w:lvl>
+  </w:abstractNum>
+  <w:abstractNum w:abstractNumId="26" w15:restartNumberingAfterBreak="0">
     <w:nsid w:val="533430F3"/>
     <w:multiLevelType w:val="hybridMultilevel"/>
     <w:tmpl w:val="9B4C529A"/>
@@ -35139,7 +38114,7 @@
       </w:pPr>
     </w:lvl>
   </w:abstractNum>
-  <w:abstractNum w:abstractNumId="21" w15:restartNumberingAfterBreak="0">
+  <w:abstractNum w:abstractNumId="27" w15:restartNumberingAfterBreak="0">
     <w:nsid w:val="5594618D"/>
     <w:multiLevelType w:val="hybridMultilevel"/>
     <w:tmpl w:val="5ABE7F40"/>
@@ -35252,17 +38227,17 @@
       </w:rPr>
     </w:lvl>
   </w:abstractNum>
-  <w:abstractNum w:abstractNumId="22" w15:restartNumberingAfterBreak="0">
-    <w:nsid w:val="5EE07AD8"/>
+  <w:abstractNum w:abstractNumId="28" w15:restartNumberingAfterBreak="0">
+    <w:nsid w:val="5B2574B1"/>
     <w:multiLevelType w:val="hybridMultilevel"/>
-    <w:tmpl w:val="2B34C8BE"/>
-    <w:lvl w:ilvl="0" w:tplc="0409000B">
+    <w:tmpl w:val="046E55BA"/>
+    <w:lvl w:ilvl="0" w:tplc="0409000D">
       <w:start w:val="1"/>
       <w:numFmt w:val="bullet"/>
-      <w:lvlText w:val=""/>
+      <w:lvlText w:val=""/>
       <w:lvlJc w:val="left"/>
       <w:pPr>
-        <w:ind w:left="1440" w:hanging="360"/>
+        <w:ind w:left="720" w:hanging="360"/>
       </w:pPr>
       <w:rPr>
         <w:rFonts w:ascii="Wingdings" w:hAnsi="Wingdings" w:hint="default"/>
@@ -35274,7 +38249,7 @@
       <w:lvlText w:val="o"/>
       <w:lvlJc w:val="left"/>
       <w:pPr>
-        <w:ind w:left="2160" w:hanging="360"/>
+        <w:ind w:left="1440" w:hanging="360"/>
       </w:pPr>
       <w:rPr>
         <w:rFonts w:ascii="Courier New" w:hAnsi="Courier New" w:cs="Courier New" w:hint="default"/>
@@ -35286,7 +38261,7 @@
       <w:lvlText w:val=""/>
       <w:lvlJc w:val="left"/>
       <w:pPr>
-        <w:ind w:left="2880" w:hanging="360"/>
+        <w:ind w:left="2160" w:hanging="360"/>
       </w:pPr>
       <w:rPr>
         <w:rFonts w:ascii="Wingdings" w:hAnsi="Wingdings" w:hint="default"/>
@@ -35298,7 +38273,7 @@
       <w:lvlText w:val=""/>
       <w:lvlJc w:val="left"/>
       <w:pPr>
-        <w:ind w:left="3600" w:hanging="360"/>
+        <w:ind w:left="2880" w:hanging="360"/>
       </w:pPr>
       <w:rPr>
         <w:rFonts w:ascii="Symbol" w:hAnsi="Symbol" w:hint="default"/>
@@ -35310,7 +38285,7 @@
       <w:lvlText w:val="o"/>
       <w:lvlJc w:val="left"/>
       <w:pPr>
-        <w:ind w:left="4320" w:hanging="360"/>
+        <w:ind w:left="3600" w:hanging="360"/>
       </w:pPr>
       <w:rPr>
         <w:rFonts w:ascii="Courier New" w:hAnsi="Courier New" w:cs="Courier New" w:hint="default"/>
@@ -35322,7 +38297,7 @@
       <w:lvlText w:val=""/>
       <w:lvlJc w:val="left"/>
       <w:pPr>
-        <w:ind w:left="5040" w:hanging="360"/>
+        <w:ind w:left="4320" w:hanging="360"/>
       </w:pPr>
       <w:rPr>
         <w:rFonts w:ascii="Wingdings" w:hAnsi="Wingdings" w:hint="default"/>
@@ -35334,7 +38309,7 @@
       <w:lvlText w:val=""/>
       <w:lvlJc w:val="left"/>
       <w:pPr>
-        <w:ind w:left="5760" w:hanging="360"/>
+        <w:ind w:left="5040" w:hanging="360"/>
       </w:pPr>
       <w:rPr>
         <w:rFonts w:ascii="Symbol" w:hAnsi="Symbol" w:hint="default"/>
@@ -35346,7 +38321,7 @@
       <w:lvlText w:val="o"/>
       <w:lvlJc w:val="left"/>
       <w:pPr>
-        <w:ind w:left="6480" w:hanging="360"/>
+        <w:ind w:left="5760" w:hanging="360"/>
       </w:pPr>
       <w:rPr>
         <w:rFonts w:ascii="Courier New" w:hAnsi="Courier New" w:cs="Courier New" w:hint="default"/>
@@ -35358,24 +38333,24 @@
       <w:lvlText w:val=""/>
       <w:lvlJc w:val="left"/>
       <w:pPr>
-        <w:ind w:left="7200" w:hanging="360"/>
+        <w:ind w:left="6480" w:hanging="360"/>
       </w:pPr>
       <w:rPr>
         <w:rFonts w:ascii="Wingdings" w:hAnsi="Wingdings" w:hint="default"/>
       </w:rPr>
     </w:lvl>
   </w:abstractNum>
-  <w:abstractNum w:abstractNumId="23" w15:restartNumberingAfterBreak="0">
-    <w:nsid w:val="5F0D3881"/>
+  <w:abstractNum w:abstractNumId="29" w15:restartNumberingAfterBreak="0">
+    <w:nsid w:val="5EE07AD8"/>
     <w:multiLevelType w:val="hybridMultilevel"/>
-    <w:tmpl w:val="F6F48062"/>
-    <w:lvl w:ilvl="0" w:tplc="0409000D">
+    <w:tmpl w:val="2B34C8BE"/>
+    <w:lvl w:ilvl="0" w:tplc="0409000B">
       <w:start w:val="1"/>
       <w:numFmt w:val="bullet"/>
-      <w:lvlText w:val=""/>
+      <w:lvlText w:val=""/>
       <w:lvlJc w:val="left"/>
       <w:pPr>
-        <w:ind w:left="2160" w:hanging="360"/>
+        <w:ind w:left="1440" w:hanging="360"/>
       </w:pPr>
       <w:rPr>
         <w:rFonts w:ascii="Wingdings" w:hAnsi="Wingdings" w:hint="default"/>
@@ -35387,7 +38362,7 @@
       <w:lvlText w:val="o"/>
       <w:lvlJc w:val="left"/>
       <w:pPr>
-        <w:ind w:left="2880" w:hanging="360"/>
+        <w:ind w:left="2160" w:hanging="360"/>
       </w:pPr>
       <w:rPr>
         <w:rFonts w:ascii="Courier New" w:hAnsi="Courier New" w:cs="Courier New" w:hint="default"/>
@@ -35399,7 +38374,7 @@
       <w:lvlText w:val=""/>
       <w:lvlJc w:val="left"/>
       <w:pPr>
-        <w:ind w:left="3600" w:hanging="360"/>
+        <w:ind w:left="2880" w:hanging="360"/>
       </w:pPr>
       <w:rPr>
         <w:rFonts w:ascii="Wingdings" w:hAnsi="Wingdings" w:hint="default"/>
@@ -35411,7 +38386,7 @@
       <w:lvlText w:val=""/>
       <w:lvlJc w:val="left"/>
       <w:pPr>
-        <w:ind w:left="4320" w:hanging="360"/>
+        <w:ind w:left="3600" w:hanging="360"/>
       </w:pPr>
       <w:rPr>
         <w:rFonts w:ascii="Symbol" w:hAnsi="Symbol" w:hint="default"/>
@@ -35423,7 +38398,7 @@
       <w:lvlText w:val="o"/>
       <w:lvlJc w:val="left"/>
       <w:pPr>
-        <w:ind w:left="5040" w:hanging="360"/>
+        <w:ind w:left="4320" w:hanging="360"/>
       </w:pPr>
       <w:rPr>
         <w:rFonts w:ascii="Courier New" w:hAnsi="Courier New" w:cs="Courier New" w:hint="default"/>
@@ -35435,7 +38410,7 @@
       <w:lvlText w:val=""/>
       <w:lvlJc w:val="left"/>
       <w:pPr>
-        <w:ind w:left="5760" w:hanging="360"/>
+        <w:ind w:left="5040" w:hanging="360"/>
       </w:pPr>
       <w:rPr>
         <w:rFonts w:ascii="Wingdings" w:hAnsi="Wingdings" w:hint="default"/>
@@ -35447,7 +38422,7 @@
       <w:lvlText w:val=""/>
       <w:lvlJc w:val="left"/>
       <w:pPr>
-        <w:ind w:left="6480" w:hanging="360"/>
+        <w:ind w:left="5760" w:hanging="360"/>
       </w:pPr>
       <w:rPr>
         <w:rFonts w:ascii="Symbol" w:hAnsi="Symbol" w:hint="default"/>
@@ -35459,7 +38434,7 @@
       <w:lvlText w:val="o"/>
       <w:lvlJc w:val="left"/>
       <w:pPr>
-        <w:ind w:left="7200" w:hanging="360"/>
+        <w:ind w:left="6480" w:hanging="360"/>
       </w:pPr>
       <w:rPr>
         <w:rFonts w:ascii="Courier New" w:hAnsi="Courier New" w:cs="Courier New" w:hint="default"/>
@@ -35471,14 +38446,127 @@
       <w:lvlText w:val=""/>
       <w:lvlJc w:val="left"/>
       <w:pPr>
-        <w:ind w:left="7920" w:hanging="360"/>
+        <w:ind w:left="7200" w:hanging="360"/>
       </w:pPr>
       <w:rPr>
         <w:rFonts w:ascii="Wingdings" w:hAnsi="Wingdings" w:hint="default"/>
       </w:rPr>
     </w:lvl>
   </w:abstractNum>
-  <w:abstractNum w:abstractNumId="24" w15:restartNumberingAfterBreak="0">
+  <w:abstractNum w:abstractNumId="30" w15:restartNumberingAfterBreak="0">
+    <w:nsid w:val="5F0D3881"/>
+    <w:multiLevelType w:val="hybridMultilevel"/>
+    <w:tmpl w:val="F6F48062"/>
+    <w:lvl w:ilvl="0" w:tplc="0409000D">
+      <w:start w:val="1"/>
+      <w:numFmt w:val="bullet"/>
+      <w:lvlText w:val=""/>
+      <w:lvlJc w:val="left"/>
+      <w:pPr>
+        <w:ind w:left="2160" w:hanging="360"/>
+      </w:pPr>
+      <w:rPr>
+        <w:rFonts w:ascii="Wingdings" w:hAnsi="Wingdings" w:hint="default"/>
+      </w:rPr>
+    </w:lvl>
+    <w:lvl w:ilvl="1" w:tplc="04090003" w:tentative="1">
+      <w:start w:val="1"/>
+      <w:numFmt w:val="bullet"/>
+      <w:lvlText w:val="o"/>
+      <w:lvlJc w:val="left"/>
+      <w:pPr>
+        <w:ind w:left="2880" w:hanging="360"/>
+      </w:pPr>
+      <w:rPr>
+        <w:rFonts w:ascii="Courier New" w:hAnsi="Courier New" w:cs="Courier New" w:hint="default"/>
+      </w:rPr>
+    </w:lvl>
+    <w:lvl w:ilvl="2" w:tplc="04090005" w:tentative="1">
+      <w:start w:val="1"/>
+      <w:numFmt w:val="bullet"/>
+      <w:lvlText w:val=""/>
+      <w:lvlJc w:val="left"/>
+      <w:pPr>
+        <w:ind w:left="3600" w:hanging="360"/>
+      </w:pPr>
+      <w:rPr>
+        <w:rFonts w:ascii="Wingdings" w:hAnsi="Wingdings" w:hint="default"/>
+      </w:rPr>
+    </w:lvl>
+    <w:lvl w:ilvl="3" w:tplc="04090001" w:tentative="1">
+      <w:start w:val="1"/>
+      <w:numFmt w:val="bullet"/>
+      <w:lvlText w:val=""/>
+      <w:lvlJc w:val="left"/>
+      <w:pPr>
+        <w:ind w:left="4320" w:hanging="360"/>
+      </w:pPr>
+      <w:rPr>
+        <w:rFonts w:ascii="Symbol" w:hAnsi="Symbol" w:hint="default"/>
+      </w:rPr>
+    </w:lvl>
+    <w:lvl w:ilvl="4" w:tplc="04090003" w:tentative="1">
+      <w:start w:val="1"/>
+      <w:numFmt w:val="bullet"/>
+      <w:lvlText w:val="o"/>
+      <w:lvlJc w:val="left"/>
+      <w:pPr>
+        <w:ind w:left="5040" w:hanging="360"/>
+      </w:pPr>
+      <w:rPr>
+        <w:rFonts w:ascii="Courier New" w:hAnsi="Courier New" w:cs="Courier New" w:hint="default"/>
+      </w:rPr>
+    </w:lvl>
+    <w:lvl w:ilvl="5" w:tplc="04090005" w:tentative="1">
+      <w:start w:val="1"/>
+      <w:numFmt w:val="bullet"/>
+      <w:lvlText w:val=""/>
+      <w:lvlJc w:val="left"/>
+      <w:pPr>
+        <w:ind w:left="5760" w:hanging="360"/>
+      </w:pPr>
+      <w:rPr>
+        <w:rFonts w:ascii="Wingdings" w:hAnsi="Wingdings" w:hint="default"/>
+      </w:rPr>
+    </w:lvl>
+    <w:lvl w:ilvl="6" w:tplc="04090001" w:tentative="1">
+      <w:start w:val="1"/>
+      <w:numFmt w:val="bullet"/>
+      <w:lvlText w:val=""/>
+      <w:lvlJc w:val="left"/>
+      <w:pPr>
+        <w:ind w:left="6480" w:hanging="360"/>
+      </w:pPr>
+      <w:rPr>
+        <w:rFonts w:ascii="Symbol" w:hAnsi="Symbol" w:hint="default"/>
+      </w:rPr>
+    </w:lvl>
+    <w:lvl w:ilvl="7" w:tplc="04090003" w:tentative="1">
+      <w:start w:val="1"/>
+      <w:numFmt w:val="bullet"/>
+      <w:lvlText w:val="o"/>
+      <w:lvlJc w:val="left"/>
+      <w:pPr>
+        <w:ind w:left="7200" w:hanging="360"/>
+      </w:pPr>
+      <w:rPr>
+        <w:rFonts w:ascii="Courier New" w:hAnsi="Courier New" w:cs="Courier New" w:hint="default"/>
+      </w:rPr>
+    </w:lvl>
+    <w:lvl w:ilvl="8" w:tplc="04090005" w:tentative="1">
+      <w:start w:val="1"/>
+      <w:numFmt w:val="bullet"/>
+      <w:lvlText w:val=""/>
+      <w:lvlJc w:val="left"/>
+      <w:pPr>
+        <w:ind w:left="7920" w:hanging="360"/>
+      </w:pPr>
+      <w:rPr>
+        <w:rFonts w:ascii="Wingdings" w:hAnsi="Wingdings" w:hint="default"/>
+      </w:rPr>
+    </w:lvl>
+  </w:abstractNum>
+  <w:abstractNum w:abstractNumId="31" w15:restartNumberingAfterBreak="0">
     <w:nsid w:val="5F9E708E"/>
     <w:multiLevelType w:val="hybridMultilevel"/>
     <w:tmpl w:val="9AF65AB0"/>
@@ -35591,7 +38679,7 @@
       </w:rPr>
     </w:lvl>
   </w:abstractNum>
-  <w:abstractNum w:abstractNumId="25" w15:restartNumberingAfterBreak="0">
+  <w:abstractNum w:abstractNumId="32" w15:restartNumberingAfterBreak="0">
     <w:nsid w:val="63311899"/>
     <w:multiLevelType w:val="hybridMultilevel"/>
     <w:tmpl w:val="A5542970"/>
@@ -35704,17 +38792,17 @@
       </w:rPr>
     </w:lvl>
   </w:abstractNum>
-  <w:abstractNum w:abstractNumId="26" w15:restartNumberingAfterBreak="0">
-    <w:nsid w:val="6E271D5E"/>
+  <w:abstractNum w:abstractNumId="33" w15:restartNumberingAfterBreak="0">
+    <w:nsid w:val="6D8C6AF2"/>
     <w:multiLevelType w:val="hybridMultilevel"/>
-    <w:tmpl w:val="BAE8D84A"/>
-    <w:lvl w:ilvl="0" w:tplc="0409000B">
+    <w:tmpl w:val="302A25FC"/>
+    <w:lvl w:ilvl="0" w:tplc="04090005">
       <w:start w:val="1"/>
       <w:numFmt w:val="bullet"/>
-      <w:lvlText w:val=""/>
+      <w:lvlText w:val=""/>
       <w:lvlJc w:val="left"/>
       <w:pPr>
-        <w:ind w:left="1440" w:hanging="360"/>
+        <w:ind w:left="2520" w:hanging="360"/>
       </w:pPr>
       <w:rPr>
         <w:rFonts w:ascii="Wingdings" w:hAnsi="Wingdings" w:hint="default"/>
@@ -35726,7 +38814,7 @@
       <w:lvlText w:val="o"/>
       <w:lvlJc w:val="left"/>
       <w:pPr>
-        <w:ind w:left="2160" w:hanging="360"/>
+        <w:ind w:left="3240" w:hanging="360"/>
       </w:pPr>
       <w:rPr>
         <w:rFonts w:ascii="Courier New" w:hAnsi="Courier New" w:cs="Courier New" w:hint="default"/>
@@ -35738,7 +38826,7 @@
       <w:lvlText w:val=""/>
       <w:lvlJc w:val="left"/>
       <w:pPr>
-        <w:ind w:left="2880" w:hanging="360"/>
+        <w:ind w:left="3960" w:hanging="360"/>
       </w:pPr>
       <w:rPr>
         <w:rFonts w:ascii="Wingdings" w:hAnsi="Wingdings" w:hint="default"/>
@@ -35750,7 +38838,7 @@
       <w:lvlText w:val=""/>
       <w:lvlJc w:val="left"/>
       <w:pPr>
-        <w:ind w:left="3600" w:hanging="360"/>
+        <w:ind w:left="4680" w:hanging="360"/>
       </w:pPr>
       <w:rPr>
         <w:rFonts w:ascii="Symbol" w:hAnsi="Symbol" w:hint="default"/>
@@ -35762,7 +38850,7 @@
       <w:lvlText w:val="o"/>
       <w:lvlJc w:val="left"/>
       <w:pPr>
-        <w:ind w:left="4320" w:hanging="360"/>
+        <w:ind w:left="5400" w:hanging="360"/>
       </w:pPr>
       <w:rPr>
         <w:rFonts w:ascii="Courier New" w:hAnsi="Courier New" w:cs="Courier New" w:hint="default"/>
@@ -35774,7 +38862,7 @@
       <w:lvlText w:val=""/>
       <w:lvlJc w:val="left"/>
       <w:pPr>
-        <w:ind w:left="5040" w:hanging="360"/>
+        <w:ind w:left="6120" w:hanging="360"/>
       </w:pPr>
       <w:rPr>
         <w:rFonts w:ascii="Wingdings" w:hAnsi="Wingdings" w:hint="default"/>
@@ -35786,7 +38874,7 @@
       <w:lvlText w:val=""/>
       <w:lvlJc w:val="left"/>
       <w:pPr>
-        <w:ind w:left="5760" w:hanging="360"/>
+        <w:ind w:left="6840" w:hanging="360"/>
       </w:pPr>
       <w:rPr>
         <w:rFonts w:ascii="Symbol" w:hAnsi="Symbol" w:hint="default"/>
@@ -35798,7 +38886,7 @@
       <w:lvlText w:val="o"/>
       <w:lvlJc w:val="left"/>
       <w:pPr>
-        <w:ind w:left="6480" w:hanging="360"/>
+        <w:ind w:left="7560" w:hanging="360"/>
       </w:pPr>
       <w:rPr>
         <w:rFonts w:ascii="Courier New" w:hAnsi="Courier New" w:cs="Courier New" w:hint="default"/>
@@ -35810,24 +38898,24 @@
       <w:lvlText w:val=""/>
       <w:lvlJc w:val="left"/>
       <w:pPr>
-        <w:ind w:left="7200" w:hanging="360"/>
+        <w:ind w:left="8280" w:hanging="360"/>
       </w:pPr>
       <w:rPr>
         <w:rFonts w:ascii="Wingdings" w:hAnsi="Wingdings" w:hint="default"/>
       </w:rPr>
     </w:lvl>
   </w:abstractNum>
-  <w:abstractNum w:abstractNumId="27" w15:restartNumberingAfterBreak="0">
-    <w:nsid w:val="72323C7E"/>
+  <w:abstractNum w:abstractNumId="34" w15:restartNumberingAfterBreak="0">
+    <w:nsid w:val="6E271D5E"/>
     <w:multiLevelType w:val="hybridMultilevel"/>
-    <w:tmpl w:val="DB6E9956"/>
-    <w:lvl w:ilvl="0" w:tplc="0409000D">
+    <w:tmpl w:val="BAE8D84A"/>
+    <w:lvl w:ilvl="0" w:tplc="0409000B">
       <w:start w:val="1"/>
       <w:numFmt w:val="bullet"/>
-      <w:lvlText w:val=""/>
+      <w:lvlText w:val=""/>
       <w:lvlJc w:val="left"/>
       <w:pPr>
-        <w:ind w:left="2160" w:hanging="360"/>
+        <w:ind w:left="1440" w:hanging="360"/>
       </w:pPr>
       <w:rPr>
         <w:rFonts w:ascii="Wingdings" w:hAnsi="Wingdings" w:hint="default"/>
@@ -35839,7 +38927,7 @@
       <w:lvlText w:val="o"/>
       <w:lvlJc w:val="left"/>
       <w:pPr>
-        <w:ind w:left="2880" w:hanging="360"/>
+        <w:ind w:left="2160" w:hanging="360"/>
       </w:pPr>
       <w:rPr>
         <w:rFonts w:ascii="Courier New" w:hAnsi="Courier New" w:cs="Courier New" w:hint="default"/>
@@ -35851,7 +38939,7 @@
       <w:lvlText w:val=""/>
       <w:lvlJc w:val="left"/>
       <w:pPr>
-        <w:ind w:left="3600" w:hanging="360"/>
+        <w:ind w:left="2880" w:hanging="360"/>
       </w:pPr>
       <w:rPr>
         <w:rFonts w:ascii="Wingdings" w:hAnsi="Wingdings" w:hint="default"/>
@@ -35863,7 +38951,7 @@
       <w:lvlText w:val=""/>
       <w:lvlJc w:val="left"/>
       <w:pPr>
-        <w:ind w:left="4320" w:hanging="360"/>
+        <w:ind w:left="3600" w:hanging="360"/>
       </w:pPr>
       <w:rPr>
         <w:rFonts w:ascii="Symbol" w:hAnsi="Symbol" w:hint="default"/>
@@ -35875,7 +38963,7 @@
       <w:lvlText w:val="o"/>
       <w:lvlJc w:val="left"/>
       <w:pPr>
-        <w:ind w:left="5040" w:hanging="360"/>
+        <w:ind w:left="4320" w:hanging="360"/>
       </w:pPr>
       <w:rPr>
         <w:rFonts w:ascii="Courier New" w:hAnsi="Courier New" w:cs="Courier New" w:hint="default"/>
@@ -35887,7 +38975,7 @@
       <w:lvlText w:val=""/>
       <w:lvlJc w:val="left"/>
       <w:pPr>
-        <w:ind w:left="5760" w:hanging="360"/>
+        <w:ind w:left="5040" w:hanging="360"/>
       </w:pPr>
       <w:rPr>
         <w:rFonts w:ascii="Wingdings" w:hAnsi="Wingdings" w:hint="default"/>
@@ -35899,7 +38987,7 @@
       <w:lvlText w:val=""/>
       <w:lvlJc w:val="left"/>
       <w:pPr>
-        <w:ind w:left="6480" w:hanging="360"/>
+        <w:ind w:left="5760" w:hanging="360"/>
       </w:pPr>
       <w:rPr>
         <w:rFonts w:ascii="Symbol" w:hAnsi="Symbol" w:hint="default"/>
@@ -35911,7 +38999,7 @@
       <w:lvlText w:val="o"/>
       <w:lvlJc w:val="left"/>
       <w:pPr>
-        <w:ind w:left="7200" w:hanging="360"/>
+        <w:ind w:left="6480" w:hanging="360"/>
       </w:pPr>
       <w:rPr>
         <w:rFonts w:ascii="Courier New" w:hAnsi="Courier New" w:cs="Courier New" w:hint="default"/>
@@ -35923,14 +39011,127 @@
       <w:lvlText w:val=""/>
       <w:lvlJc w:val="left"/>
       <w:pPr>
-        <w:ind w:left="7920" w:hanging="360"/>
+        <w:ind w:left="7200" w:hanging="360"/>
       </w:pPr>
       <w:rPr>
         <w:rFonts w:ascii="Wingdings" w:hAnsi="Wingdings" w:hint="default"/>
       </w:rPr>
     </w:lvl>
   </w:abstractNum>
-  <w:abstractNum w:abstractNumId="28" w15:restartNumberingAfterBreak="0">
+  <w:abstractNum w:abstractNumId="35" w15:restartNumberingAfterBreak="0">
+    <w:nsid w:val="72323C7E"/>
+    <w:multiLevelType w:val="hybridMultilevel"/>
+    <w:tmpl w:val="DB6E9956"/>
+    <w:lvl w:ilvl="0" w:tplc="0409000D">
+      <w:start w:val="1"/>
+      <w:numFmt w:val="bullet"/>
+      <w:lvlText w:val=""/>
+      <w:lvlJc w:val="left"/>
+      <w:pPr>
+        <w:ind w:left="2160" w:hanging="360"/>
+      </w:pPr>
+      <w:rPr>
+        <w:rFonts w:ascii="Wingdings" w:hAnsi="Wingdings" w:hint="default"/>
+      </w:rPr>
+    </w:lvl>
+    <w:lvl w:ilvl="1" w:tplc="04090003" w:tentative="1">
+      <w:start w:val="1"/>
+      <w:numFmt w:val="bullet"/>
+      <w:lvlText w:val="o"/>
+      <w:lvlJc w:val="left"/>
+      <w:pPr>
+        <w:ind w:left="2880" w:hanging="360"/>
+      </w:pPr>
+      <w:rPr>
+        <w:rFonts w:ascii="Courier New" w:hAnsi="Courier New" w:cs="Courier New" w:hint="default"/>
+      </w:rPr>
+    </w:lvl>
+    <w:lvl w:ilvl="2" w:tplc="04090005" w:tentative="1">
+      <w:start w:val="1"/>
+      <w:numFmt w:val="bullet"/>
+      <w:lvlText w:val=""/>
+      <w:lvlJc w:val="left"/>
+      <w:pPr>
+        <w:ind w:left="3600" w:hanging="360"/>
+      </w:pPr>
+      <w:rPr>
+        <w:rFonts w:ascii="Wingdings" w:hAnsi="Wingdings" w:hint="default"/>
+      </w:rPr>
+    </w:lvl>
+    <w:lvl w:ilvl="3" w:tplc="04090001" w:tentative="1">
+      <w:start w:val="1"/>
+      <w:numFmt w:val="bullet"/>
+      <w:lvlText w:val=""/>
+      <w:lvlJc w:val="left"/>
+      <w:pPr>
+        <w:ind w:left="4320" w:hanging="360"/>
+      </w:pPr>
+      <w:rPr>
+        <w:rFonts w:ascii="Symbol" w:hAnsi="Symbol" w:hint="default"/>
+      </w:rPr>
+    </w:lvl>
+    <w:lvl w:ilvl="4" w:tplc="04090003" w:tentative="1">
+      <w:start w:val="1"/>
+      <w:numFmt w:val="bullet"/>
+      <w:lvlText w:val="o"/>
+      <w:lvlJc w:val="left"/>
+      <w:pPr>
+        <w:ind w:left="5040" w:hanging="360"/>
+      </w:pPr>
+      <w:rPr>
+        <w:rFonts w:ascii="Courier New" w:hAnsi="Courier New" w:cs="Courier New" w:hint="default"/>
+      </w:rPr>
+    </w:lvl>
+    <w:lvl w:ilvl="5" w:tplc="04090005" w:tentative="1">
+      <w:start w:val="1"/>
+      <w:numFmt w:val="bullet"/>
+      <w:lvlText w:val=""/>
+      <w:lvlJc w:val="left"/>
+      <w:pPr>
+        <w:ind w:left="5760" w:hanging="360"/>
+      </w:pPr>
+      <w:rPr>
+        <w:rFonts w:ascii="Wingdings" w:hAnsi="Wingdings" w:hint="default"/>
+      </w:rPr>
+    </w:lvl>
+    <w:lvl w:ilvl="6" w:tplc="04090001" w:tentative="1">
+      <w:start w:val="1"/>
+      <w:numFmt w:val="bullet"/>
+      <w:lvlText w:val=""/>
+      <w:lvlJc w:val="left"/>
+      <w:pPr>
+        <w:ind w:left="6480" w:hanging="360"/>
+      </w:pPr>
+      <w:rPr>
+        <w:rFonts w:ascii="Symbol" w:hAnsi="Symbol" w:hint="default"/>
+      </w:rPr>
+    </w:lvl>
+    <w:lvl w:ilvl="7" w:tplc="04090003" w:tentative="1">
+      <w:start w:val="1"/>
+      <w:numFmt w:val="bullet"/>
+      <w:lvlText w:val="o"/>
+      <w:lvlJc w:val="left"/>
+      <w:pPr>
+        <w:ind w:left="7200" w:hanging="360"/>
+      </w:pPr>
+      <w:rPr>
+        <w:rFonts w:ascii="Courier New" w:hAnsi="Courier New" w:cs="Courier New" w:hint="default"/>
+      </w:rPr>
+    </w:lvl>
+    <w:lvl w:ilvl="8" w:tplc="04090005" w:tentative="1">
+      <w:start w:val="1"/>
+      <w:numFmt w:val="bullet"/>
+      <w:lvlText w:val=""/>
+      <w:lvlJc w:val="left"/>
+      <w:pPr>
+        <w:ind w:left="7920" w:hanging="360"/>
+      </w:pPr>
+      <w:rPr>
+        <w:rFonts w:ascii="Wingdings" w:hAnsi="Wingdings" w:hint="default"/>
+      </w:rPr>
+    </w:lvl>
+  </w:abstractNum>
+  <w:abstractNum w:abstractNumId="36" w15:restartNumberingAfterBreak="0">
     <w:nsid w:val="77AC5CA8"/>
     <w:multiLevelType w:val="hybridMultilevel"/>
     <w:tmpl w:val="F00EF98C"/>
@@ -36020,7 +39221,7 @@
       </w:pPr>
     </w:lvl>
   </w:abstractNum>
-  <w:abstractNum w:abstractNumId="29" w15:restartNumberingAfterBreak="0">
+  <w:abstractNum w:abstractNumId="37" w15:restartNumberingAfterBreak="0">
     <w:nsid w:val="7A7E0C71"/>
     <w:multiLevelType w:val="hybridMultilevel"/>
     <w:tmpl w:val="E33ADA6C"/>
@@ -36133,7 +39334,7 @@
       </w:rPr>
     </w:lvl>
   </w:abstractNum>
-  <w:abstractNum w:abstractNumId="30" w15:restartNumberingAfterBreak="0">
+  <w:abstractNum w:abstractNumId="38" w15:restartNumberingAfterBreak="0">
     <w:nsid w:val="7D671A53"/>
     <w:multiLevelType w:val="hybridMultilevel"/>
     <w:tmpl w:val="45B82BF0"/>
@@ -36246,7 +39447,7 @@
       </w:rPr>
     </w:lvl>
   </w:abstractNum>
-  <w:abstractNum w:abstractNumId="31" w15:restartNumberingAfterBreak="0">
+  <w:abstractNum w:abstractNumId="39" w15:restartNumberingAfterBreak="0">
     <w:nsid w:val="7D951445"/>
     <w:multiLevelType w:val="hybridMultilevel"/>
     <w:tmpl w:val="813C697C"/>
@@ -36359,7 +39560,7 @@
       </w:rPr>
     </w:lvl>
   </w:abstractNum>
-  <w:abstractNum w:abstractNumId="32" w15:restartNumberingAfterBreak="0">
+  <w:abstractNum w:abstractNumId="40" w15:restartNumberingAfterBreak="0">
     <w:nsid w:val="7D9B0748"/>
     <w:multiLevelType w:val="hybridMultilevel"/>
     <w:tmpl w:val="85F46E18"/>
@@ -36473,103 +39674,127 @@
     </w:lvl>
   </w:abstractNum>
   <w:num w:numId="1" w16cid:durableId="1594822509">
+    <w:abstractNumId w:val="26"/>
+  </w:num>
+  <w:num w:numId="2" w16cid:durableId="523246836">
+    <w:abstractNumId w:val="40"/>
+  </w:num>
+  <w:num w:numId="3" w16cid:durableId="1942377226">
+    <w:abstractNumId w:val="29"/>
+  </w:num>
+  <w:num w:numId="4" w16cid:durableId="1757747672">
+    <w:abstractNumId w:val="8"/>
+  </w:num>
+  <w:num w:numId="5" w16cid:durableId="974219151">
+    <w:abstractNumId w:val="12"/>
+  </w:num>
+  <w:num w:numId="6" w16cid:durableId="1709447063">
+    <w:abstractNumId w:val="14"/>
+  </w:num>
+  <w:num w:numId="7" w16cid:durableId="1487361000">
+    <w:abstractNumId w:val="7"/>
+  </w:num>
+  <w:num w:numId="8" w16cid:durableId="1052850393">
+    <w:abstractNumId w:val="11"/>
+  </w:num>
+  <w:num w:numId="9" w16cid:durableId="435254782">
+    <w:abstractNumId w:val="34"/>
+  </w:num>
+  <w:num w:numId="10" w16cid:durableId="893615085">
+    <w:abstractNumId w:val="39"/>
+  </w:num>
+  <w:num w:numId="11" w16cid:durableId="507647021">
     <w:abstractNumId w:val="20"/>
   </w:num>
-  <w:num w:numId="2" w16cid:durableId="523246836">
-    <w:abstractNumId w:val="32"/>
-  </w:num>
-  <w:num w:numId="3" w16cid:durableId="1942377226">
-    <w:abstractNumId w:val="22"/>
-  </w:num>
-  <w:num w:numId="4" w16cid:durableId="1757747672">
-    <w:abstractNumId w:val="6"/>
-  </w:num>
-  <w:num w:numId="5" w16cid:durableId="974219151">
+  <w:num w:numId="12" w16cid:durableId="139076397">
     <w:abstractNumId w:val="10"/>
   </w:num>
-  <w:num w:numId="6" w16cid:durableId="1709447063">
-    <w:abstractNumId w:val="12"/>
-  </w:num>
-  <w:num w:numId="7" w16cid:durableId="1487361000">
-    <w:abstractNumId w:val="5"/>
-  </w:num>
-  <w:num w:numId="8" w16cid:durableId="1052850393">
-    <w:abstractNumId w:val="9"/>
-  </w:num>
-  <w:num w:numId="9" w16cid:durableId="435254782">
-    <w:abstractNumId w:val="26"/>
-  </w:num>
-  <w:num w:numId="10" w16cid:durableId="893615085">
-    <w:abstractNumId w:val="31"/>
-  </w:num>
-  <w:num w:numId="11" w16cid:durableId="507647021">
-    <w:abstractNumId w:val="15"/>
-  </w:num>
-  <w:num w:numId="12" w16cid:durableId="139076397">
-    <w:abstractNumId w:val="8"/>
-  </w:num>
   <w:num w:numId="13" w16cid:durableId="620645305">
-    <w:abstractNumId w:val="13"/>
+    <w:abstractNumId w:val="16"/>
   </w:num>
   <w:num w:numId="14" w16cid:durableId="635456810">
     <w:abstractNumId w:val="2"/>
   </w:num>
   <w:num w:numId="15" w16cid:durableId="1667131854">
-    <w:abstractNumId w:val="17"/>
+    <w:abstractNumId w:val="22"/>
   </w:num>
   <w:num w:numId="16" w16cid:durableId="90050006">
     <w:abstractNumId w:val="1"/>
   </w:num>
   <w:num w:numId="17" w16cid:durableId="416027132">
-    <w:abstractNumId w:val="11"/>
+    <w:abstractNumId w:val="13"/>
   </w:num>
   <w:num w:numId="18" w16cid:durableId="1462382573">
-    <w:abstractNumId w:val="19"/>
+    <w:abstractNumId w:val="24"/>
   </w:num>
   <w:num w:numId="19" w16cid:durableId="254022036">
+    <w:abstractNumId w:val="38"/>
+  </w:num>
+  <w:num w:numId="20" w16cid:durableId="1556548726">
+    <w:abstractNumId w:val="23"/>
+  </w:num>
+  <w:num w:numId="21" w16cid:durableId="1728609333">
+    <w:abstractNumId w:val="18"/>
+  </w:num>
+  <w:num w:numId="22" w16cid:durableId="1322351182">
     <w:abstractNumId w:val="30"/>
   </w:num>
-  <w:num w:numId="20" w16cid:durableId="1556548726">
-    <w:abstractNumId w:val="18"/>
-  </w:num>
-  <w:num w:numId="21" w16cid:durableId="1728609333">
-    <w:abstractNumId w:val="14"/>
-  </w:num>
-  <w:num w:numId="22" w16cid:durableId="1322351182">
-    <w:abstractNumId w:val="23"/>
-  </w:num>
   <w:num w:numId="23" w16cid:durableId="738286803">
-    <w:abstractNumId w:val="16"/>
+    <w:abstractNumId w:val="21"/>
   </w:num>
   <w:num w:numId="24" w16cid:durableId="1142236782">
-    <w:abstractNumId w:val="27"/>
+    <w:abstractNumId w:val="35"/>
   </w:num>
   <w:num w:numId="25" w16cid:durableId="1565065891">
-    <w:abstractNumId w:val="25"/>
+    <w:abstractNumId w:val="32"/>
   </w:num>
   <w:num w:numId="26" w16cid:durableId="36711076">
     <w:abstractNumId w:val="0"/>
   </w:num>
   <w:num w:numId="27" w16cid:durableId="1720128099">
-    <w:abstractNumId w:val="7"/>
+    <w:abstractNumId w:val="9"/>
   </w:num>
   <w:num w:numId="28" w16cid:durableId="519857694">
-    <w:abstractNumId w:val="24"/>
+    <w:abstractNumId w:val="31"/>
   </w:num>
   <w:num w:numId="29" w16cid:durableId="1624577661">
-    <w:abstractNumId w:val="29"/>
+    <w:abstractNumId w:val="37"/>
   </w:num>
   <w:num w:numId="30" w16cid:durableId="2130318897">
-    <w:abstractNumId w:val="4"/>
+    <w:abstractNumId w:val="5"/>
   </w:num>
   <w:num w:numId="31" w16cid:durableId="2135366235">
-    <w:abstractNumId w:val="21"/>
+    <w:abstractNumId w:val="27"/>
   </w:num>
   <w:num w:numId="32" w16cid:durableId="967200469">
-    <w:abstractNumId w:val="28"/>
+    <w:abstractNumId w:val="36"/>
   </w:num>
   <w:num w:numId="33" w16cid:durableId="1879469153">
     <w:abstractNumId w:val="3"/>
+  </w:num>
+  <w:num w:numId="34" w16cid:durableId="1503815504">
+    <w:abstractNumId w:val="19"/>
+  </w:num>
+  <w:num w:numId="35" w16cid:durableId="686832860">
+    <w:abstractNumId w:val="4"/>
+  </w:num>
+  <w:num w:numId="36" w16cid:durableId="1240822248">
+    <w:abstractNumId w:val="6"/>
+  </w:num>
+  <w:num w:numId="37" w16cid:durableId="1725911049">
+    <w:abstractNumId w:val="17"/>
+  </w:num>
+  <w:num w:numId="38" w16cid:durableId="861167180">
+    <w:abstractNumId w:val="28"/>
+  </w:num>
+  <w:num w:numId="39" w16cid:durableId="593705238">
+    <w:abstractNumId w:val="25"/>
+  </w:num>
+  <w:num w:numId="40" w16cid:durableId="1555584116">
+    <w:abstractNumId w:val="15"/>
+  </w:num>
+  <w:num w:numId="41" w16cid:durableId="503593499">
+    <w:abstractNumId w:val="33"/>
   </w:num>
 </w:numbering>
 </file>

</xml_diff>